<commit_message>
just working on docs
</commit_message>
<xml_diff>
--- a/Sounds/workshop companion.docx
+++ b/Sounds/workshop companion.docx
@@ -88,10 +88,39 @@
         <w:pStyle w:val="Author"/>
       </w:pPr>
       <w:r>
-        <w:t>Chris Harrold – www.charrold303.com</w:t>
-      </w:r>
-    </w:p>
-    <w:p>
+        <w:t>Chris Harrold:</w:t>
+      </w:r>
+    </w:p>
+    <w:p>
+      <w:pPr>
+        <w:pStyle w:val="Author"/>
+      </w:pPr>
+      <w:r>
+        <w:t>@charrold303</w:t>
+      </w:r>
+    </w:p>
+    <w:p>
+      <w:pPr>
+        <w:pStyle w:val="Author"/>
+      </w:pPr>
+      <w:hyperlink r:id="rId13" w:history="1">
+        <w:r>
+          <w:rPr>
+            <w:rStyle w:val="Hyperlink"/>
+          </w:rPr>
+          <w:t>www.charrold303.com</w:t>
+        </w:r>
+      </w:hyperlink>
+    </w:p>
+    <w:p>
+      <w:pPr>
+        <w:pStyle w:val="Author"/>
+      </w:pPr>
+      <w:r>
+        <w:t>bit.ly/charrold303</w:t>
+      </w:r>
+      <w:bookmarkStart w:id="0" w:name="_GoBack"/>
+      <w:bookmarkEnd w:id="0"/>
       <w:r>
         <w:br w:type="page"/>
       </w:r>
@@ -427,12 +456,12 @@
       <w:pPr>
         <w:pStyle w:val="Heading1"/>
       </w:pPr>
-      <w:bookmarkStart w:id="0" w:name="_Toc508803085"/>
+      <w:bookmarkStart w:id="1" w:name="_Toc508803085"/>
       <w:r>
         <w:lastRenderedPageBreak/>
         <w:t>WElcome!</w:t>
       </w:r>
-      <w:bookmarkEnd w:id="0"/>
+      <w:bookmarkEnd w:id="1"/>
     </w:p>
     <w:p>
       <w:r>
@@ -487,13 +516,8 @@
         </w:numPr>
       </w:pPr>
       <w:r>
-        <w:t xml:space="preserve">The Useful Things section has some materials to help you during the course of the workshop that we will be using – charts, diagrams, </w:t>
-      </w:r>
-      <w:proofErr w:type="gramStart"/>
-      <w:r>
-        <w:t>etc..</w:t>
-      </w:r>
-      <w:proofErr w:type="gramEnd"/>
+        <w:t>The Useful Things section has some materials to help you during the course of the workshop that we will be using – charts, diagrams, etc..</w:t>
+      </w:r>
     </w:p>
     <w:p>
       <w:pPr>
@@ -504,15 +528,7 @@
         </w:numPr>
       </w:pPr>
       <w:r>
-        <w:t xml:space="preserve">Important Links has links to everything we will be using in a shortened </w:t>
-      </w:r>
-      <w:proofErr w:type="gramStart"/>
-      <w:r>
-        <w:t>format</w:t>
-      </w:r>
-      <w:proofErr w:type="gramEnd"/>
-      <w:r>
-        <w:t xml:space="preserve"> so you can type them in from a printed copy more easily (they will work automatically from the digital copy of course)</w:t>
+        <w:t>Important Links has links to everything we will be using in a shortened format so you can type them in from a printed copy more easily (they will work automatically from the digital copy of course)</w:t>
       </w:r>
     </w:p>
     <w:p>
@@ -530,12 +546,12 @@
       <w:pPr>
         <w:pStyle w:val="Heading1"/>
       </w:pPr>
-      <w:bookmarkStart w:id="1" w:name="_Toc508803086"/>
+      <w:bookmarkStart w:id="2" w:name="_Toc508803086"/>
       <w:r>
         <w:lastRenderedPageBreak/>
         <w:t>Glossary</w:t>
       </w:r>
-      <w:bookmarkEnd w:id="1"/>
+      <w:bookmarkEnd w:id="2"/>
     </w:p>
     <w:p>
       <w:r>
@@ -546,14 +562,14 @@
       <w:pPr>
         <w:pStyle w:val="Heading2"/>
       </w:pPr>
-      <w:bookmarkStart w:id="2" w:name="_Toc508803087"/>
+      <w:bookmarkStart w:id="3" w:name="_Toc508803087"/>
       <w:r>
         <w:t>Hardware Terms</w:t>
       </w:r>
       <w:r>
         <w:t>:</w:t>
       </w:r>
-      <w:bookmarkEnd w:id="2"/>
+      <w:bookmarkEnd w:id="3"/>
     </w:p>
     <w:p>
       <w:r>
@@ -733,11 +749,11 @@
       <w:pPr>
         <w:pStyle w:val="Heading2"/>
       </w:pPr>
-      <w:bookmarkStart w:id="3" w:name="_Toc508803088"/>
+      <w:bookmarkStart w:id="4" w:name="_Toc508803088"/>
       <w:r>
         <w:t>Software Terms:</w:t>
       </w:r>
-      <w:bookmarkEnd w:id="3"/>
+      <w:bookmarkEnd w:id="4"/>
     </w:p>
     <w:p>
       <w:r>
@@ -842,18 +858,18 @@
         </w:rPr>
         <w:lastRenderedPageBreak/>
         <w:drawing>
-          <wp:anchor distT="0" distB="0" distL="114300" distR="114300" simplePos="0" relativeHeight="251662336" behindDoc="0" locked="0" layoutInCell="1" allowOverlap="1" wp14:anchorId="3DDBC04E">
+          <wp:anchor distT="0" distB="0" distL="114300" distR="114300" simplePos="0" relativeHeight="251661312" behindDoc="0" locked="0" layoutInCell="1" allowOverlap="1" wp14:anchorId="397D1FF1">
             <wp:simplePos x="0" y="0"/>
             <wp:positionH relativeFrom="margin">
-              <wp:posOffset>4292600</wp:posOffset>
+              <wp:posOffset>4729480</wp:posOffset>
             </wp:positionH>
             <wp:positionV relativeFrom="margin">
-              <wp:posOffset>3554730</wp:posOffset>
+              <wp:posOffset>1428750</wp:posOffset>
             </wp:positionV>
-            <wp:extent cx="1877695" cy="2047875"/>
-            <wp:effectExtent l="0" t="0" r="1905" b="0"/>
+            <wp:extent cx="1772920" cy="2653030"/>
+            <wp:effectExtent l="0" t="0" r="5080" b="1270"/>
             <wp:wrapSquare wrapText="bothSides"/>
-            <wp:docPr id="8" name="Picture 8"/>
+            <wp:docPr id="7" name="Picture 7"/>
             <wp:cNvGraphicFramePr>
               <a:graphicFrameLocks xmlns:a="http://schemas.openxmlformats.org/drawingml/2006/main" noChangeAspect="1"/>
             </wp:cNvGraphicFramePr>
@@ -861,11 +877,11 @@
               <a:graphicData uri="http://schemas.openxmlformats.org/drawingml/2006/picture">
                 <pic:pic xmlns:pic="http://schemas.openxmlformats.org/drawingml/2006/picture">
                   <pic:nvPicPr>
-                    <pic:cNvPr id="8" name="Screen Shot 2018-03-14 at 3.10.26 PM.png"/>
+                    <pic:cNvPr id="7" name="Screen Shot 2018-03-14 at 3.10.04 PM.png"/>
                     <pic:cNvPicPr/>
                   </pic:nvPicPr>
                   <pic:blipFill>
-                    <a:blip r:embed="rId13">
+                    <a:blip r:embed="rId14">
                       <a:extLst>
                         <a:ext uri="{28A0092B-C50C-407E-A947-70E740481C1C}">
                           <a14:useLocalDpi xmlns:a14="http://schemas.microsoft.com/office/drawing/2010/main" val="0"/>
@@ -879,7 +895,7 @@
                   <pic:spPr>
                     <a:xfrm>
                       <a:off x="0" y="0"/>
-                      <a:ext cx="1877695" cy="2047875"/>
+                      <a:ext cx="1772920" cy="2653030"/>
                     </a:xfrm>
                     <a:prstGeom prst="rect">
                       <a:avLst/>
@@ -1038,72 +1054,16 @@
           </mc:Choice>
           <mc:Fallback>
             <w:pict>
-              <v:shape w14:anchorId="086FAB0F" id="Straight Arrow Connector 4" o:spid="_x0000_s1026" type="#_x0000_t32" style="position:absolute;margin-left:114pt;margin-top:235pt;width:111pt;height:98pt;flip:y;z-index:251660288;visibility:visible;mso-wrap-style:square;mso-width-percent:0;mso-height-percent:0;mso-wrap-distance-left:9pt;mso-wrap-distance-top:0;mso-wrap-distance-right:9pt;mso-wrap-distance-bottom:0;mso-position-horizontal:absolute;mso-position-horizontal-relative:text;mso-position-vertical:absolute;mso-position-vertical-relative:text;mso-width-percent:0;mso-height-percent:0;mso-width-relative:margin;mso-height-relative:margin" o:gfxdata="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" strokecolor="#f75952 [3204]" strokeweight=".5pt">
+              <v:shapetype w14:anchorId="15B23D30" id="_x0000_t32" coordsize="21600,21600" o:spt="32" o:oned="t" path="m,l21600,21600e" filled="f">
+                <v:path arrowok="t" fillok="f" o:connecttype="none"/>
+                <o:lock v:ext="edit" shapetype="t"/>
+              </v:shapetype>
+              <v:shape id="Straight Arrow Connector 4" o:spid="_x0000_s1026" type="#_x0000_t32" style="position:absolute;margin-left:114pt;margin-top:235pt;width:111pt;height:98pt;flip:y;z-index:251660288;visibility:visible;mso-wrap-style:square;mso-width-percent:0;mso-height-percent:0;mso-wrap-distance-left:9pt;mso-wrap-distance-top:0;mso-wrap-distance-right:9pt;mso-wrap-distance-bottom:0;mso-position-horizontal:absolute;mso-position-horizontal-relative:text;mso-position-vertical:absolute;mso-position-vertical-relative:text;mso-width-percent:0;mso-height-percent:0;mso-width-relative:margin;mso-height-relative:margin" o:gfxdata="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" strokecolor="#f75952 [3204]" strokeweight=".5pt">
                 <v:stroke endarrow="block" joinstyle="miter"/>
               </v:shape>
             </w:pict>
           </mc:Fallback>
         </mc:AlternateContent>
-      </w:r>
-      <w:r>
-        <w:rPr>
-          <w:noProof/>
-        </w:rPr>
-        <w:drawing>
-          <wp:anchor distT="0" distB="0" distL="114300" distR="114300" simplePos="0" relativeHeight="251661312" behindDoc="0" locked="0" layoutInCell="1" allowOverlap="1" wp14:anchorId="397D1FF1">
-            <wp:simplePos x="0" y="0"/>
-            <wp:positionH relativeFrom="margin">
-              <wp:posOffset>4744720</wp:posOffset>
-            </wp:positionH>
-            <wp:positionV relativeFrom="margin">
-              <wp:posOffset>903605</wp:posOffset>
-            </wp:positionV>
-            <wp:extent cx="1772920" cy="2653030"/>
-            <wp:effectExtent l="0" t="0" r="5080" b="1270"/>
-            <wp:wrapSquare wrapText="bothSides"/>
-            <wp:docPr id="7" name="Picture 7"/>
-            <wp:cNvGraphicFramePr>
-              <a:graphicFrameLocks xmlns:a="http://schemas.openxmlformats.org/drawingml/2006/main" noChangeAspect="1"/>
-            </wp:cNvGraphicFramePr>
-            <a:graphic xmlns:a="http://schemas.openxmlformats.org/drawingml/2006/main">
-              <a:graphicData uri="http://schemas.openxmlformats.org/drawingml/2006/picture">
-                <pic:pic xmlns:pic="http://schemas.openxmlformats.org/drawingml/2006/picture">
-                  <pic:nvPicPr>
-                    <pic:cNvPr id="7" name="Screen Shot 2018-03-14 at 3.10.04 PM.png"/>
-                    <pic:cNvPicPr/>
-                  </pic:nvPicPr>
-                  <pic:blipFill>
-                    <a:blip r:embed="rId14">
-                      <a:extLst>
-                        <a:ext uri="{28A0092B-C50C-407E-A947-70E740481C1C}">
-                          <a14:useLocalDpi xmlns:a14="http://schemas.microsoft.com/office/drawing/2010/main" val="0"/>
-                        </a:ext>
-                      </a:extLst>
-                    </a:blip>
-                    <a:stretch>
-                      <a:fillRect/>
-                    </a:stretch>
-                  </pic:blipFill>
-                  <pic:spPr>
-                    <a:xfrm>
-                      <a:off x="0" y="0"/>
-                      <a:ext cx="1772920" cy="2653030"/>
-                    </a:xfrm>
-                    <a:prstGeom prst="rect">
-                      <a:avLst/>
-                    </a:prstGeom>
-                  </pic:spPr>
-                </pic:pic>
-              </a:graphicData>
-            </a:graphic>
-            <wp14:sizeRelH relativeFrom="margin">
-              <wp14:pctWidth>0</wp14:pctWidth>
-            </wp14:sizeRelH>
-            <wp14:sizeRelV relativeFrom="margin">
-              <wp14:pctHeight>0</wp14:pctHeight>
-            </wp14:sizeRelV>
-          </wp:anchor>
-        </w:drawing>
       </w:r>
       <w:r>
         <w:rPr>
@@ -1163,7 +1123,10 @@
         <w:t>Usefull</w:t>
       </w:r>
       <w:r>
-        <w:t xml:space="preserve"> Stuff</w:t>
+        <w:t xml:space="preserve"> </w:t>
+      </w:r>
+      <w:r>
+        <w:t>information</w:t>
       </w:r>
     </w:p>
     <w:p>
@@ -1171,7 +1134,72 @@
         <w:pStyle w:val="Heading2"/>
       </w:pPr>
       <w:r>
+        <w:rPr>
+          <w:noProof/>
+        </w:rPr>
+        <w:drawing>
+          <wp:anchor distT="0" distB="0" distL="114300" distR="114300" simplePos="0" relativeHeight="251662336" behindDoc="0" locked="0" layoutInCell="1" allowOverlap="1" wp14:anchorId="3DDBC04E">
+            <wp:simplePos x="0" y="0"/>
+            <wp:positionH relativeFrom="margin">
+              <wp:posOffset>4292600</wp:posOffset>
+            </wp:positionH>
+            <wp:positionV relativeFrom="margin">
+              <wp:posOffset>3996055</wp:posOffset>
+            </wp:positionV>
+            <wp:extent cx="1877695" cy="2047875"/>
+            <wp:effectExtent l="0" t="0" r="1905" b="0"/>
+            <wp:wrapSquare wrapText="bothSides"/>
+            <wp:docPr id="8" name="Picture 8"/>
+            <wp:cNvGraphicFramePr>
+              <a:graphicFrameLocks xmlns:a="http://schemas.openxmlformats.org/drawingml/2006/main" noChangeAspect="1"/>
+            </wp:cNvGraphicFramePr>
+            <a:graphic xmlns:a="http://schemas.openxmlformats.org/drawingml/2006/main">
+              <a:graphicData uri="http://schemas.openxmlformats.org/drawingml/2006/picture">
+                <pic:pic xmlns:pic="http://schemas.openxmlformats.org/drawingml/2006/picture">
+                  <pic:nvPicPr>
+                    <pic:cNvPr id="8" name="Screen Shot 2018-03-14 at 3.10.26 PM.png"/>
+                    <pic:cNvPicPr/>
+                  </pic:nvPicPr>
+                  <pic:blipFill>
+                    <a:blip r:embed="rId16">
+                      <a:extLst>
+                        <a:ext uri="{28A0092B-C50C-407E-A947-70E740481C1C}">
+                          <a14:useLocalDpi xmlns:a14="http://schemas.microsoft.com/office/drawing/2010/main" val="0"/>
+                        </a:ext>
+                      </a:extLst>
+                    </a:blip>
+                    <a:stretch>
+                      <a:fillRect/>
+                    </a:stretch>
+                  </pic:blipFill>
+                  <pic:spPr>
+                    <a:xfrm>
+                      <a:off x="0" y="0"/>
+                      <a:ext cx="1877695" cy="2047875"/>
+                    </a:xfrm>
+                    <a:prstGeom prst="rect">
+                      <a:avLst/>
+                    </a:prstGeom>
+                  </pic:spPr>
+                </pic:pic>
+              </a:graphicData>
+            </a:graphic>
+            <wp14:sizeRelH relativeFrom="margin">
+              <wp14:pctWidth>0</wp14:pctWidth>
+            </wp14:sizeRelH>
+            <wp14:sizeRelV relativeFrom="margin">
+              <wp14:pctHeight>0</wp14:pctHeight>
+            </wp14:sizeRelV>
+          </wp:anchor>
+        </w:drawing>
+      </w:r>
+      <w:r>
         <w:t>Parts list:</w:t>
+      </w:r>
+    </w:p>
+    <w:p>
+      <w:r>
+        <w:t xml:space="preserve">1 x Sound sensor: </w:t>
       </w:r>
     </w:p>
     <w:p>
@@ -1188,10 +1216,10 @@
                   <wp:posOffset>2006600</wp:posOffset>
                 </wp:positionH>
                 <wp:positionV relativeFrom="paragraph">
-                  <wp:posOffset>160019</wp:posOffset>
+                  <wp:posOffset>84454</wp:posOffset>
                 </wp:positionV>
-                <wp:extent cx="2222500" cy="667385"/>
-                <wp:effectExtent l="0" t="38100" r="0" b="18415"/>
+                <wp:extent cx="2222500" cy="375285"/>
+                <wp:effectExtent l="0" t="50800" r="0" b="18415"/>
                 <wp:wrapNone/>
                 <wp:docPr id="10" name="Straight Arrow Connector 10"/>
                 <wp:cNvGraphicFramePr/>
@@ -1202,7 +1230,7 @@
                       <wps:spPr>
                         <a:xfrm flipV="1">
                           <a:off x="0" y="0"/>
-                          <a:ext cx="2222500" cy="667385"/>
+                          <a:ext cx="2222500" cy="375285"/>
                         </a:xfrm>
                         <a:prstGeom prst="straightConnector1">
                           <a:avLst/>
@@ -1240,18 +1268,13 @@
           </mc:Choice>
           <mc:Fallback>
             <w:pict>
-              <v:shape w14:anchorId="42C712C4" id="Straight Arrow Connector 10" o:spid="_x0000_s1026" type="#_x0000_t32" style="position:absolute;margin-left:158pt;margin-top:12.6pt;width:175pt;height:52.55pt;flip:y;z-index:251668480;visibility:visible;mso-wrap-style:square;mso-width-percent:0;mso-height-percent:0;mso-wrap-distance-left:9pt;mso-wrap-distance-top:0;mso-wrap-distance-right:9pt;mso-wrap-distance-bottom:0;mso-position-horizontal:absolute;mso-position-horizontal-relative:text;mso-position-vertical:absolute;mso-position-vertical-relative:text;mso-width-percent:0;mso-height-percent:0;mso-width-relative:margin;mso-height-relative:margin" o:gfxdata="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" strokecolor="#f75952 [3204]" strokeweight=".5pt">
+              <v:shape w14:anchorId="54CBED16" id="Straight Arrow Connector 10" o:spid="_x0000_s1026" type="#_x0000_t32" style="position:absolute;margin-left:158pt;margin-top:6.65pt;width:175pt;height:29.55pt;flip:y;z-index:251668480;visibility:visible;mso-wrap-style:square;mso-width-percent:0;mso-height-percent:0;mso-wrap-distance-left:9pt;mso-wrap-distance-top:0;mso-wrap-distance-right:9pt;mso-wrap-distance-bottom:0;mso-position-horizontal:absolute;mso-position-horizontal-relative:text;mso-position-vertical:absolute;mso-position-vertical-relative:text;mso-width-percent:0;mso-height-percent:0;mso-width-relative:margin;mso-height-relative:margin" o:gfxdata="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" strokecolor="#f75952 [3204]" strokeweight=".5pt">
                 <v:stroke endarrow="block" joinstyle="miter"/>
               </v:shape>
             </w:pict>
           </mc:Fallback>
         </mc:AlternateContent>
       </w:r>
-      <w:r>
-        <w:t xml:space="preserve">1 x Sound sensor: </w:t>
-      </w:r>
-    </w:p>
-    <w:p>
       <w:r>
         <w:rPr>
           <w:noProof/>
@@ -1280,7 +1303,7 @@
                     <pic:cNvPicPr/>
                   </pic:nvPicPr>
                   <pic:blipFill>
-                    <a:blip r:embed="rId16">
+                    <a:blip r:embed="rId17">
                       <a:extLst>
                         <a:ext uri="{28A0092B-C50C-407E-A947-70E740481C1C}">
                           <a14:useLocalDpi xmlns:a14="http://schemas.microsoft.com/office/drawing/2010/main" val="0"/>
@@ -1508,7 +1531,7 @@
                     <pic:cNvPicPr/>
                   </pic:nvPicPr>
                   <pic:blipFill>
-                    <a:blip r:embed="rId17">
+                    <a:blip r:embed="rId18">
                       <a:extLst>
                         <a:ext uri="{28A0092B-C50C-407E-A947-70E740481C1C}">
                           <a14:useLocalDpi xmlns:a14="http://schemas.microsoft.com/office/drawing/2010/main" val="0"/>
@@ -1656,7 +1679,7 @@
                     <pic:cNvPicPr/>
                   </pic:nvPicPr>
                   <pic:blipFill>
-                    <a:blip r:embed="rId18" cstate="print">
+                    <a:blip r:embed="rId19" cstate="print">
                       <a:extLst>
                         <a:ext uri="{28A0092B-C50C-407E-A947-70E740481C1C}">
                           <a14:useLocalDpi xmlns:a14="http://schemas.microsoft.com/office/drawing/2010/main" val="0"/>
@@ -1749,7 +1772,7 @@
                     <pic:cNvPicPr/>
                   </pic:nvPicPr>
                   <pic:blipFill>
-                    <a:blip r:embed="rId19">
+                    <a:blip r:embed="rId20">
                       <a:extLst>
                         <a:ext uri="{28A0092B-C50C-407E-A947-70E740481C1C}">
                           <a14:useLocalDpi xmlns:a14="http://schemas.microsoft.com/office/drawing/2010/main" val="0"/>
@@ -1812,33 +1835,108 @@
       </w:r>
     </w:p>
     <w:p>
-      <w:pPr>
-        <w:pStyle w:val="Heading2"/>
-      </w:pPr>
-      <w:r>
-        <w:t>Supporting Information:</w:t>
-      </w:r>
-    </w:p>
-    <w:p>
-      <w:r>
-        <w:t xml:space="preserve">GitHub Repository: </w:t>
-      </w:r>
-      <w:hyperlink r:id="rId20" w:history="1">
+      <w:r>
+        <w:t>GitHub Repository</w:t>
+      </w:r>
+      <w:r>
+        <w:t xml:space="preserve"> (code, this doc, other materials)</w:t>
+      </w:r>
+      <w:r>
+        <w:t xml:space="preserve">: </w:t>
+      </w:r>
+      <w:hyperlink r:id="rId21" w:history="1">
         <w:r>
           <w:rPr>
             <w:rStyle w:val="Hyperlink"/>
           </w:rPr>
-          <w:t>https://www.github.com/ChrisHarrold/PiWorkshop</w:t>
+          <w:t>https://www.github.com/ChrisHarrold/PiWorkshop/Sounds</w:t>
         </w:r>
       </w:hyperlink>
-      <w:r>
-        <w:tab/>
-      </w:r>
-      <w:bookmarkStart w:id="4" w:name="_GoBack"/>
-      <w:bookmarkEnd w:id="4"/>
-    </w:p>
+    </w:p>
+    <w:p>
+      <w:r>
+        <w:t>My Website (updates, other projects, blog, etc.):</w:t>
+      </w:r>
+    </w:p>
+    <w:p>
+      <w:hyperlink r:id="rId22" w:history="1">
+        <w:r>
+          <w:rPr>
+            <w:rStyle w:val="Hyperlink"/>
+          </w:rPr>
+          <w:t>https://www.charrold303.com</w:t>
+        </w:r>
+      </w:hyperlink>
+    </w:p>
+    <w:p>
+      <w:r>
+        <w:t xml:space="preserve">Quick Survey – How did I do? Was this worthwhile? Anything </w:t>
+      </w:r>
+      <w:r>
+        <w:t>else?</w:t>
+      </w:r>
+    </w:p>
+    <w:p>
+      <w:pPr>
+        <w:spacing w:after="0" w:line="240" w:lineRule="auto"/>
+        <w:rPr>
+          <w:rFonts w:ascii="Proxima Nova Semibold" w:eastAsia="Times New Roman" w:hAnsi="Proxima Nova Semibold" w:cs="Times New Roman"/>
+          <w:color w:val="EE6123"/>
+          <w:lang w:eastAsia="en-US"/>
+        </w:rPr>
+      </w:pPr>
+      <w:hyperlink r:id="rId23" w:history="1">
+        <w:r>
+          <w:rPr>
+            <w:rStyle w:val="Hyperlink"/>
+            <w:rFonts w:ascii="Proxima Nova" w:eastAsia="Times New Roman" w:hAnsi="Proxima Nova" w:cs="Times New Roman"/>
+            <w:lang w:eastAsia="en-US"/>
+          </w:rPr>
+          <w:t>http://bit.ly</w:t>
+        </w:r>
+        <w:r>
+          <w:rPr>
+            <w:rStyle w:val="Hyperlink"/>
+            <w:rFonts w:ascii="Proxima Nova Semibold" w:eastAsia="Times New Roman" w:hAnsi="Proxima Nova Semibold" w:cs="Times New Roman"/>
+            <w:lang w:eastAsia="en-US"/>
+          </w:rPr>
+          <w:t>/charrold303</w:t>
+        </w:r>
+      </w:hyperlink>
+    </w:p>
+    <w:p>
+      <w:pPr>
+        <w:spacing w:after="0" w:line="240" w:lineRule="auto"/>
+        <w:rPr>
+          <w:rFonts w:ascii="Proxima Nova Semibold" w:eastAsia="Times New Roman" w:hAnsi="Proxima Nova Semibold" w:cs="Times New Roman"/>
+          <w:color w:val="EE6123"/>
+          <w:lang w:eastAsia="en-US"/>
+        </w:rPr>
+      </w:pPr>
+    </w:p>
+    <w:p>
+      <w:pPr>
+        <w:spacing w:after="0" w:line="240" w:lineRule="auto"/>
+        <w:rPr>
+          <w:rFonts w:ascii="Proxima Nova" w:eastAsia="Times New Roman" w:hAnsi="Proxima Nova" w:cs="Times New Roman"/>
+          <w:color w:val="EE6123"/>
+          <w:lang w:eastAsia="en-US"/>
+        </w:rPr>
+      </w:pPr>
+    </w:p>
+    <w:p>
+      <w:pPr>
+        <w:spacing w:after="0" w:line="240" w:lineRule="auto"/>
+        <w:rPr>
+          <w:rFonts w:ascii="Proxima Nova" w:eastAsia="Times New Roman" w:hAnsi="Proxima Nova" w:cs="Times New Roman"/>
+          <w:color w:val="EE6123"/>
+          <w:lang w:eastAsia="en-US"/>
+        </w:rPr>
+      </w:pPr>
+    </w:p>
+    <w:p/>
     <w:sectPr>
-      <w:footerReference w:type="default" r:id="rId21"/>
+      <w:footerReference w:type="default" r:id="rId24"/>
       <w:pgSz w:w="12240" w:h="15840"/>
       <w:pgMar w:top="1440" w:right="1800" w:bottom="1440" w:left="1800" w:header="720" w:footer="720" w:gutter="0"/>
       <w:pgNumType w:start="1"/>
@@ -3986,6 +4084,11 @@
       <w:color w:val="6AC7C9" w:themeColor="followedHyperlink"/>
       <w:u w:val="single"/>
     </w:rPr>
+  </w:style>
+  <w:style w:type="character" w:customStyle="1" w:styleId="bitlink--hash">
+    <w:name w:val="bitlink--hash"/>
+    <w:basedOn w:val="DefaultParagraphFont"/>
+    <w:rsid w:val="005D724E"/>
   </w:style>
 </w:styles>
 </file>
@@ -4431,6 +4534,36 @@
 </file>
 
 <file path=customXml/item2.xml><?xml version="1.0" encoding="utf-8"?>
+<p:properties xmlns:p="http://schemas.microsoft.com/office/2006/metadata/properties" xmlns:xsi="http://www.w3.org/2001/XMLSchema-instance" xmlns:pc="http://schemas.microsoft.com/office/infopath/2007/PartnerControls">
+  <documentManagement>
+    <_dlc_DocId xmlns="498267d4-2a5a-4c72-99d3-cf7236a95ce8">CTQFD2CFPMXN-979-676</_dlc_DocId>
+    <_dlc_DocIdUrl xmlns="498267d4-2a5a-4c72-99d3-cf7236a95ce8">
+      <Url>https://msft.spoppe.com/teams/cpub/teams/Consumer/templates/_layouts/15/DocIdRedir.aspx?ID=CTQFD2CFPMXN-979-676</Url>
+      <Description>CTQFD2CFPMXN-979-676</Description>
+    </_dlc_DocIdUrl>
+    <SharedWithDetails xmlns="498267d4-2a5a-4c72-99d3-cf7236a95ce8">{}</SharedWithDetails>
+    <SharedWithUsers xmlns="498267d4-2a5a-4c72-99d3-cf7236a95ce8">
+      <UserInfo>
+        <DisplayName/>
+        <AccountId xsi:nil="true"/>
+        <AccountType/>
+      </UserInfo>
+    </SharedWithUsers>
+    <SharingHintHash xmlns="498267d4-2a5a-4c72-99d3-cf7236a95ce8">1245024977</SharingHintHash>
+  </documentManagement>
+</p:properties>
+</file>
+
+<file path=customXml/item3.xml><?xml version="1.0" encoding="utf-8"?>
+<?mso-contentType ?>
+<FormTemplates xmlns="http://schemas.microsoft.com/sharepoint/v3/contenttype/forms">
+  <Display>DocumentLibraryForm</Display>
+  <Edit>DocumentLibraryForm</Edit>
+  <New>DocumentLibraryForm</New>
+</FormTemplates>
+</file>
+
+<file path=customXml/item4.xml><?xml version="1.0" encoding="utf-8"?>
 <?mso-contentType ?>
 <spe:Receivers xmlns:spe="http://schemas.microsoft.com/sharepoint/events">
   <Receiver>
@@ -4480,36 +4613,6 @@
 </spe:Receivers>
 </file>
 
-<file path=customXml/item3.xml><?xml version="1.0" encoding="utf-8"?>
-<?mso-contentType ?>
-<FormTemplates xmlns="http://schemas.microsoft.com/sharepoint/v3/contenttype/forms">
-  <Display>DocumentLibraryForm</Display>
-  <Edit>DocumentLibraryForm</Edit>
-  <New>DocumentLibraryForm</New>
-</FormTemplates>
-</file>
-
-<file path=customXml/item4.xml><?xml version="1.0" encoding="utf-8"?>
-<p:properties xmlns:p="http://schemas.microsoft.com/office/2006/metadata/properties" xmlns:xsi="http://www.w3.org/2001/XMLSchema-instance" xmlns:pc="http://schemas.microsoft.com/office/infopath/2007/PartnerControls">
-  <documentManagement>
-    <_dlc_DocId xmlns="498267d4-2a5a-4c72-99d3-cf7236a95ce8">CTQFD2CFPMXN-979-676</_dlc_DocId>
-    <_dlc_DocIdUrl xmlns="498267d4-2a5a-4c72-99d3-cf7236a95ce8">
-      <Url>https://msft.spoppe.com/teams/cpub/teams/Consumer/templates/_layouts/15/DocIdRedir.aspx?ID=CTQFD2CFPMXN-979-676</Url>
-      <Description>CTQFD2CFPMXN-979-676</Description>
-    </_dlc_DocIdUrl>
-    <SharedWithDetails xmlns="498267d4-2a5a-4c72-99d3-cf7236a95ce8">{}</SharedWithDetails>
-    <SharedWithUsers xmlns="498267d4-2a5a-4c72-99d3-cf7236a95ce8">
-      <UserInfo>
-        <DisplayName/>
-        <AccountId xsi:nil="true"/>
-        <AccountType/>
-      </UserInfo>
-    </SharedWithUsers>
-    <SharingHintHash xmlns="498267d4-2a5a-4c72-99d3-cf7236a95ce8">1245024977</SharingHintHash>
-  </documentManagement>
-</p:properties>
-</file>
-
 <file path=customXml/item5.xml><?xml version="1.0" encoding="utf-8"?>
 <b:Sources xmlns:b="http://schemas.openxmlformats.org/officeDocument/2006/bibliography" xmlns="http://schemas.openxmlformats.org/officeDocument/2006/bibliography" SelectedStyle="\apasixtheditionofficeonline.xsl" StyleName="APA" Version="6"/>
 </file>
@@ -4533,9 +4636,11 @@
 </file>
 
 <file path=customXml/itemProps2.xml><?xml version="1.0" encoding="utf-8"?>
-<ds:datastoreItem xmlns:ds="http://schemas.openxmlformats.org/officeDocument/2006/customXml" ds:itemID="{D7FA49B8-B6EE-4B3F-B22F-E9F8C6A00940}">
+<ds:datastoreItem xmlns:ds="http://schemas.openxmlformats.org/officeDocument/2006/customXml" ds:itemID="{4A3CED26-0910-4819-874B-D8E2CCD421FE}">
   <ds:schemaRefs>
-    <ds:schemaRef ds:uri="http://schemas.microsoft.com/sharepoint/events"/>
+    <ds:schemaRef ds:uri="http://schemas.microsoft.com/office/2006/metadata/properties"/>
+    <ds:schemaRef ds:uri="http://schemas.microsoft.com/office/infopath/2007/PartnerControls"/>
+    <ds:schemaRef ds:uri="498267d4-2a5a-4c72-99d3-cf7236a95ce8"/>
   </ds:schemaRefs>
 </ds:datastoreItem>
 </file>
@@ -4549,17 +4654,15 @@
 </file>
 
 <file path=customXml/itemProps4.xml><?xml version="1.0" encoding="utf-8"?>
-<ds:datastoreItem xmlns:ds="http://schemas.openxmlformats.org/officeDocument/2006/customXml" ds:itemID="{4A3CED26-0910-4819-874B-D8E2CCD421FE}">
+<ds:datastoreItem xmlns:ds="http://schemas.openxmlformats.org/officeDocument/2006/customXml" ds:itemID="{D7FA49B8-B6EE-4B3F-B22F-E9F8C6A00940}">
   <ds:schemaRefs>
-    <ds:schemaRef ds:uri="http://schemas.microsoft.com/office/2006/metadata/properties"/>
-    <ds:schemaRef ds:uri="http://schemas.microsoft.com/office/infopath/2007/PartnerControls"/>
-    <ds:schemaRef ds:uri="498267d4-2a5a-4c72-99d3-cf7236a95ce8"/>
+    <ds:schemaRef ds:uri="http://schemas.microsoft.com/sharepoint/events"/>
   </ds:schemaRefs>
 </ds:datastoreItem>
 </file>
 
 <file path=customXml/itemProps5.xml><?xml version="1.0" encoding="utf-8"?>
-<ds:datastoreItem xmlns:ds="http://schemas.openxmlformats.org/officeDocument/2006/customXml" ds:itemID="{32F25E19-B77E-F241-88ED-81BAD680D20E}">
+<ds:datastoreItem xmlns:ds="http://schemas.openxmlformats.org/officeDocument/2006/customXml" ds:itemID="{B22A345B-E61B-B542-9A24-29B60C3A440B}">
   <ds:schemaRefs>
     <ds:schemaRef ds:uri="http://schemas.openxmlformats.org/officeDocument/2006/bibliography"/>
   </ds:schemaRefs>

</xml_diff>

<commit_message>
documenation and preso updates
</commit_message>
<xml_diff>
--- a/Sounds/workshop companion.docx
+++ b/Sounds/workshop companion.docx
@@ -15,7 +15,14 @@
           <w:sz w:val="96"/>
           <w:szCs w:val="96"/>
         </w:rPr>
-        <w:t>Pi companion</w:t>
+        <w:t>Practical Dev</w:t>
+      </w:r>
+      <w:r>
+        <w:rPr>
+          <w:sz w:val="96"/>
+          <w:szCs w:val="96"/>
+        </w:rPr>
+        <w:t xml:space="preserve"> companion</w:t>
       </w:r>
     </w:p>
     <w:p>
@@ -217,7 +224,7 @@
             <w:rPr>
               <w:noProof/>
             </w:rPr>
-            <w:instrText xml:space="preserve"> PAGEREF _Toc508803085 \h </w:instrText>
+            <w:instrText xml:space="preserve"> PAGEREF _Toc510608269 \h </w:instrText>
           </w:r>
           <w:r>
             <w:rPr>
@@ -279,7 +286,7 @@
             <w:rPr>
               <w:noProof/>
             </w:rPr>
-            <w:instrText xml:space="preserve"> PAGEREF _Toc508803086 \h </w:instrText>
+            <w:instrText xml:space="preserve"> PAGEREF _Toc510608270 \h </w:instrText>
           </w:r>
           <w:r>
             <w:rPr>
@@ -339,7 +346,7 @@
             <w:rPr>
               <w:noProof/>
             </w:rPr>
-            <w:instrText xml:space="preserve"> PAGEREF _Toc508803087 \h </w:instrText>
+            <w:instrText xml:space="preserve"> PAGEREF _Toc510608271 \h </w:instrText>
           </w:r>
           <w:r>
             <w:rPr>
@@ -399,7 +406,7 @@
             <w:rPr>
               <w:noProof/>
             </w:rPr>
-            <w:instrText xml:space="preserve"> PAGEREF _Toc508803088 \h </w:instrText>
+            <w:instrText xml:space="preserve"> PAGEREF _Toc510608272 \h </w:instrText>
           </w:r>
           <w:r>
             <w:rPr>
@@ -416,7 +423,311 @@
             <w:rPr>
               <w:noProof/>
             </w:rPr>
-            <w:t>3</w:t>
+            <w:t>4</w:t>
+          </w:r>
+          <w:r>
+            <w:rPr>
+              <w:noProof/>
+            </w:rPr>
+            <w:fldChar w:fldCharType="end"/>
+          </w:r>
+        </w:p>
+        <w:p>
+          <w:pPr>
+            <w:pStyle w:val="TOC1"/>
+            <w:rPr>
+              <w:rFonts w:asciiTheme="minorHAnsi" w:eastAsiaTheme="minorEastAsia" w:hAnsiTheme="minorHAnsi"/>
+              <w:b w:val="0"/>
+              <w:bCs w:val="0"/>
+              <w:caps w:val="0"/>
+              <w:noProof/>
+              <w:color w:val="auto"/>
+              <w:sz w:val="24"/>
+              <w:lang w:eastAsia="en-US"/>
+            </w:rPr>
+          </w:pPr>
+          <w:r>
+            <w:rPr>
+              <w:noProof/>
+            </w:rPr>
+            <w:t>Usefull information</w:t>
+          </w:r>
+          <w:r>
+            <w:rPr>
+              <w:noProof/>
+            </w:rPr>
+            <w:tab/>
+          </w:r>
+          <w:r>
+            <w:rPr>
+              <w:noProof/>
+            </w:rPr>
+            <w:fldChar w:fldCharType="begin"/>
+          </w:r>
+          <w:r>
+            <w:rPr>
+              <w:noProof/>
+            </w:rPr>
+            <w:instrText xml:space="preserve"> PAGEREF _Toc510608273 \h </w:instrText>
+          </w:r>
+          <w:r>
+            <w:rPr>
+              <w:noProof/>
+            </w:rPr>
+          </w:r>
+          <w:r>
+            <w:rPr>
+              <w:noProof/>
+            </w:rPr>
+            <w:fldChar w:fldCharType="separate"/>
+          </w:r>
+          <w:r>
+            <w:rPr>
+              <w:noProof/>
+            </w:rPr>
+            <w:t>6</w:t>
+          </w:r>
+          <w:r>
+            <w:rPr>
+              <w:noProof/>
+            </w:rPr>
+            <w:fldChar w:fldCharType="end"/>
+          </w:r>
+        </w:p>
+        <w:p>
+          <w:pPr>
+            <w:pStyle w:val="TOC2"/>
+            <w:rPr>
+              <w:rFonts w:eastAsiaTheme="minorEastAsia"/>
+              <w:bCs w:val="0"/>
+              <w:noProof/>
+              <w:color w:val="auto"/>
+              <w:szCs w:val="24"/>
+              <w:lang w:eastAsia="en-US"/>
+            </w:rPr>
+          </w:pPr>
+          <w:r>
+            <w:rPr>
+              <w:noProof/>
+            </w:rPr>
+            <w:t>Parts list:</w:t>
+          </w:r>
+          <w:r>
+            <w:rPr>
+              <w:noProof/>
+            </w:rPr>
+            <w:tab/>
+          </w:r>
+          <w:r>
+            <w:rPr>
+              <w:noProof/>
+            </w:rPr>
+            <w:fldChar w:fldCharType="begin"/>
+          </w:r>
+          <w:r>
+            <w:rPr>
+              <w:noProof/>
+            </w:rPr>
+            <w:instrText xml:space="preserve"> PAGEREF _Toc510608274 \h </w:instrText>
+          </w:r>
+          <w:r>
+            <w:rPr>
+              <w:noProof/>
+            </w:rPr>
+          </w:r>
+          <w:r>
+            <w:rPr>
+              <w:noProof/>
+            </w:rPr>
+            <w:fldChar w:fldCharType="separate"/>
+          </w:r>
+          <w:r>
+            <w:rPr>
+              <w:noProof/>
+            </w:rPr>
+            <w:t>6</w:t>
+          </w:r>
+          <w:r>
+            <w:rPr>
+              <w:noProof/>
+            </w:rPr>
+            <w:fldChar w:fldCharType="end"/>
+          </w:r>
+        </w:p>
+        <w:p>
+          <w:pPr>
+            <w:pStyle w:val="TOC2"/>
+            <w:rPr>
+              <w:rFonts w:eastAsiaTheme="minorEastAsia"/>
+              <w:bCs w:val="0"/>
+              <w:noProof/>
+              <w:color w:val="auto"/>
+              <w:szCs w:val="24"/>
+              <w:lang w:eastAsia="en-US"/>
+            </w:rPr>
+          </w:pPr>
+          <w:r>
+            <w:rPr>
+              <w:noProof/>
+            </w:rPr>
+            <w:t>Raspberry Pi GPIO Pinout Diagram:</w:t>
+          </w:r>
+          <w:r>
+            <w:rPr>
+              <w:noProof/>
+            </w:rPr>
+            <w:tab/>
+          </w:r>
+          <w:r>
+            <w:rPr>
+              <w:noProof/>
+            </w:rPr>
+            <w:fldChar w:fldCharType="begin"/>
+          </w:r>
+          <w:r>
+            <w:rPr>
+              <w:noProof/>
+            </w:rPr>
+            <w:instrText xml:space="preserve"> PAGEREF _Toc510608275 \h </w:instrText>
+          </w:r>
+          <w:r>
+            <w:rPr>
+              <w:noProof/>
+            </w:rPr>
+          </w:r>
+          <w:r>
+            <w:rPr>
+              <w:noProof/>
+            </w:rPr>
+            <w:fldChar w:fldCharType="separate"/>
+          </w:r>
+          <w:r>
+            <w:rPr>
+              <w:noProof/>
+            </w:rPr>
+            <w:t>7</w:t>
+          </w:r>
+          <w:r>
+            <w:rPr>
+              <w:noProof/>
+            </w:rPr>
+            <w:fldChar w:fldCharType="end"/>
+          </w:r>
+        </w:p>
+        <w:p>
+          <w:pPr>
+            <w:pStyle w:val="TOC2"/>
+            <w:rPr>
+              <w:rFonts w:eastAsiaTheme="minorEastAsia"/>
+              <w:bCs w:val="0"/>
+              <w:noProof/>
+              <w:color w:val="auto"/>
+              <w:szCs w:val="24"/>
+              <w:lang w:eastAsia="en-US"/>
+            </w:rPr>
+          </w:pPr>
+          <w:r>
+            <w:rPr>
+              <w:noProof/>
+            </w:rPr>
+            <w:t>Wiring Pictures to help you get wired:</w:t>
+          </w:r>
+          <w:r>
+            <w:rPr>
+              <w:noProof/>
+            </w:rPr>
+            <w:tab/>
+          </w:r>
+          <w:r>
+            <w:rPr>
+              <w:noProof/>
+            </w:rPr>
+            <w:fldChar w:fldCharType="begin"/>
+          </w:r>
+          <w:r>
+            <w:rPr>
+              <w:noProof/>
+            </w:rPr>
+            <w:instrText xml:space="preserve"> PAGEREF _Toc510608276 \h </w:instrText>
+          </w:r>
+          <w:r>
+            <w:rPr>
+              <w:noProof/>
+            </w:rPr>
+          </w:r>
+          <w:r>
+            <w:rPr>
+              <w:noProof/>
+            </w:rPr>
+            <w:fldChar w:fldCharType="separate"/>
+          </w:r>
+          <w:r>
+            <w:rPr>
+              <w:noProof/>
+            </w:rPr>
+            <w:t>8</w:t>
+          </w:r>
+          <w:r>
+            <w:rPr>
+              <w:noProof/>
+            </w:rPr>
+            <w:fldChar w:fldCharType="end"/>
+          </w:r>
+        </w:p>
+        <w:p>
+          <w:pPr>
+            <w:pStyle w:val="TOC1"/>
+            <w:rPr>
+              <w:rFonts w:asciiTheme="minorHAnsi" w:eastAsiaTheme="minorEastAsia" w:hAnsiTheme="minorHAnsi"/>
+              <w:b w:val="0"/>
+              <w:bCs w:val="0"/>
+              <w:caps w:val="0"/>
+              <w:noProof/>
+              <w:color w:val="auto"/>
+              <w:sz w:val="24"/>
+              <w:lang w:eastAsia="en-US"/>
+            </w:rPr>
+          </w:pPr>
+          <w:r>
+            <w:rPr>
+              <w:noProof/>
+            </w:rPr>
+            <w:t>Important Resources</w:t>
+          </w:r>
+          <w:r>
+            <w:rPr>
+              <w:noProof/>
+            </w:rPr>
+            <w:tab/>
+          </w:r>
+          <w:r>
+            <w:rPr>
+              <w:noProof/>
+            </w:rPr>
+            <w:fldChar w:fldCharType="begin"/>
+          </w:r>
+          <w:r>
+            <w:rPr>
+              <w:noProof/>
+            </w:rPr>
+            <w:instrText xml:space="preserve"> PAGEREF _Toc510608277 \h </w:instrText>
+          </w:r>
+          <w:r>
+            <w:rPr>
+              <w:noProof/>
+            </w:rPr>
+          </w:r>
+          <w:r>
+            <w:rPr>
+              <w:noProof/>
+            </w:rPr>
+            <w:fldChar w:fldCharType="separate"/>
+          </w:r>
+          <w:r>
+            <w:rPr>
+              <w:noProof/>
+            </w:rPr>
+            <w:t>10</w:t>
           </w:r>
           <w:r>
             <w:rPr>
@@ -454,7 +765,7 @@
       <w:pPr>
         <w:pStyle w:val="Heading1"/>
       </w:pPr>
-      <w:bookmarkStart w:id="0" w:name="_Toc508803085"/>
+      <w:bookmarkStart w:id="0" w:name="_Toc510608269"/>
       <w:r>
         <w:lastRenderedPageBreak/>
         <w:t>WElcome!</w:t>
@@ -484,10 +795,13 @@
         <w:t>Introduction t</w:t>
       </w:r>
       <w:r>
-        <w:t>o Raspberry Pi development and B</w:t>
-      </w:r>
-      <w:r>
-        <w:t>uilding! I am very excited that you have chosen to invest your time with me today, and in the spirit of respecting that investment, I have prepared this guide to make sure you have as much information as possible at your fingertips.</w:t>
+        <w:t xml:space="preserve">o </w:t>
+      </w:r>
+      <w:r>
+        <w:t>Practical Development</w:t>
+      </w:r>
+      <w:r>
+        <w:t>! I am very excited that you have chosen to invest your time with me today, and in the spirit of respecting that investment, I have prepared this guide to make sure you have as much information as possible at your fingertips.</w:t>
       </w:r>
       <w:r>
         <w:t xml:space="preserve"> It is broken into three sections: </w:t>
@@ -516,11 +830,9 @@
       <w:r>
         <w:t xml:space="preserve">The Useful Things section has some materials to help you during the course of the workshop that we will be using – charts, diagrams, </w:t>
       </w:r>
-      <w:proofErr w:type="gramStart"/>
-      <w:r>
-        <w:t>etc..</w:t>
-      </w:r>
-      <w:proofErr w:type="gramEnd"/>
+      <w:r>
+        <w:t>etc.</w:t>
+      </w:r>
     </w:p>
     <w:p>
       <w:pPr>
@@ -533,11 +845,9 @@
       <w:r>
         <w:t xml:space="preserve">Important Links has links to everything we will be using in a shortened </w:t>
       </w:r>
-      <w:proofErr w:type="gramStart"/>
-      <w:r>
-        <w:t>format</w:t>
-      </w:r>
-      <w:proofErr w:type="gramEnd"/>
+      <w:r>
+        <w:t>format,</w:t>
+      </w:r>
       <w:r>
         <w:t xml:space="preserve"> so you can type them in from a printed copy more easily (they will work automatically from the digital copy of course)</w:t>
       </w:r>
@@ -557,7 +867,7 @@
       <w:pPr>
         <w:pStyle w:val="Heading1"/>
       </w:pPr>
-      <w:bookmarkStart w:id="1" w:name="_Toc508803086"/>
+      <w:bookmarkStart w:id="1" w:name="_Toc510608270"/>
       <w:r>
         <w:lastRenderedPageBreak/>
         <w:t>Glossary</w:t>
@@ -573,7 +883,7 @@
       <w:pPr>
         <w:pStyle w:val="Heading2"/>
       </w:pPr>
-      <w:bookmarkStart w:id="2" w:name="_Toc508803087"/>
+      <w:bookmarkStart w:id="2" w:name="_Toc510608271"/>
       <w:r>
         <w:t>Hardware Terms</w:t>
       </w:r>
@@ -636,6 +946,17 @@
         <w:rPr>
           <w:b/>
         </w:rPr>
+        <w:t>Sensor</w:t>
+      </w:r>
+      <w:r>
+        <w:t xml:space="preserve"> – a piece of hardware that detects some sort of condition and provides a signal based on the condition. Our sensor detects sound.</w:t>
+      </w:r>
+    </w:p>
+    <w:p>
+      <w:r>
+        <w:rPr>
+          <w:b/>
+        </w:rPr>
         <w:t>PIN</w:t>
       </w:r>
       <w:r>
@@ -647,6 +968,7 @@
         <w:rPr>
           <w:b/>
         </w:rPr>
+        <w:lastRenderedPageBreak/>
         <w:t xml:space="preserve">GPIO </w:t>
       </w:r>
       <w:r>
@@ -658,40 +980,134 @@
         <w:rPr>
           <w:b/>
         </w:rPr>
+        <w:t xml:space="preserve">Breadboard - </w:t>
+      </w:r>
+      <w:r>
+        <w:t>A </w:t>
+      </w:r>
+      <w:r>
+        <w:rPr>
+          <w:bCs/>
+        </w:rPr>
+        <w:t>breadboard</w:t>
+      </w:r>
+      <w:r>
+        <w:t xml:space="preserve"> is a construction base for prototyping of electronics. </w:t>
+      </w:r>
+      <w:r>
+        <w:t>TRIVIA SIDE NOTE: (</w:t>
+      </w:r>
+      <w:r>
+        <w:t>Originally it was literally a bread board, a polished piece of wood used for slicing bread.</w:t>
+      </w:r>
+      <w:r>
+        <w:t xml:space="preserve"> This was popular with early electronics builders because they were cheap, sturdy, and did not conduct electricity!)</w:t>
+      </w:r>
+    </w:p>
+    <w:p>
+      <w:r>
+        <w:rPr>
+          <w:b/>
+        </w:rPr>
+        <w:t>Male and Female</w:t>
+      </w:r>
+      <w:r>
+        <w:t xml:space="preserve"> – this refers to the type of connection that a wire, sensor, or pin can accept. Breadboards are “Female” connections and so require a “Male” connector. The GPIO pins on the Raspberry Pi are “Male” and thus require a “Female” connector.</w:t>
+      </w:r>
+    </w:p>
+    <w:p>
+      <w:r>
+        <w:rPr>
+          <w:b/>
+        </w:rPr>
+        <w:t>LED</w:t>
+      </w:r>
+      <w:r>
+        <w:t xml:space="preserve"> – Light Emitting Diode – a small device that uses a lot of very deep scientific principles to emit light. For our purposes, it is a small, electric light that can operate at VERY low voltage.</w:t>
+      </w:r>
+    </w:p>
+    <w:p>
+      <w:r>
+        <w:rPr>
+          <w:b/>
+        </w:rPr>
+        <w:t>Circuit</w:t>
+      </w:r>
+      <w:r>
+        <w:t xml:space="preserve"> – any complete electrical connection is a circuit. From the lightbulb and light switch you used this morning, to your phone charger, to the circuit you will build in this workshop. Electricity flows from + to – through a circuit. No circuit, no flow of electricity.</w:t>
+      </w:r>
+    </w:p>
+    <w:p>
+      <w:r>
+        <w:rPr>
+          <w:b/>
+        </w:rPr>
+        <w:t>Resistance</w:t>
+      </w:r>
+      <w:r>
+        <w:t xml:space="preserve"> – a property in electronics that allows us to reduce and control the flow of electricity through a circuit.</w:t>
+      </w:r>
+    </w:p>
+    <w:p>
+      <w:r>
+        <w:rPr>
+          <w:b/>
+        </w:rPr>
+        <w:t>Resistor</w:t>
+      </w:r>
+      <w:r>
+        <w:t xml:space="preserve"> - </w:t>
+      </w:r>
+      <w:r>
+        <w:t xml:space="preserve">a passive two-terminal electrical component that implements electrical resistance as a circuit element. </w:t>
+      </w:r>
+      <w:r>
+        <w:t>This is the fancy way of saying that it causes the amount of electricity flowing through it to be reduced. Think of it as an electricity traffic cop for your circuit.</w:t>
+      </w:r>
+    </w:p>
+    <w:p>
+      <w:r>
+        <w:rPr>
+          <w:b/>
+        </w:rPr>
+        <w:t>Pinout</w:t>
+      </w:r>
+      <w:r>
+        <w:t xml:space="preserve"> – this is the map of the Pins on the SBC to their function. Pinouts are critical for wiring a circuit – without it you do not know what the pins do!</w:t>
+      </w:r>
+    </w:p>
+    <w:p>
+      <w:r>
+        <w:rPr>
+          <w:b/>
+        </w:rPr>
         <w:lastRenderedPageBreak/>
-        <w:t xml:space="preserve">Breadboard - </w:t>
-      </w:r>
-      <w:r>
-        <w:t>A </w:t>
-      </w:r>
-      <w:r>
-        <w:rPr>
-          <w:bCs/>
-        </w:rPr>
-        <w:t>breadboard</w:t>
-      </w:r>
-      <w:r>
-        <w:t xml:space="preserve"> is a construction base for prototyping of electronics. </w:t>
-      </w:r>
-      <w:r>
-        <w:t>TRIVIA SIDE NOTE: (</w:t>
-      </w:r>
-      <w:r>
-        <w:t>Originally it was literally a bread board, a polished piece of wood used for slicing bread.</w:t>
-      </w:r>
-      <w:r>
-        <w:t xml:space="preserve"> This was popular with early electronics builders because they were cheap, sturdy, and did not conduct electricity!)</w:t>
-      </w:r>
+        <w:t>Potentiometer</w:t>
+      </w:r>
+      <w:r>
+        <w:t xml:space="preserve"> a “variable resistor” that allows you to control the resistance of electricity through a circuit. Often embedded on a sensor, but can also be added by itself</w:t>
+      </w:r>
+    </w:p>
+    <w:p/>
+    <w:p>
+      <w:pPr>
+        <w:pStyle w:val="Heading2"/>
+      </w:pPr>
+      <w:bookmarkStart w:id="3" w:name="_Toc510608272"/>
+      <w:r>
+        <w:t>Software Terms:</w:t>
+      </w:r>
+      <w:bookmarkEnd w:id="3"/>
     </w:p>
     <w:p>
       <w:r>
         <w:rPr>
           <w:b/>
         </w:rPr>
-        <w:t>Male and Female</w:t>
-      </w:r>
-      <w:r>
-        <w:t xml:space="preserve"> – this refers to the type of connection that a wire, sensor, or pin can accept. Breadboards are “Female” connections and so require a “Male” connector. The GPIO pins on the Raspberry Pi are “Male” and thus require a “Female” connector.</w:t>
+        <w:t>Code</w:t>
+      </w:r>
+      <w:r>
+        <w:t xml:space="preserve"> – the underlying construct of any computer software, app website, or anything that has to do with computers. There are many, many types of code. Code is written in different languages. Like all languages, all different code languages have their own syntax, grammar rules, and general flow.</w:t>
       </w:r>
     </w:p>
     <w:p>
@@ -699,10 +1115,16 @@
         <w:rPr>
           <w:b/>
         </w:rPr>
-        <w:t>LED</w:t>
-      </w:r>
-      <w:r>
-        <w:t xml:space="preserve"> – Light Emitting Diode – a small device that uses a lot of very deep scientific principles to emit light. For our purposes, it is a small, electric light that can operate at VERY low voltage.</w:t>
+        <w:t xml:space="preserve">Python – </w:t>
+      </w:r>
+      <w:r>
+        <w:t xml:space="preserve">A type of code language. There are many, this one is the one we will use. It is good for things like hardware interfaces because of its support for libraries that make integrations possible with little to no </w:t>
+      </w:r>
+      <w:r>
+        <w:t xml:space="preserve">additional </w:t>
+      </w:r>
+      <w:r>
+        <w:t>code.</w:t>
       </w:r>
     </w:p>
     <w:p>
@@ -710,10 +1132,10 @@
         <w:rPr>
           <w:b/>
         </w:rPr>
-        <w:t>Circuit</w:t>
-      </w:r>
-      <w:r>
-        <w:t xml:space="preserve"> – any complete electrical connection is a circuit. From the lightbulb and light switch you used this morning, to your phone charger, to the circuit you will build in this workshop. Electricity flows from + to – through a circuit. No circuit, no flow of electricity.</w:t>
+        <w:t>Runtime</w:t>
+      </w:r>
+      <w:r>
+        <w:t xml:space="preserve"> – the time during which your code is running. This is when all the things you are telling the computer through your code to do actually happen.</w:t>
       </w:r>
     </w:p>
     <w:p>
@@ -721,10 +1143,10 @@
         <w:rPr>
           <w:b/>
         </w:rPr>
-        <w:t>Resistance</w:t>
-      </w:r>
-      <w:r>
-        <w:t xml:space="preserve"> – a property in electronics that allows us to reduce and control the flow of electricity through a circuit.</w:t>
+        <w:t>Bug</w:t>
+      </w:r>
+      <w:r>
+        <w:t xml:space="preserve"> – an undocumented feature of your code. This is a behavior that you did not expect based on a set of conditions that happen through the use of your cod.</w:t>
       </w:r>
     </w:p>
     <w:p>
@@ -732,16 +1154,10 @@
         <w:rPr>
           <w:b/>
         </w:rPr>
-        <w:t>Resistor</w:t>
-      </w:r>
-      <w:r>
-        <w:t xml:space="preserve"> - </w:t>
-      </w:r>
-      <w:r>
-        <w:t xml:space="preserve">a passive two-terminal electrical component that implements electrical resistance as a circuit element. </w:t>
-      </w:r>
-      <w:r>
-        <w:t>This is the fancy way of saying that it causes the amount of electricity flowing through it to be reduced. Think of it as an electricity traffic cop for your circuit.</w:t>
+        <w:t>Runtime Error (also debug error, compiler error)</w:t>
+      </w:r>
+      <w:r>
+        <w:t xml:space="preserve"> – happens because you have something incorrect in the code. Usually this is caused by poor syntax or trying to do things in the code that the code doesn’t allow.</w:t>
       </w:r>
     </w:p>
     <w:p>
@@ -749,206 +1165,122 @@
         <w:rPr>
           <w:b/>
         </w:rPr>
-        <w:t>Pinout</w:t>
-      </w:r>
-      <w:r>
-        <w:t xml:space="preserve"> – this is the map of the Pins on the SBC to their function. Pinouts are critical for wiring a circuit – without it you do not know what the pins do!</w:t>
+        <w:t>Loop</w:t>
+      </w:r>
+      <w:r>
+        <w:t xml:space="preserve"> – a flow in code that is controlled by executing a test for a condition, and then responding by doing something until the test is passed. Examples of loops are: FOR, WHILE, IF, DO, and INFINITE</w:t>
+      </w:r>
+    </w:p>
+    <w:p>
+      <w:r>
+        <w:rPr>
+          <w:b/>
+        </w:rPr>
+        <w:t>Comment</w:t>
+      </w:r>
+      <w:r>
+        <w:t xml:space="preserve"> – the most important part of any code. Comments are your notes to future generations about your code; why it is what it is, what </w:t>
+      </w:r>
+      <w:r>
+        <w:lastRenderedPageBreak/>
+        <w:t>it does, and how you got it there. Comment early and often for best results!</w:t>
+      </w:r>
+      <w:r>
+        <w:t xml:space="preserve"> In Python we use the “#” to start a comment.</w:t>
+      </w:r>
+    </w:p>
+    <w:p>
+      <w:r>
+        <w:rPr>
+          <w:b/>
+        </w:rPr>
+        <w:t>Comment</w:t>
+      </w:r>
+      <w:r>
+        <w:t xml:space="preserve"> </w:t>
+      </w:r>
+      <w:r>
+        <w:rPr>
+          <w:b/>
+        </w:rPr>
+        <w:t xml:space="preserve">Out </w:t>
+      </w:r>
+      <w:r>
+        <w:t>– yes there is another type of comment! This one allows you to try different things without deleting code. By “commenting out” code you can keep it in the program and try different things.</w:t>
+      </w:r>
+      <w:r>
+        <w:t xml:space="preserve"> Same “#” with a slightly different meaning.</w:t>
+      </w:r>
+    </w:p>
+    <w:p>
+      <w:r>
+        <w:rPr>
+          <w:b/>
+        </w:rPr>
+        <w:t>Variable</w:t>
+      </w:r>
+      <w:r>
+        <w:t xml:space="preserve"> – much like the name implies, it is something that can have a variable definition. Variables are assigned</w:t>
+      </w:r>
+      <w:r>
+        <w:t xml:space="preserve"> to a value/values in your code and can be of many “types”</w:t>
+      </w:r>
+    </w:p>
+    <w:p>
+      <w:pPr>
+        <w:ind w:left="720"/>
+      </w:pPr>
+      <w:r>
+        <w:rPr>
+          <w:b/>
+        </w:rPr>
+        <w:t>String</w:t>
+      </w:r>
+      <w:r>
+        <w:t xml:space="preserve"> – just what it sounds like, a string is any string of text</w:t>
+      </w:r>
+    </w:p>
+    <w:p>
+      <w:pPr>
+        <w:ind w:left="720"/>
+      </w:pPr>
+      <w:r>
+        <w:rPr>
+          <w:b/>
+        </w:rPr>
+        <w:t>Number</w:t>
+      </w:r>
+      <w:r>
+        <w:t xml:space="preserve"> – numbers can have MANY types of values depending on the language. Python general deals in INT or integers. Our code will also use a Decimal number type</w:t>
+      </w:r>
+    </w:p>
+    <w:p>
+      <w:pPr>
+        <w:ind w:left="720"/>
+      </w:pPr>
+      <w:r>
+        <w:rPr>
+          <w:b/>
+        </w:rPr>
+        <w:t>Keyword</w:t>
+      </w:r>
+      <w:r>
+        <w:t xml:space="preserve"> – keywords are reserved words that the language pre-defines and are key to the language itself. IF, ELSE, TRY, and IMPORT are all examples of keywords in Python</w:t>
+      </w:r>
+    </w:p>
+    <w:p>
+      <w:r>
+        <w:rPr>
+          <w:b/>
+        </w:rPr>
+        <w:t>Code Block</w:t>
+      </w:r>
+      <w:r>
+        <w:t xml:space="preserve"> – a logical area of the code that is one part of the overall program. Blocks in Python are usually started with the “try:” keyword</w:t>
       </w:r>
     </w:p>
     <w:p/>
     <w:p>
-      <w:pPr>
-        <w:pStyle w:val="Heading2"/>
-      </w:pPr>
-      <w:bookmarkStart w:id="3" w:name="_Toc508803088"/>
-      <w:r>
-        <w:t>Software Terms:</w:t>
-      </w:r>
-      <w:bookmarkEnd w:id="3"/>
-    </w:p>
-    <w:p>
-      <w:r>
-        <w:rPr>
-          <w:b/>
-        </w:rPr>
-        <w:t>Code</w:t>
-      </w:r>
-      <w:r>
-        <w:t xml:space="preserve"> – the underlying construct of any computer software, app website, or anything that has to do with computers. There are many, </w:t>
-      </w:r>
-      <w:r>
-        <w:lastRenderedPageBreak/>
-        <w:t>many types of code. Code is written in different languages. Like all languages, all different code languages have their own syntax, grammar rules, and general flow.</w:t>
-      </w:r>
-    </w:p>
-    <w:p>
-      <w:r>
-        <w:rPr>
-          <w:b/>
-        </w:rPr>
-        <w:t xml:space="preserve">Python – </w:t>
-      </w:r>
-      <w:r>
-        <w:t xml:space="preserve">A type of code language. There are many, this one is the one we will use. It is good for things like hardware interfaces because of its support for libraries that make integrations possible with little to no </w:t>
-      </w:r>
-      <w:r>
-        <w:t xml:space="preserve">additional </w:t>
-      </w:r>
-      <w:r>
-        <w:t>code.</w:t>
-      </w:r>
-    </w:p>
-    <w:p>
-      <w:r>
-        <w:rPr>
-          <w:b/>
-        </w:rPr>
-        <w:t>Runtime</w:t>
-      </w:r>
-      <w:r>
-        <w:t xml:space="preserve"> – the time during which your code is running. This is when all the things you are telling the computer through your code to do actually happen.</w:t>
-      </w:r>
-    </w:p>
-    <w:p>
-      <w:r>
-        <w:rPr>
-          <w:b/>
-        </w:rPr>
-        <w:t>Bug</w:t>
-      </w:r>
-      <w:r>
-        <w:t xml:space="preserve"> – an undocumented feature of your code. This is a behavior that you did not expect based on a set of conditions that happen through the use of your cod.</w:t>
-      </w:r>
-    </w:p>
-    <w:p>
-      <w:r>
-        <w:rPr>
-          <w:b/>
-        </w:rPr>
-        <w:t>Runtime Error (also debug error, compiler error)</w:t>
-      </w:r>
-      <w:r>
-        <w:t xml:space="preserve"> – happens because you have something incorrect in the code. Usually this is caused by poor syntax or trying to do things in the code that the code doesn’t allow.</w:t>
-      </w:r>
-    </w:p>
-    <w:p>
-      <w:r>
-        <w:rPr>
-          <w:b/>
-        </w:rPr>
-        <w:t>Loop</w:t>
-      </w:r>
-      <w:r>
-        <w:t xml:space="preserve"> – a flow in code that is controlled by executing a test for a condition, and then responding by doing something until the test is passed. Examples of loops are: FOR, WHILE, IF, DO, and INFINITE</w:t>
-      </w:r>
-    </w:p>
-    <w:p>
-      <w:r>
-        <w:rPr>
-          <w:b/>
-        </w:rPr>
-        <w:t>Comment</w:t>
-      </w:r>
-      <w:r>
-        <w:t xml:space="preserve"> – the most important part of any code. Comments are your notes to future generations about your code; why it is what it is, what it does, and how you got it there. Comment early and often for best results!</w:t>
-      </w:r>
-      <w:r>
-        <w:t xml:space="preserve"> In Python we use the “#” to start a comment.</w:t>
-      </w:r>
-    </w:p>
-    <w:p>
-      <w:r>
-        <w:rPr>
-          <w:b/>
-        </w:rPr>
-        <w:t>Comment</w:t>
-      </w:r>
-      <w:r>
-        <w:t xml:space="preserve"> </w:t>
-      </w:r>
-      <w:r>
-        <w:rPr>
-          <w:b/>
-        </w:rPr>
-        <w:t xml:space="preserve">Out </w:t>
-      </w:r>
-      <w:r>
-        <w:t>– yes there is another type of comment! This one allows you to try different things without deleting code. By “commenting out” code you can keep it in the program and try different things.</w:t>
-      </w:r>
-      <w:r>
-        <w:t xml:space="preserve"> Same “#” with a slightly different meaning.</w:t>
-      </w:r>
-    </w:p>
-    <w:p>
-      <w:r>
-        <w:rPr>
-          <w:b/>
-        </w:rPr>
-        <w:lastRenderedPageBreak/>
-        <w:t>Variable</w:t>
-      </w:r>
-      <w:r>
-        <w:t xml:space="preserve"> – much like the name implies, it is something that can have a variable definition. Variables are assigned</w:t>
-      </w:r>
-      <w:r>
-        <w:t xml:space="preserve"> to a value/values in your code and can be of many “types”</w:t>
-      </w:r>
-    </w:p>
-    <w:p>
-      <w:pPr>
-        <w:ind w:left="720"/>
-      </w:pPr>
-      <w:r>
-        <w:rPr>
-          <w:b/>
-        </w:rPr>
-        <w:t>String</w:t>
-      </w:r>
-      <w:r>
-        <w:t xml:space="preserve"> – just what it sounds like, a string is any string of text</w:t>
-      </w:r>
-    </w:p>
-    <w:p>
-      <w:pPr>
-        <w:ind w:left="720"/>
-      </w:pPr>
-      <w:r>
-        <w:rPr>
-          <w:b/>
-        </w:rPr>
-        <w:t>Number</w:t>
-      </w:r>
-      <w:r>
-        <w:t xml:space="preserve"> – numbers can have MANY types of values depending on the language. Python general deals in INT or integers. Our code will also use a Decimal number type</w:t>
-      </w:r>
-    </w:p>
-    <w:p>
-      <w:pPr>
-        <w:ind w:left="720"/>
-      </w:pPr>
-      <w:r>
-        <w:rPr>
-          <w:b/>
-        </w:rPr>
-        <w:t>Keyword</w:t>
-      </w:r>
-      <w:r>
-        <w:t xml:space="preserve"> – keywords are reserved words that the language pre-defines and are key to the language itself. IF, ELSE, TRY, and IMPORT are all examples of keywords in Python</w:t>
-      </w:r>
-    </w:p>
-    <w:p>
-      <w:r>
-        <w:rPr>
-          <w:b/>
-        </w:rPr>
-        <w:t>Code Block</w:t>
-      </w:r>
-      <w:r>
-        <w:t xml:space="preserve"> – a logical area of the code that is one part of the overall program. Blocks in Python are usually started with the “try:” keyword</w:t>
-      </w:r>
-    </w:p>
-    <w:p/>
-    <w:p>
       <w:r>
         <w:br w:type="page"/>
       </w:r>
@@ -957,6 +1289,7 @@
       <w:pPr>
         <w:pStyle w:val="Heading1"/>
       </w:pPr>
+      <w:bookmarkStart w:id="4" w:name="_Toc510608273"/>
       <w:r>
         <w:rPr>
           <w:noProof/>
@@ -1021,14 +1354,27 @@
                             <w:r>
                               <w:t xml:space="preserve"> The Box!? </w:t>
                             </w:r>
-                            <w:fldSimple w:instr=" SEQ What's_In_The_Box!? \* ARABIC ">
-                              <w:r>
-                                <w:rPr>
-                                  <w:noProof/>
-                                </w:rPr>
-                                <w:t>1</w:t>
-                              </w:r>
-                            </w:fldSimple>
+                            <w:r>
+                              <w:fldChar w:fldCharType="begin"/>
+                            </w:r>
+                            <w:r>
+                              <w:instrText xml:space="preserve"> SEQ What's_In_The_Box!? \* ARABIC </w:instrText>
+                            </w:r>
+                            <w:r>
+                              <w:fldChar w:fldCharType="separate"/>
+                            </w:r>
+                            <w:r>
+                              <w:rPr>
+                                <w:noProof/>
+                              </w:rPr>
+                              <w:t>1</w:t>
+                            </w:r>
+                            <w:r>
+                              <w:rPr>
+                                <w:noProof/>
+                              </w:rPr>
+                              <w:fldChar w:fldCharType="end"/>
+                            </w:r>
                           </w:p>
                         </w:txbxContent>
                       </wps:txbx>
@@ -1075,14 +1421,27 @@
                       <w:r>
                         <w:t xml:space="preserve"> The Box!? </w:t>
                       </w:r>
-                      <w:fldSimple w:instr=" SEQ What's_In_The_Box!? \* ARABIC ">
-                        <w:r>
-                          <w:rPr>
-                            <w:noProof/>
-                          </w:rPr>
-                          <w:t>1</w:t>
-                        </w:r>
-                      </w:fldSimple>
+                      <w:r>
+                        <w:fldChar w:fldCharType="begin"/>
+                      </w:r>
+                      <w:r>
+                        <w:instrText xml:space="preserve"> SEQ What's_In_The_Box!? \* ARABIC </w:instrText>
+                      </w:r>
+                      <w:r>
+                        <w:fldChar w:fldCharType="separate"/>
+                      </w:r>
+                      <w:r>
+                        <w:rPr>
+                          <w:noProof/>
+                        </w:rPr>
+                        <w:t>1</w:t>
+                      </w:r>
+                      <w:r>
+                        <w:rPr>
+                          <w:noProof/>
+                        </w:rPr>
+                        <w:fldChar w:fldCharType="end"/>
+                      </w:r>
                     </w:p>
                   </w:txbxContent>
                 </v:textbox>
@@ -1426,11 +1785,13 @@
       <w:r>
         <w:t>information</w:t>
       </w:r>
+      <w:bookmarkEnd w:id="4"/>
     </w:p>
     <w:p>
       <w:pPr>
         <w:pStyle w:val="Heading2"/>
       </w:pPr>
+      <w:bookmarkStart w:id="5" w:name="_Toc510608274"/>
       <w:r>
         <w:rPr>
           <w:noProof/>
@@ -1494,6 +1855,7 @@
       <w:r>
         <w:t>Parts list:</w:t>
       </w:r>
+      <w:bookmarkEnd w:id="5"/>
     </w:p>
     <w:p>
       <w:r>
@@ -2021,8 +2383,6 @@
           <w:szCs w:val="26"/>
         </w:rPr>
       </w:pPr>
-      <w:bookmarkStart w:id="4" w:name="_GoBack"/>
-      <w:bookmarkEnd w:id="4"/>
       <w:r>
         <w:br w:type="page"/>
       </w:r>
@@ -2031,6 +2391,7 @@
       <w:pPr>
         <w:pStyle w:val="Heading2"/>
       </w:pPr>
+      <w:bookmarkStart w:id="6" w:name="_Toc510608275"/>
       <w:r>
         <w:lastRenderedPageBreak/>
         <w:t xml:space="preserve">Raspberry Pi </w:t>
@@ -2041,6 +2402,7 @@
       <w:r>
         <w:t>Pinout Diagram:</w:t>
       </w:r>
+      <w:bookmarkEnd w:id="6"/>
     </w:p>
     <w:p/>
     <w:p>
@@ -2113,13 +2475,134 @@
     <w:p>
       <w:pPr>
         <w:pStyle w:val="Heading2"/>
-      </w:pPr>
-      <w:r>
+        <w:rPr>
+          <w:noProof/>
+        </w:rPr>
+      </w:pPr>
+      <w:bookmarkStart w:id="7" w:name="_Toc510608276"/>
+      <w:r>
+        <w:rPr>
+          <w:noProof/>
+        </w:rPr>
         <w:lastRenderedPageBreak/>
+        <w:drawing>
+          <wp:anchor distT="0" distB="0" distL="114300" distR="114300" simplePos="0" relativeHeight="251680768" behindDoc="0" locked="0" layoutInCell="1" allowOverlap="1" wp14:anchorId="1FA8A847">
+            <wp:simplePos x="0" y="0"/>
+            <wp:positionH relativeFrom="column">
+              <wp:posOffset>-582930</wp:posOffset>
+            </wp:positionH>
+            <wp:positionV relativeFrom="paragraph">
+              <wp:posOffset>1248410</wp:posOffset>
+            </wp:positionV>
+            <wp:extent cx="6487795" cy="4866005"/>
+            <wp:effectExtent l="0" t="1905" r="0" b="0"/>
+            <wp:wrapTopAndBottom/>
+            <wp:docPr id="16" name="Picture 16"/>
+            <wp:cNvGraphicFramePr>
+              <a:graphicFrameLocks xmlns:a="http://schemas.openxmlformats.org/drawingml/2006/main" noChangeAspect="1"/>
+            </wp:cNvGraphicFramePr>
+            <a:graphic xmlns:a="http://schemas.openxmlformats.org/drawingml/2006/main">
+              <a:graphicData uri="http://schemas.openxmlformats.org/drawingml/2006/picture">
+                <pic:pic xmlns:pic="http://schemas.openxmlformats.org/drawingml/2006/picture">
+                  <pic:nvPicPr>
+                    <pic:cNvPr id="16" name="IMG_0019.JPG"/>
+                    <pic:cNvPicPr/>
+                  </pic:nvPicPr>
+                  <pic:blipFill>
+                    <a:blip r:embed="rId22" cstate="print">
+                      <a:extLst>
+                        <a:ext uri="{28A0092B-C50C-407E-A947-70E740481C1C}">
+                          <a14:useLocalDpi xmlns:a14="http://schemas.microsoft.com/office/drawing/2010/main" val="0"/>
+                        </a:ext>
+                      </a:extLst>
+                    </a:blip>
+                    <a:stretch>
+                      <a:fillRect/>
+                    </a:stretch>
+                  </pic:blipFill>
+                  <pic:spPr>
+                    <a:xfrm rot="5400000">
+                      <a:off x="0" y="0"/>
+                      <a:ext cx="6487795" cy="4866005"/>
+                    </a:xfrm>
+                    <a:prstGeom prst="rect">
+                      <a:avLst/>
+                    </a:prstGeom>
+                  </pic:spPr>
+                </pic:pic>
+              </a:graphicData>
+            </a:graphic>
+            <wp14:sizeRelH relativeFrom="page">
+              <wp14:pctWidth>0</wp14:pctWidth>
+            </wp14:sizeRelH>
+            <wp14:sizeRelV relativeFrom="page">
+              <wp14:pctHeight>0</wp14:pctHeight>
+            </wp14:sizeRelV>
+          </wp:anchor>
+        </w:drawing>
+      </w:r>
+      <w:r>
         <w:t>Wiring Pictures to help you get wired:</w:t>
       </w:r>
+      <w:bookmarkEnd w:id="7"/>
+      <w:r>
+        <w:rPr>
+          <w:noProof/>
+        </w:rPr>
+        <w:t xml:space="preserve"> </w:t>
+      </w:r>
     </w:p>
     <w:p/>
+    <w:p/>
+    <w:p>
+      <w:r>
+        <w:rPr>
+          <w:noProof/>
+        </w:rPr>
+        <w:lastRenderedPageBreak/>
+        <w:drawing>
+          <wp:inline distT="0" distB="0" distL="0" distR="0">
+            <wp:extent cx="7315200" cy="5486400"/>
+            <wp:effectExtent l="0" t="0" r="0" b="0"/>
+            <wp:docPr id="18" name="Picture 18"/>
+            <wp:cNvGraphicFramePr>
+              <a:graphicFrameLocks xmlns:a="http://schemas.openxmlformats.org/drawingml/2006/main" noChangeAspect="1"/>
+            </wp:cNvGraphicFramePr>
+            <a:graphic xmlns:a="http://schemas.openxmlformats.org/drawingml/2006/main">
+              <a:graphicData uri="http://schemas.openxmlformats.org/drawingml/2006/picture">
+                <pic:pic xmlns:pic="http://schemas.openxmlformats.org/drawingml/2006/picture">
+                  <pic:nvPicPr>
+                    <pic:cNvPr id="18" name="IMG_0020.JPG"/>
+                    <pic:cNvPicPr/>
+                  </pic:nvPicPr>
+                  <pic:blipFill>
+                    <a:blip r:embed="rId23" cstate="print">
+                      <a:extLst>
+                        <a:ext uri="{28A0092B-C50C-407E-A947-70E740481C1C}">
+                          <a14:useLocalDpi xmlns:a14="http://schemas.microsoft.com/office/drawing/2010/main" val="0"/>
+                        </a:ext>
+                      </a:extLst>
+                    </a:blip>
+                    <a:stretch>
+                      <a:fillRect/>
+                    </a:stretch>
+                  </pic:blipFill>
+                  <pic:spPr>
+                    <a:xfrm rot="5400000">
+                      <a:off x="0" y="0"/>
+                      <a:ext cx="7315200" cy="5486400"/>
+                    </a:xfrm>
+                    <a:prstGeom prst="rect">
+                      <a:avLst/>
+                    </a:prstGeom>
+                  </pic:spPr>
+                </pic:pic>
+              </a:graphicData>
+            </a:graphic>
+          </wp:inline>
+        </w:drawing>
+      </w:r>
+    </w:p>
     <w:p>
       <w:r>
         <w:br w:type="page"/>
@@ -2129,22 +2612,222 @@
       <w:pPr>
         <w:pStyle w:val="Heading1"/>
       </w:pPr>
+      <w:bookmarkStart w:id="8" w:name="_Toc510608277"/>
       <w:r>
         <w:lastRenderedPageBreak/>
-        <w:t>Important Links</w:t>
-      </w:r>
-    </w:p>
-    <w:p>
-      <w:r>
+        <w:t xml:space="preserve">Important </w:t>
+      </w:r>
+      <w:r>
+        <w:t>Resources</w:t>
+      </w:r>
+      <w:bookmarkEnd w:id="8"/>
+    </w:p>
+    <w:p>
+      <w:pPr>
+        <w:rPr>
+          <w:b/>
+        </w:rPr>
+      </w:pPr>
+      <w:r>
+        <w:rPr>
+          <w:b/>
+        </w:rPr>
+        <w:t>Some good</w:t>
+      </w:r>
+      <w:r>
+        <w:rPr>
+          <w:b/>
+        </w:rPr>
+        <w:t xml:space="preserve"> </w:t>
+      </w:r>
+      <w:proofErr w:type="spellStart"/>
+      <w:r>
+        <w:rPr>
+          <w:b/>
+        </w:rPr>
+        <w:t>RPi</w:t>
+      </w:r>
+      <w:proofErr w:type="spellEnd"/>
+      <w:r>
+        <w:rPr>
+          <w:b/>
+        </w:rPr>
+        <w:t xml:space="preserve"> </w:t>
+      </w:r>
+      <w:r>
+        <w:rPr>
+          <w:b/>
+        </w:rPr>
+        <w:t>books for your ongoing education!</w:t>
+      </w:r>
+    </w:p>
+    <w:p>
+      <w:pPr>
+        <w:rPr>
+          <w:bCs/>
+        </w:rPr>
+      </w:pPr>
+      <w:r>
+        <w:rPr>
+          <w:bCs/>
+        </w:rPr>
+        <w:t>Programming the Raspberry Pi, Second Edition: Getting Started with Python</w:t>
+      </w:r>
+      <w:r>
+        <w:rPr>
+          <w:bCs/>
+        </w:rPr>
+        <w:t xml:space="preserve"> – by Simon Monk</w:t>
+      </w:r>
+    </w:p>
+    <w:p>
+      <w:pPr>
+        <w:rPr>
+          <w:bCs/>
+        </w:rPr>
+      </w:pPr>
+      <w:r>
+        <w:rPr>
+          <w:bCs/>
+        </w:rPr>
+        <w:t>Raspberry Pi Cookbook: Software and Hardware Problems and Solutions</w:t>
+      </w:r>
+      <w:r>
+        <w:rPr>
+          <w:bCs/>
+        </w:rPr>
+        <w:t xml:space="preserve"> – also by Simon Monk</w:t>
+      </w:r>
+    </w:p>
+    <w:p>
+      <w:pPr>
+        <w:rPr>
+          <w:bCs/>
+        </w:rPr>
+      </w:pPr>
+      <w:r>
+        <w:rPr>
+          <w:bCs/>
+        </w:rPr>
+        <w:t xml:space="preserve">Raspberry Pi 3: From Noob to Master; Simple Step </w:t>
+      </w:r>
+      <w:proofErr w:type="gramStart"/>
+      <w:r>
+        <w:rPr>
+          <w:bCs/>
+        </w:rPr>
+        <w:t>By</w:t>
+      </w:r>
+      <w:proofErr w:type="gramEnd"/>
+      <w:r>
+        <w:rPr>
+          <w:bCs/>
+        </w:rPr>
+        <w:t xml:space="preserve"> Step Guide to Setting up Yo</w:t>
+      </w:r>
+      <w:r>
+        <w:rPr>
+          <w:bCs/>
+        </w:rPr>
+        <w:t>u</w:t>
+      </w:r>
+      <w:r>
+        <w:rPr>
+          <w:bCs/>
+        </w:rPr>
+        <w:t>r Raspberry Pi 3 and Using It for a Wide Variety of Cool Projects</w:t>
+      </w:r>
+      <w:r>
+        <w:rPr>
+          <w:bCs/>
+        </w:rPr>
+        <w:t xml:space="preserve"> – By Steve Ora</w:t>
+      </w:r>
+    </w:p>
+    <w:p>
+      <w:pPr>
+        <w:spacing w:after="0" w:line="240" w:lineRule="auto"/>
+        <w:rPr>
+          <w:rFonts w:ascii="Proxima Nova" w:eastAsia="Times New Roman" w:hAnsi="Proxima Nova" w:cs="Times New Roman"/>
+          <w:lang w:eastAsia="en-US"/>
+        </w:rPr>
+      </w:pPr>
+      <w:r>
+        <w:rPr>
+          <w:rFonts w:ascii="Proxima Nova" w:eastAsia="Times New Roman" w:hAnsi="Proxima Nova" w:cs="Times New Roman"/>
+          <w:b/>
+          <w:lang w:eastAsia="en-US"/>
+        </w:rPr>
+        <w:t xml:space="preserve">Quick Survey: </w:t>
+      </w:r>
+      <w:r>
+        <w:rPr>
+          <w:rFonts w:ascii="Proxima Nova" w:eastAsia="Times New Roman" w:hAnsi="Proxima Nova" w:cs="Times New Roman"/>
+          <w:lang w:eastAsia="en-US"/>
+        </w:rPr>
+        <w:t>How did I do? Was this worthwhile? Anything else?</w:t>
+      </w:r>
+    </w:p>
+    <w:p>
+      <w:pPr>
+        <w:spacing w:after="0" w:line="240" w:lineRule="auto"/>
+        <w:rPr>
+          <w:rFonts w:ascii="Proxima Nova" w:eastAsia="Times New Roman" w:hAnsi="Proxima Nova" w:cs="Times New Roman"/>
+          <w:lang w:eastAsia="en-US"/>
+        </w:rPr>
+      </w:pPr>
+      <w:hyperlink r:id="rId24" w:history="1">
+        <w:r>
+          <w:rPr>
+            <w:rStyle w:val="Hyperlink"/>
+            <w:rFonts w:ascii="Proxima Nova" w:eastAsia="Times New Roman" w:hAnsi="Proxima Nova" w:cs="Times New Roman"/>
+            <w:lang w:eastAsia="en-US"/>
+          </w:rPr>
+          <w:t>http://bit.ly/charrold</w:t>
+        </w:r>
+      </w:hyperlink>
+      <w:r>
+        <w:rPr>
+          <w:rFonts w:ascii="Proxima Nova" w:eastAsia="Times New Roman" w:hAnsi="Proxima Nova" w:cs="Times New Roman"/>
+          <w:lang w:eastAsia="en-US"/>
+        </w:rPr>
+        <w:t xml:space="preserve"> </w:t>
+      </w:r>
+    </w:p>
+    <w:p>
+      <w:pPr>
+        <w:spacing w:after="0" w:line="240" w:lineRule="auto"/>
+        <w:rPr>
+          <w:rFonts w:ascii="Proxima Nova" w:eastAsia="Times New Roman" w:hAnsi="Proxima Nova" w:cs="Times New Roman"/>
+          <w:lang w:eastAsia="en-US"/>
+        </w:rPr>
+      </w:pPr>
+    </w:p>
+    <w:p>
+      <w:pPr>
+        <w:rPr>
+          <w:b/>
+        </w:rPr>
+      </w:pPr>
+      <w:r>
+        <w:rPr>
+          <w:b/>
+        </w:rPr>
         <w:t>GitHub Repository</w:t>
       </w:r>
       <w:r>
+        <w:rPr>
+          <w:b/>
+        </w:rPr>
         <w:t xml:space="preserve"> (code, this doc, other materials)</w:t>
       </w:r>
       <w:r>
+        <w:rPr>
+          <w:b/>
+        </w:rPr>
         <w:t xml:space="preserve">: </w:t>
       </w:r>
-      <w:hyperlink r:id="rId22" w:history="1">
+      <w:hyperlink r:id="rId25" w:history="1">
         <w:r>
           <w:rPr>
             <w:rStyle w:val="Hyperlink"/>
@@ -2154,53 +2837,428 @@
       </w:hyperlink>
     </w:p>
     <w:p>
-      <w:r>
-        <w:t>My Website (updates, other projects, blog, etc.):</w:t>
-      </w:r>
-    </w:p>
-    <w:p>
-      <w:hyperlink r:id="rId23" w:history="1">
-        <w:r>
-          <w:rPr>
-            <w:rStyle w:val="Hyperlink"/>
-          </w:rPr>
-          <w:t>https://www.charrold303.com</w:t>
-        </w:r>
-      </w:hyperlink>
-    </w:p>
-    <w:p>
-      <w:r>
-        <w:t xml:space="preserve">Quick Survey – How did I do? Was this worthwhile? Anything </w:t>
-      </w:r>
-      <w:r>
-        <w:t>else?</w:t>
-      </w:r>
-    </w:p>
-    <w:p>
       <w:pPr>
         <w:spacing w:after="0" w:line="240" w:lineRule="auto"/>
         <w:rPr>
-          <w:rFonts w:ascii="Proxima Nova Semibold" w:eastAsia="Times New Roman" w:hAnsi="Proxima Nova Semibold" w:cs="Times New Roman"/>
-          <w:color w:val="EE6123"/>
+          <w:rFonts w:ascii="Proxima Nova" w:eastAsia="Times New Roman" w:hAnsi="Proxima Nova" w:cs="Times New Roman"/>
           <w:lang w:eastAsia="en-US"/>
         </w:rPr>
       </w:pPr>
-      <w:hyperlink r:id="rId24" w:history="1">
+      <w:proofErr w:type="spellStart"/>
+      <w:r>
+        <w:rPr>
+          <w:rFonts w:ascii="Proxima Nova" w:eastAsia="Times New Roman" w:hAnsi="Proxima Nova" w:cs="Times New Roman"/>
+          <w:b/>
+          <w:lang w:eastAsia="en-US"/>
+        </w:rPr>
+        <w:t>Pimoroni</w:t>
+      </w:r>
+      <w:proofErr w:type="spellEnd"/>
+      <w:r>
+        <w:rPr>
+          <w:rFonts w:ascii="Proxima Nova" w:eastAsia="Times New Roman" w:hAnsi="Proxima Nova" w:cs="Times New Roman"/>
+          <w:b/>
+          <w:lang w:eastAsia="en-US"/>
+        </w:rPr>
+        <w:t xml:space="preserve">: </w:t>
+      </w:r>
+      <w:r>
+        <w:rPr>
+          <w:rFonts w:ascii="Proxima Nova" w:eastAsia="Times New Roman" w:hAnsi="Proxima Nova" w:cs="Times New Roman"/>
+          <w:lang w:eastAsia="en-US"/>
+        </w:rPr>
+        <w:t>A good source for beginner friendly hardware kits and project materials:</w:t>
+      </w:r>
+    </w:p>
+    <w:p>
+      <w:pPr>
+        <w:spacing w:after="0" w:line="240" w:lineRule="auto"/>
+        <w:rPr>
+          <w:rFonts w:ascii="Proxima Nova" w:eastAsia="Times New Roman" w:hAnsi="Proxima Nova" w:cs="Times New Roman"/>
+          <w:lang w:eastAsia="en-US"/>
+        </w:rPr>
+      </w:pPr>
+      <w:hyperlink r:id="rId26" w:history="1">
         <w:r>
           <w:rPr>
             <w:rStyle w:val="Hyperlink"/>
             <w:rFonts w:ascii="Proxima Nova" w:eastAsia="Times New Roman" w:hAnsi="Proxima Nova" w:cs="Times New Roman"/>
             <w:lang w:eastAsia="en-US"/>
           </w:rPr>
-          <w:t>http://bit.ly</w:t>
+          <w:t>https://pimoroni.com</w:t>
+        </w:r>
+      </w:hyperlink>
+    </w:p>
+    <w:p>
+      <w:pPr>
+        <w:spacing w:after="0" w:line="240" w:lineRule="auto"/>
+        <w:rPr>
+          <w:rFonts w:ascii="Proxima Nova" w:eastAsia="Times New Roman" w:hAnsi="Proxima Nova" w:cs="Times New Roman"/>
+          <w:lang w:eastAsia="en-US"/>
+        </w:rPr>
+      </w:pPr>
+    </w:p>
+    <w:p>
+      <w:pPr>
+        <w:spacing w:after="0" w:line="240" w:lineRule="auto"/>
+        <w:rPr>
+          <w:rFonts w:ascii="Proxima Nova" w:eastAsia="Times New Roman" w:hAnsi="Proxima Nova" w:cs="Times New Roman"/>
+          <w:lang w:eastAsia="en-US"/>
+        </w:rPr>
+      </w:pPr>
+      <w:r>
+        <w:rPr>
+          <w:rFonts w:ascii="Proxima Nova" w:eastAsia="Times New Roman" w:hAnsi="Proxima Nova" w:cs="Times New Roman"/>
+          <w:b/>
+          <w:lang w:eastAsia="en-US"/>
+        </w:rPr>
+        <w:lastRenderedPageBreak/>
+        <w:t xml:space="preserve">Putty: </w:t>
+      </w:r>
+      <w:r>
+        <w:rPr>
+          <w:rFonts w:ascii="Proxima Nova" w:eastAsia="Times New Roman" w:hAnsi="Proxima Nova" w:cs="Times New Roman"/>
+          <w:lang w:eastAsia="en-US"/>
+        </w:rPr>
+        <w:t xml:space="preserve">A windows-based </w:t>
+      </w:r>
+      <w:proofErr w:type="spellStart"/>
+      <w:r>
+        <w:rPr>
+          <w:rFonts w:ascii="Proxima Nova" w:eastAsia="Times New Roman" w:hAnsi="Proxima Nova" w:cs="Times New Roman"/>
+          <w:lang w:eastAsia="en-US"/>
+        </w:rPr>
+        <w:t>ssh</w:t>
+      </w:r>
+      <w:proofErr w:type="spellEnd"/>
+      <w:r>
+        <w:rPr>
+          <w:rFonts w:ascii="Proxima Nova" w:eastAsia="Times New Roman" w:hAnsi="Proxima Nova" w:cs="Times New Roman"/>
+          <w:lang w:eastAsia="en-US"/>
+        </w:rPr>
+        <w:t xml:space="preserve"> client (if you use a windows machine you will need this for the workshop and should just have it in general!):</w:t>
+      </w:r>
+    </w:p>
+    <w:p>
+      <w:pPr>
+        <w:spacing w:after="0" w:line="240" w:lineRule="auto"/>
+        <w:rPr>
+          <w:rFonts w:ascii="Proxima Nova" w:eastAsia="Times New Roman" w:hAnsi="Proxima Nova" w:cs="Times New Roman"/>
+          <w:lang w:eastAsia="en-US"/>
+        </w:rPr>
+      </w:pPr>
+      <w:hyperlink r:id="rId27" w:history="1">
+        <w:r>
+          <w:rPr>
+            <w:rStyle w:val="Hyperlink"/>
+            <w:rFonts w:ascii="Proxima Nova" w:eastAsia="Times New Roman" w:hAnsi="Proxima Nova" w:cs="Times New Roman"/>
+            <w:lang w:eastAsia="en-US"/>
+          </w:rPr>
+          <w:t>http://bit.ly/_putty</w:t>
+        </w:r>
+      </w:hyperlink>
+      <w:r>
+        <w:rPr>
+          <w:rFonts w:ascii="Proxima Nova" w:eastAsia="Times New Roman" w:hAnsi="Proxima Nova" w:cs="Times New Roman"/>
+          <w:lang w:eastAsia="en-US"/>
+        </w:rPr>
+        <w:t xml:space="preserve"> </w:t>
+      </w:r>
+    </w:p>
+    <w:p>
+      <w:pPr>
+        <w:spacing w:after="0" w:line="240" w:lineRule="auto"/>
+        <w:rPr>
+          <w:rFonts w:ascii="Proxima Nova" w:eastAsia="Times New Roman" w:hAnsi="Proxima Nova" w:cs="Times New Roman"/>
+          <w:lang w:eastAsia="en-US"/>
+        </w:rPr>
+      </w:pPr>
+    </w:p>
+    <w:p>
+      <w:pPr>
+        <w:spacing w:after="0" w:line="240" w:lineRule="auto"/>
+        <w:rPr>
+          <w:rFonts w:ascii="Proxima Nova" w:eastAsia="Times New Roman" w:hAnsi="Proxima Nova" w:cs="Times New Roman"/>
+          <w:lang w:eastAsia="en-US"/>
+        </w:rPr>
+      </w:pPr>
+      <w:r>
+        <w:rPr>
+          <w:rFonts w:ascii="Proxima Nova" w:eastAsia="Times New Roman" w:hAnsi="Proxima Nova" w:cs="Times New Roman"/>
+          <w:b/>
+          <w:lang w:eastAsia="en-US"/>
+        </w:rPr>
+        <w:t xml:space="preserve">SCP: </w:t>
+      </w:r>
+      <w:r>
+        <w:rPr>
+          <w:rFonts w:ascii="Proxima Nova" w:eastAsia="Times New Roman" w:hAnsi="Proxima Nova" w:cs="Times New Roman"/>
+          <w:lang w:eastAsia="en-US"/>
+        </w:rPr>
+        <w:t>The preeminent file copy tool for Raspberry Pi! Not really, it’s a UNIX command that you will want to know for copying your code from your computer to the Pi</w:t>
+      </w:r>
+    </w:p>
+    <w:p>
+      <w:pPr>
+        <w:spacing w:after="0" w:line="240" w:lineRule="auto"/>
+        <w:rPr>
+          <w:rFonts w:ascii="Proxima Nova" w:eastAsia="Times New Roman" w:hAnsi="Proxima Nova" w:cs="Times New Roman"/>
+          <w:lang w:eastAsia="en-US"/>
+        </w:rPr>
+      </w:pPr>
+      <w:hyperlink r:id="rId28" w:history="1">
+        <w:r>
+          <w:rPr>
+            <w:rStyle w:val="Hyperlink"/>
+            <w:rFonts w:ascii="Proxima Nova" w:eastAsia="Times New Roman" w:hAnsi="Proxima Nova" w:cs="Times New Roman"/>
+            <w:lang w:eastAsia="en-US"/>
+          </w:rPr>
+          <w:t>http://bit.ly/scp_command</w:t>
+        </w:r>
+      </w:hyperlink>
+    </w:p>
+    <w:p>
+      <w:pPr>
+        <w:spacing w:after="0" w:line="240" w:lineRule="auto"/>
+        <w:rPr>
+          <w:rFonts w:ascii="Proxima Nova" w:eastAsia="Times New Roman" w:hAnsi="Proxima Nova" w:cs="Times New Roman"/>
+          <w:b/>
+          <w:lang w:eastAsia="en-US"/>
+        </w:rPr>
+      </w:pPr>
+    </w:p>
+    <w:p>
+      <w:pPr>
+        <w:spacing w:after="0" w:line="240" w:lineRule="auto"/>
+        <w:rPr>
+          <w:rFonts w:ascii="Proxima Nova" w:eastAsia="Times New Roman" w:hAnsi="Proxima Nova" w:cs="Times New Roman"/>
+          <w:b/>
+          <w:lang w:eastAsia="en-US"/>
+        </w:rPr>
+      </w:pPr>
+      <w:r>
+        <w:rPr>
+          <w:rFonts w:ascii="Proxima Nova" w:eastAsia="Times New Roman" w:hAnsi="Proxima Nova" w:cs="Times New Roman"/>
+          <w:b/>
+          <w:lang w:eastAsia="en-US"/>
+        </w:rPr>
+        <w:t xml:space="preserve">GitHub: </w:t>
+      </w:r>
+      <w:r>
+        <w:rPr>
+          <w:rFonts w:ascii="Proxima Nova" w:eastAsia="Times New Roman" w:hAnsi="Proxima Nova" w:cs="Times New Roman"/>
+          <w:lang w:eastAsia="en-US"/>
+        </w:rPr>
+        <w:t>The preeminent code repository system for sharing and collaborating on code (yes, really it is)</w:t>
+      </w:r>
+    </w:p>
+    <w:p>
+      <w:pPr>
+        <w:spacing w:after="0" w:line="240" w:lineRule="auto"/>
+        <w:rPr>
+          <w:rFonts w:ascii="Proxima Nova" w:eastAsia="Times New Roman" w:hAnsi="Proxima Nova" w:cs="Times New Roman"/>
+          <w:lang w:eastAsia="en-US"/>
+        </w:rPr>
+      </w:pPr>
+      <w:hyperlink r:id="rId29" w:history="1">
+        <w:r>
+          <w:rPr>
+            <w:rStyle w:val="Hyperlink"/>
+            <w:rFonts w:ascii="Proxima Nova" w:eastAsia="Times New Roman" w:hAnsi="Proxima Nova" w:cs="Times New Roman"/>
+            <w:lang w:eastAsia="en-US"/>
+          </w:rPr>
+          <w:t>www.Github.com</w:t>
+        </w:r>
+      </w:hyperlink>
+    </w:p>
+    <w:p>
+      <w:pPr>
+        <w:spacing w:after="0" w:line="240" w:lineRule="auto"/>
+        <w:rPr>
+          <w:rFonts w:ascii="Proxima Nova" w:eastAsia="Times New Roman" w:hAnsi="Proxima Nova" w:cs="Times New Roman"/>
+          <w:b/>
+          <w:lang w:eastAsia="en-US"/>
+        </w:rPr>
+      </w:pPr>
+    </w:p>
+    <w:p>
+      <w:pPr>
+        <w:spacing w:after="0" w:line="240" w:lineRule="auto"/>
+        <w:rPr>
+          <w:rFonts w:ascii="Proxima Nova" w:eastAsia="Times New Roman" w:hAnsi="Proxima Nova" w:cs="Times New Roman"/>
+          <w:b/>
+          <w:lang w:eastAsia="en-US"/>
+        </w:rPr>
+      </w:pPr>
+      <w:proofErr w:type="spellStart"/>
+      <w:r>
+        <w:rPr>
+          <w:rFonts w:ascii="Proxima Nova" w:eastAsia="Times New Roman" w:hAnsi="Proxima Nova" w:cs="Times New Roman"/>
+          <w:b/>
+          <w:lang w:eastAsia="en-US"/>
+        </w:rPr>
+        <w:t>ImgFlip</w:t>
+      </w:r>
+      <w:proofErr w:type="spellEnd"/>
+      <w:r>
+        <w:rPr>
+          <w:rFonts w:ascii="Proxima Nova" w:eastAsia="Times New Roman" w:hAnsi="Proxima Nova" w:cs="Times New Roman"/>
+          <w:b/>
+          <w:lang w:eastAsia="en-US"/>
+        </w:rPr>
+        <w:t xml:space="preserve">: </w:t>
+      </w:r>
+      <w:r>
+        <w:rPr>
+          <w:rFonts w:ascii="Proxima Nova" w:eastAsia="Times New Roman" w:hAnsi="Proxima Nova" w:cs="Times New Roman"/>
+          <w:lang w:eastAsia="en-US"/>
+        </w:rPr>
+        <w:t>Because memes are life</w:t>
+      </w:r>
+    </w:p>
+    <w:p>
+      <w:pPr>
+        <w:spacing w:after="0" w:line="240" w:lineRule="auto"/>
+        <w:rPr>
+          <w:rFonts w:ascii="Proxima Nova" w:eastAsia="Times New Roman" w:hAnsi="Proxima Nova" w:cs="Times New Roman"/>
+          <w:lang w:eastAsia="en-US"/>
+        </w:rPr>
+      </w:pPr>
+      <w:hyperlink r:id="rId30" w:history="1">
+        <w:r>
+          <w:rPr>
+            <w:rStyle w:val="Hyperlink"/>
+            <w:rFonts w:ascii="Proxima Nova" w:eastAsia="Times New Roman" w:hAnsi="Proxima Nova" w:cs="Times New Roman"/>
+            <w:lang w:eastAsia="en-US"/>
+          </w:rPr>
+          <w:t>https://imgflip.com/memegenerator</w:t>
+        </w:r>
+      </w:hyperlink>
+    </w:p>
+    <w:p>
+      <w:pPr>
+        <w:spacing w:after="0" w:line="240" w:lineRule="auto"/>
+        <w:rPr>
+          <w:rFonts w:ascii="Proxima Nova" w:eastAsia="Times New Roman" w:hAnsi="Proxima Nova" w:cs="Times New Roman"/>
+          <w:lang w:eastAsia="en-US"/>
+        </w:rPr>
+      </w:pPr>
+    </w:p>
+    <w:p>
+      <w:pPr>
+        <w:spacing w:after="0" w:line="240" w:lineRule="auto"/>
+        <w:rPr>
+          <w:rFonts w:ascii="Proxima Nova" w:eastAsia="Times New Roman" w:hAnsi="Proxima Nova" w:cs="Times New Roman"/>
+          <w:lang w:eastAsia="en-US"/>
+        </w:rPr>
+      </w:pPr>
+      <w:r>
+        <w:rPr>
+          <w:rFonts w:ascii="Proxima Nova" w:eastAsia="Times New Roman" w:hAnsi="Proxima Nova" w:cs="Times New Roman"/>
+          <w:b/>
+          <w:lang w:eastAsia="en-US"/>
+        </w:rPr>
+        <w:t xml:space="preserve">Fritzing: </w:t>
+      </w:r>
+      <w:r>
+        <w:rPr>
+          <w:rFonts w:ascii="Proxima Nova" w:eastAsia="Times New Roman" w:hAnsi="Proxima Nova" w:cs="Times New Roman"/>
+          <w:lang w:eastAsia="en-US"/>
+        </w:rPr>
+        <w:t>Great little tool for creating your own very simple and easy to read/share/use wiring and circuit diagrams</w:t>
+      </w:r>
+      <w:r>
+        <w:rPr>
+          <w:rFonts w:ascii="Proxima Nova" w:eastAsia="Times New Roman" w:hAnsi="Proxima Nova" w:cs="Times New Roman"/>
+          <w:lang w:eastAsia="en-US"/>
+        </w:rPr>
+        <w:t>:</w:t>
+      </w:r>
+      <w:r>
+        <w:rPr>
+          <w:rFonts w:ascii="Proxima Nova" w:eastAsia="Times New Roman" w:hAnsi="Proxima Nova" w:cs="Times New Roman"/>
+          <w:lang w:eastAsia="en-US"/>
+        </w:rPr>
+        <w:br/>
+      </w:r>
+      <w:hyperlink r:id="rId31" w:history="1">
+        <w:r>
+          <w:rPr>
+            <w:rStyle w:val="Hyperlink"/>
+            <w:rFonts w:ascii="Proxima Nova" w:eastAsia="Times New Roman" w:hAnsi="Proxima Nova" w:cs="Times New Roman"/>
+            <w:lang w:eastAsia="en-US"/>
+          </w:rPr>
+          <w:t>www.fritzing.org</w:t>
+        </w:r>
+      </w:hyperlink>
+    </w:p>
+    <w:p>
+      <w:pPr>
+        <w:spacing w:after="0" w:line="240" w:lineRule="auto"/>
+        <w:rPr>
+          <w:rFonts w:ascii="Proxima Nova" w:eastAsia="Times New Roman" w:hAnsi="Proxima Nova" w:cs="Times New Roman"/>
+          <w:lang w:eastAsia="en-US"/>
+        </w:rPr>
+      </w:pPr>
+      <w:bookmarkStart w:id="9" w:name="_GoBack"/>
+      <w:bookmarkEnd w:id="9"/>
+    </w:p>
+    <w:p>
+      <w:pPr>
+        <w:spacing w:after="0" w:line="240" w:lineRule="auto"/>
+        <w:rPr>
+          <w:rFonts w:ascii="Proxima Nova" w:eastAsia="Times New Roman" w:hAnsi="Proxima Nova" w:cs="Times New Roman"/>
+          <w:lang w:eastAsia="en-US"/>
+        </w:rPr>
+      </w:pPr>
+      <w:r>
+        <w:rPr>
+          <w:rFonts w:ascii="Proxima Nova" w:eastAsia="Times New Roman" w:hAnsi="Proxima Nova" w:cs="Times New Roman"/>
+          <w:b/>
+          <w:lang w:eastAsia="en-US"/>
+        </w:rPr>
+        <w:t>My Website</w:t>
+      </w:r>
+      <w:r>
+        <w:rPr>
+          <w:rFonts w:ascii="Proxima Nova" w:eastAsia="Times New Roman" w:hAnsi="Proxima Nova" w:cs="Times New Roman"/>
+          <w:lang w:eastAsia="en-US"/>
+        </w:rPr>
+        <w:t xml:space="preserve"> (updates, other projects, blog, etc.):</w:t>
+      </w:r>
+    </w:p>
+    <w:p>
+      <w:pPr>
+        <w:spacing w:after="0" w:line="240" w:lineRule="auto"/>
+        <w:rPr>
+          <w:rFonts w:ascii="Proxima Nova" w:eastAsia="Times New Roman" w:hAnsi="Proxima Nova" w:cs="Times New Roman"/>
+          <w:lang w:eastAsia="en-US"/>
+        </w:rPr>
+      </w:pPr>
+      <w:hyperlink r:id="rId32" w:history="1">
+        <w:r>
+          <w:rPr>
+            <w:rStyle w:val="Hyperlink"/>
+            <w:rFonts w:ascii="Proxima Nova" w:eastAsia="Times New Roman" w:hAnsi="Proxima Nova" w:cs="Times New Roman"/>
+            <w:lang w:eastAsia="en-US"/>
+          </w:rPr>
+          <w:t>https://ww</w:t>
         </w:r>
         <w:r>
           <w:rPr>
             <w:rStyle w:val="Hyperlink"/>
-            <w:rFonts w:ascii="Proxima Nova Semibold" w:eastAsia="Times New Roman" w:hAnsi="Proxima Nova Semibold" w:cs="Times New Roman"/>
+            <w:rFonts w:ascii="Proxima Nova" w:eastAsia="Times New Roman" w:hAnsi="Proxima Nova" w:cs="Times New Roman"/>
             <w:lang w:eastAsia="en-US"/>
           </w:rPr>
-          <w:t>/charrold303</w:t>
+          <w:t>w</w:t>
+        </w:r>
+        <w:r>
+          <w:rPr>
+            <w:rStyle w:val="Hyperlink"/>
+            <w:rFonts w:ascii="Proxima Nova" w:eastAsia="Times New Roman" w:hAnsi="Proxima Nova" w:cs="Times New Roman"/>
+            <w:lang w:eastAsia="en-US"/>
+          </w:rPr>
+          <w:t>.charrold303.com</w:t>
         </w:r>
       </w:hyperlink>
     </w:p>
@@ -2209,34 +3267,12 @@
         <w:spacing w:after="0" w:line="240" w:lineRule="auto"/>
         <w:rPr>
           <w:rFonts w:ascii="Proxima Nova Semibold" w:eastAsia="Times New Roman" w:hAnsi="Proxima Nova Semibold" w:cs="Times New Roman"/>
-          <w:color w:val="EE6123"/>
           <w:lang w:eastAsia="en-US"/>
         </w:rPr>
       </w:pPr>
     </w:p>
-    <w:p>
-      <w:pPr>
-        <w:spacing w:after="0" w:line="240" w:lineRule="auto"/>
-        <w:rPr>
-          <w:rFonts w:ascii="Proxima Nova" w:eastAsia="Times New Roman" w:hAnsi="Proxima Nova" w:cs="Times New Roman"/>
-          <w:color w:val="EE6123"/>
-          <w:lang w:eastAsia="en-US"/>
-        </w:rPr>
-      </w:pPr>
-    </w:p>
-    <w:p>
-      <w:pPr>
-        <w:spacing w:after="0" w:line="240" w:lineRule="auto"/>
-        <w:rPr>
-          <w:rFonts w:ascii="Proxima Nova" w:eastAsia="Times New Roman" w:hAnsi="Proxima Nova" w:cs="Times New Roman"/>
-          <w:color w:val="EE6123"/>
-          <w:lang w:eastAsia="en-US"/>
-        </w:rPr>
-      </w:pPr>
-    </w:p>
-    <w:p/>
     <w:sectPr>
-      <w:footerReference w:type="default" r:id="rId25"/>
+      <w:footerReference w:type="default" r:id="rId33"/>
       <w:pgSz w:w="12240" w:h="15840"/>
       <w:pgMar w:top="1440" w:right="1800" w:bottom="1440" w:left="1800" w:header="720" w:footer="720" w:gutter="0"/>
       <w:pgNumType w:start="1"/>
@@ -2824,6 +3860,155 @@
     </w:lvl>
   </w:abstractNum>
   <w:abstractNum w:abstractNumId="13" w15:restartNumberingAfterBreak="0">
+    <w:nsid w:val="5B634075"/>
+    <w:multiLevelType w:val="multilevel"/>
+    <w:tmpl w:val="065C62DC"/>
+    <w:lvl w:ilvl="0">
+      <w:start w:val="1"/>
+      <w:numFmt w:val="bullet"/>
+      <w:lvlText w:val=""/>
+      <w:lvlJc w:val="left"/>
+      <w:pPr>
+        <w:tabs>
+          <w:tab w:val="num" w:pos="720"/>
+        </w:tabs>
+        <w:ind w:left="720" w:hanging="360"/>
+      </w:pPr>
+      <w:rPr>
+        <w:rFonts w:ascii="Symbol" w:hAnsi="Symbol" w:hint="default"/>
+        <w:sz w:val="20"/>
+      </w:rPr>
+    </w:lvl>
+    <w:lvl w:ilvl="1">
+      <w:start w:val="1"/>
+      <w:numFmt w:val="bullet"/>
+      <w:lvlText w:val="o"/>
+      <w:lvlJc w:val="left"/>
+      <w:pPr>
+        <w:tabs>
+          <w:tab w:val="num" w:pos="1440"/>
+        </w:tabs>
+        <w:ind w:left="1440" w:hanging="360"/>
+      </w:pPr>
+      <w:rPr>
+        <w:rFonts w:ascii="Courier New" w:hAnsi="Courier New" w:hint="default"/>
+        <w:sz w:val="20"/>
+      </w:rPr>
+    </w:lvl>
+    <w:lvl w:ilvl="2" w:tentative="1">
+      <w:start w:val="1"/>
+      <w:numFmt w:val="bullet"/>
+      <w:lvlText w:val=""/>
+      <w:lvlJc w:val="left"/>
+      <w:pPr>
+        <w:tabs>
+          <w:tab w:val="num" w:pos="2160"/>
+        </w:tabs>
+        <w:ind w:left="2160" w:hanging="360"/>
+      </w:pPr>
+      <w:rPr>
+        <w:rFonts w:ascii="Wingdings" w:hAnsi="Wingdings" w:hint="default"/>
+        <w:sz w:val="20"/>
+      </w:rPr>
+    </w:lvl>
+    <w:lvl w:ilvl="3" w:tentative="1">
+      <w:start w:val="1"/>
+      <w:numFmt w:val="bullet"/>
+      <w:lvlText w:val=""/>
+      <w:lvlJc w:val="left"/>
+      <w:pPr>
+        <w:tabs>
+          <w:tab w:val="num" w:pos="2880"/>
+        </w:tabs>
+        <w:ind w:left="2880" w:hanging="360"/>
+      </w:pPr>
+      <w:rPr>
+        <w:rFonts w:ascii="Wingdings" w:hAnsi="Wingdings" w:hint="default"/>
+        <w:sz w:val="20"/>
+      </w:rPr>
+    </w:lvl>
+    <w:lvl w:ilvl="4" w:tentative="1">
+      <w:start w:val="1"/>
+      <w:numFmt w:val="bullet"/>
+      <w:lvlText w:val=""/>
+      <w:lvlJc w:val="left"/>
+      <w:pPr>
+        <w:tabs>
+          <w:tab w:val="num" w:pos="3600"/>
+        </w:tabs>
+        <w:ind w:left="3600" w:hanging="360"/>
+      </w:pPr>
+      <w:rPr>
+        <w:rFonts w:ascii="Wingdings" w:hAnsi="Wingdings" w:hint="default"/>
+        <w:sz w:val="20"/>
+      </w:rPr>
+    </w:lvl>
+    <w:lvl w:ilvl="5" w:tentative="1">
+      <w:start w:val="1"/>
+      <w:numFmt w:val="bullet"/>
+      <w:lvlText w:val=""/>
+      <w:lvlJc w:val="left"/>
+      <w:pPr>
+        <w:tabs>
+          <w:tab w:val="num" w:pos="4320"/>
+        </w:tabs>
+        <w:ind w:left="4320" w:hanging="360"/>
+      </w:pPr>
+      <w:rPr>
+        <w:rFonts w:ascii="Wingdings" w:hAnsi="Wingdings" w:hint="default"/>
+        <w:sz w:val="20"/>
+      </w:rPr>
+    </w:lvl>
+    <w:lvl w:ilvl="6" w:tentative="1">
+      <w:start w:val="1"/>
+      <w:numFmt w:val="bullet"/>
+      <w:lvlText w:val=""/>
+      <w:lvlJc w:val="left"/>
+      <w:pPr>
+        <w:tabs>
+          <w:tab w:val="num" w:pos="5040"/>
+        </w:tabs>
+        <w:ind w:left="5040" w:hanging="360"/>
+      </w:pPr>
+      <w:rPr>
+        <w:rFonts w:ascii="Wingdings" w:hAnsi="Wingdings" w:hint="default"/>
+        <w:sz w:val="20"/>
+      </w:rPr>
+    </w:lvl>
+    <w:lvl w:ilvl="7" w:tentative="1">
+      <w:start w:val="1"/>
+      <w:numFmt w:val="bullet"/>
+      <w:lvlText w:val=""/>
+      <w:lvlJc w:val="left"/>
+      <w:pPr>
+        <w:tabs>
+          <w:tab w:val="num" w:pos="5760"/>
+        </w:tabs>
+        <w:ind w:left="5760" w:hanging="360"/>
+      </w:pPr>
+      <w:rPr>
+        <w:rFonts w:ascii="Wingdings" w:hAnsi="Wingdings" w:hint="default"/>
+        <w:sz w:val="20"/>
+      </w:rPr>
+    </w:lvl>
+    <w:lvl w:ilvl="8" w:tentative="1">
+      <w:start w:val="1"/>
+      <w:numFmt w:val="bullet"/>
+      <w:lvlText w:val=""/>
+      <w:lvlJc w:val="left"/>
+      <w:pPr>
+        <w:tabs>
+          <w:tab w:val="num" w:pos="6480"/>
+        </w:tabs>
+        <w:ind w:left="6480" w:hanging="360"/>
+      </w:pPr>
+      <w:rPr>
+        <w:rFonts w:ascii="Wingdings" w:hAnsi="Wingdings" w:hint="default"/>
+        <w:sz w:val="20"/>
+      </w:rPr>
+    </w:lvl>
+  </w:abstractNum>
+  <w:abstractNum w:abstractNumId="14" w15:restartNumberingAfterBreak="0">
     <w:nsid w:val="7B734274"/>
     <w:multiLevelType w:val="hybridMultilevel"/>
     <w:tmpl w:val="28DC00DE"/>
@@ -2961,7 +4146,7 @@
     <w:abstractNumId w:val="8"/>
   </w:num>
   <w:num w:numId="7">
-    <w:abstractNumId w:val="13"/>
+    <w:abstractNumId w:val="14"/>
   </w:num>
   <w:num w:numId="8">
     <w:abstractNumId w:val="7"/>
@@ -2992,6 +4177,9 @@
   </w:num>
   <w:num w:numId="17">
     <w:abstractNumId w:val="10"/>
+  </w:num>
+  <w:num w:numId="18">
+    <w:abstractNumId w:val="13"/>
   </w:num>
 </w:numbering>
 </file>
@@ -3609,7 +4797,6 @@
   <w:style w:type="character" w:default="1" w:styleId="DefaultParagraphFont">
     <w:name w:val="Default Paragraph Font"/>
     <w:uiPriority w:val="1"/>
-    <w:semiHidden/>
     <w:unhideWhenUsed/>
   </w:style>
   <w:style w:type="table" w:default="1" w:styleId="TableNormal">
@@ -4654,36 +5841,6 @@
 </file>
 
 <file path=customXml/item1.xml><?xml version="1.0" encoding="utf-8"?>
-<?mso-contentType ?>
-<FormTemplates xmlns="http://schemas.microsoft.com/sharepoint/v3/contenttype/forms">
-  <Display>DocumentLibraryForm</Display>
-  <Edit>DocumentLibraryForm</Edit>
-  <New>DocumentLibraryForm</New>
-</FormTemplates>
-</file>
-
-<file path=customXml/item2.xml><?xml version="1.0" encoding="utf-8"?>
-<p:properties xmlns:p="http://schemas.microsoft.com/office/2006/metadata/properties" xmlns:xsi="http://www.w3.org/2001/XMLSchema-instance" xmlns:pc="http://schemas.microsoft.com/office/infopath/2007/PartnerControls">
-  <documentManagement>
-    <_dlc_DocId xmlns="498267d4-2a5a-4c72-99d3-cf7236a95ce8">CTQFD2CFPMXN-979-676</_dlc_DocId>
-    <_dlc_DocIdUrl xmlns="498267d4-2a5a-4c72-99d3-cf7236a95ce8">
-      <Url>https://msft.spoppe.com/teams/cpub/teams/Consumer/templates/_layouts/15/DocIdRedir.aspx?ID=CTQFD2CFPMXN-979-676</Url>
-      <Description>CTQFD2CFPMXN-979-676</Description>
-    </_dlc_DocIdUrl>
-    <SharedWithDetails xmlns="498267d4-2a5a-4c72-99d3-cf7236a95ce8">{}</SharedWithDetails>
-    <SharedWithUsers xmlns="498267d4-2a5a-4c72-99d3-cf7236a95ce8">
-      <UserInfo>
-        <DisplayName/>
-        <AccountId xsi:nil="true"/>
-        <AccountType/>
-      </UserInfo>
-    </SharedWithUsers>
-    <SharingHintHash xmlns="498267d4-2a5a-4c72-99d3-cf7236a95ce8">1245024977</SharingHintHash>
-  </documentManagement>
-</p:properties>
-</file>
-
-<file path=customXml/item3.xml><?xml version="1.0" encoding="utf-8"?>
 <ct:contentTypeSchema xmlns:ct="http://schemas.microsoft.com/office/2006/metadata/contentType" xmlns:ma="http://schemas.microsoft.com/office/2006/metadata/properties/metaAttributes" ct:_="" ma:_="" ma:contentTypeName="Document" ma:contentTypeID="0x010100012E2E405031D74DB051ADDB3D34E572" ma:contentTypeVersion="5" ma:contentTypeDescription="Create a new document." ma:contentTypeScope="" ma:versionID="e0009f9404bcb9590f313d2c358460f1">
   <xsd:schema xmlns:xsd="http://www.w3.org/2001/XMLSchema" xmlns:xs="http://www.w3.org/2001/XMLSchema" xmlns:p="http://schemas.microsoft.com/office/2006/metadata/properties" xmlns:ns2="498267d4-2a5a-4c72-99d3-cf7236a95ce8" targetNamespace="http://schemas.microsoft.com/office/2006/metadata/properties" ma:root="true" ma:fieldsID="06e76fce95f74677884cb27b0c6533f2" ns2:_="">
     <xsd:import namespace="498267d4-2a5a-4c72-99d3-cf7236a95ce8"/>
@@ -4862,6 +6019,36 @@
 </ct:contentTypeSchema>
 </file>
 
+<file path=customXml/item2.xml><?xml version="1.0" encoding="utf-8"?>
+<p:properties xmlns:p="http://schemas.microsoft.com/office/2006/metadata/properties" xmlns:xsi="http://www.w3.org/2001/XMLSchema-instance" xmlns:pc="http://schemas.microsoft.com/office/infopath/2007/PartnerControls">
+  <documentManagement>
+    <_dlc_DocId xmlns="498267d4-2a5a-4c72-99d3-cf7236a95ce8">CTQFD2CFPMXN-979-676</_dlc_DocId>
+    <_dlc_DocIdUrl xmlns="498267d4-2a5a-4c72-99d3-cf7236a95ce8">
+      <Url>https://msft.spoppe.com/teams/cpub/teams/Consumer/templates/_layouts/15/DocIdRedir.aspx?ID=CTQFD2CFPMXN-979-676</Url>
+      <Description>CTQFD2CFPMXN-979-676</Description>
+    </_dlc_DocIdUrl>
+    <SharedWithDetails xmlns="498267d4-2a5a-4c72-99d3-cf7236a95ce8">{}</SharedWithDetails>
+    <SharedWithUsers xmlns="498267d4-2a5a-4c72-99d3-cf7236a95ce8">
+      <UserInfo>
+        <DisplayName/>
+        <AccountId xsi:nil="true"/>
+        <AccountType/>
+      </UserInfo>
+    </SharedWithUsers>
+    <SharingHintHash xmlns="498267d4-2a5a-4c72-99d3-cf7236a95ce8">1245024977</SharingHintHash>
+  </documentManagement>
+</p:properties>
+</file>
+
+<file path=customXml/item3.xml><?xml version="1.0" encoding="utf-8"?>
+<?mso-contentType ?>
+<FormTemplates xmlns="http://schemas.microsoft.com/sharepoint/v3/contenttype/forms">
+  <Display>DocumentLibraryForm</Display>
+  <Edit>DocumentLibraryForm</Edit>
+  <New>DocumentLibraryForm</New>
+</FormTemplates>
+</file>
+
 <file path=customXml/item4.xml><?xml version="1.0" encoding="utf-8"?>
 <?mso-contentType ?>
 <spe:Receivers xmlns:spe="http://schemas.microsoft.com/sharepoint/events">
@@ -4917,24 +6104,6 @@
 </file>
 
 <file path=customXml/itemProps1.xml><?xml version="1.0" encoding="utf-8"?>
-<ds:datastoreItem xmlns:ds="http://schemas.openxmlformats.org/officeDocument/2006/customXml" ds:itemID="{B79E6113-9D61-48C6-AB23-FE0124366565}">
-  <ds:schemaRefs>
-    <ds:schemaRef ds:uri="http://schemas.microsoft.com/sharepoint/v3/contenttype/forms"/>
-  </ds:schemaRefs>
-</ds:datastoreItem>
-</file>
-
-<file path=customXml/itemProps2.xml><?xml version="1.0" encoding="utf-8"?>
-<ds:datastoreItem xmlns:ds="http://schemas.openxmlformats.org/officeDocument/2006/customXml" ds:itemID="{4A3CED26-0910-4819-874B-D8E2CCD421FE}">
-  <ds:schemaRefs>
-    <ds:schemaRef ds:uri="http://schemas.microsoft.com/office/2006/metadata/properties"/>
-    <ds:schemaRef ds:uri="http://schemas.microsoft.com/office/infopath/2007/PartnerControls"/>
-    <ds:schemaRef ds:uri="498267d4-2a5a-4c72-99d3-cf7236a95ce8"/>
-  </ds:schemaRefs>
-</ds:datastoreItem>
-</file>
-
-<file path=customXml/itemProps3.xml><?xml version="1.0" encoding="utf-8"?>
 <ds:datastoreItem xmlns:ds="http://schemas.openxmlformats.org/officeDocument/2006/customXml" ds:itemID="{400DB6FE-DF17-4741-ACCE-BDED9F9E13D9}">
   <ds:schemaRefs>
     <ds:schemaRef ds:uri="http://schemas.microsoft.com/office/2006/metadata/contentType"/>
@@ -4952,6 +6121,24 @@
 </ds:datastoreItem>
 </file>
 
+<file path=customXml/itemProps2.xml><?xml version="1.0" encoding="utf-8"?>
+<ds:datastoreItem xmlns:ds="http://schemas.openxmlformats.org/officeDocument/2006/customXml" ds:itemID="{4A3CED26-0910-4819-874B-D8E2CCD421FE}">
+  <ds:schemaRefs>
+    <ds:schemaRef ds:uri="http://schemas.microsoft.com/office/2006/metadata/properties"/>
+    <ds:schemaRef ds:uri="http://schemas.microsoft.com/office/infopath/2007/PartnerControls"/>
+    <ds:schemaRef ds:uri="498267d4-2a5a-4c72-99d3-cf7236a95ce8"/>
+  </ds:schemaRefs>
+</ds:datastoreItem>
+</file>
+
+<file path=customXml/itemProps3.xml><?xml version="1.0" encoding="utf-8"?>
+<ds:datastoreItem xmlns:ds="http://schemas.openxmlformats.org/officeDocument/2006/customXml" ds:itemID="{B79E6113-9D61-48C6-AB23-FE0124366565}">
+  <ds:schemaRefs>
+    <ds:schemaRef ds:uri="http://schemas.microsoft.com/sharepoint/v3/contenttype/forms"/>
+  </ds:schemaRefs>
+</ds:datastoreItem>
+</file>
+
 <file path=customXml/itemProps4.xml><?xml version="1.0" encoding="utf-8"?>
 <ds:datastoreItem xmlns:ds="http://schemas.openxmlformats.org/officeDocument/2006/customXml" ds:itemID="{D7FA49B8-B6EE-4B3F-B22F-E9F8C6A00940}">
   <ds:schemaRefs>
@@ -4961,7 +6148,7 @@
 </file>
 
 <file path=customXml/itemProps5.xml><?xml version="1.0" encoding="utf-8"?>
-<ds:datastoreItem xmlns:ds="http://schemas.openxmlformats.org/officeDocument/2006/customXml" ds:itemID="{32B49271-0EE0-804E-9A2A-2A33BEF0BA97}">
+<ds:datastoreItem xmlns:ds="http://schemas.openxmlformats.org/officeDocument/2006/customXml" ds:itemID="{48ECE376-41D0-0D49-811F-51244B003694}">
   <ds:schemaRefs>
     <ds:schemaRef ds:uri="http://schemas.openxmlformats.org/officeDocument/2006/bibliography"/>
   </ds:schemaRefs>

</xml_diff>

<commit_message>
final revisions - backups removed
</commit_message>
<xml_diff>
--- a/Sounds/workshop companion.docx
+++ b/Sounds/workshop companion.docx
@@ -150,6 +150,8 @@
         <w:rPr>
           <w:bCs/>
           <w:noProof/>
+          <w:sz w:val="22"/>
+          <w:szCs w:val="22"/>
         </w:rPr>
       </w:sdtEndPr>
       <w:sdtContent>
@@ -183,69 +185,94 @@
               <w:caps w:val="0"/>
               <w:noProof/>
               <w:color w:val="auto"/>
-              <w:sz w:val="24"/>
+              <w:sz w:val="22"/>
+              <w:szCs w:val="22"/>
               <w:lang w:eastAsia="en-US"/>
             </w:rPr>
           </w:pPr>
           <w:r>
             <w:rPr>
               <w:noProof/>
+              <w:sz w:val="22"/>
+              <w:szCs w:val="22"/>
             </w:rPr>
             <w:fldChar w:fldCharType="begin"/>
           </w:r>
           <w:r>
+            <w:rPr>
+              <w:sz w:val="22"/>
+              <w:szCs w:val="22"/>
+            </w:rPr>
             <w:instrText xml:space="preserve"> TOC \o "1-3" \u </w:instrText>
           </w:r>
           <w:r>
             <w:rPr>
               <w:noProof/>
+              <w:sz w:val="22"/>
+              <w:szCs w:val="22"/>
             </w:rPr>
             <w:fldChar w:fldCharType="separate"/>
           </w:r>
           <w:r>
             <w:rPr>
               <w:noProof/>
+              <w:sz w:val="22"/>
+              <w:szCs w:val="22"/>
             </w:rPr>
             <w:t>WElcome!</w:t>
           </w:r>
           <w:r>
             <w:rPr>
               <w:noProof/>
+              <w:sz w:val="22"/>
+              <w:szCs w:val="22"/>
             </w:rPr>
             <w:tab/>
           </w:r>
           <w:r>
             <w:rPr>
               <w:noProof/>
+              <w:sz w:val="22"/>
+              <w:szCs w:val="22"/>
             </w:rPr>
             <w:fldChar w:fldCharType="begin"/>
           </w:r>
           <w:r>
             <w:rPr>
               <w:noProof/>
+              <w:sz w:val="22"/>
+              <w:szCs w:val="22"/>
             </w:rPr>
-            <w:instrText xml:space="preserve"> PAGEREF _Toc511289404 \h </w:instrText>
+            <w:instrText xml:space="preserve"> PAGEREF _Toc511293813 \h </w:instrText>
           </w:r>
           <w:r>
             <w:rPr>
               <w:noProof/>
+              <w:sz w:val="22"/>
+              <w:szCs w:val="22"/>
             </w:rPr>
           </w:r>
           <w:r>
             <w:rPr>
               <w:noProof/>
+              <w:sz w:val="22"/>
+              <w:szCs w:val="22"/>
             </w:rPr>
             <w:fldChar w:fldCharType="separate"/>
           </w:r>
           <w:r>
             <w:rPr>
               <w:noProof/>
+              <w:sz w:val="22"/>
+              <w:szCs w:val="22"/>
             </w:rPr>
             <w:t>1</w:t>
           </w:r>
           <w:r>
             <w:rPr>
               <w:noProof/>
+              <w:sz w:val="22"/>
+              <w:szCs w:val="22"/>
             </w:rPr>
             <w:fldChar w:fldCharType="end"/>
           </w:r>
@@ -260,54 +287,71 @@
               <w:caps w:val="0"/>
               <w:noProof/>
               <w:color w:val="auto"/>
-              <w:sz w:val="24"/>
+              <w:sz w:val="22"/>
+              <w:szCs w:val="22"/>
               <w:lang w:eastAsia="en-US"/>
             </w:rPr>
           </w:pPr>
           <w:r>
             <w:rPr>
               <w:noProof/>
+              <w:sz w:val="22"/>
+              <w:szCs w:val="22"/>
             </w:rPr>
             <w:t>Glossary</w:t>
           </w:r>
           <w:r>
             <w:rPr>
               <w:noProof/>
+              <w:sz w:val="22"/>
+              <w:szCs w:val="22"/>
             </w:rPr>
             <w:tab/>
           </w:r>
           <w:r>
             <w:rPr>
               <w:noProof/>
+              <w:sz w:val="22"/>
+              <w:szCs w:val="22"/>
             </w:rPr>
             <w:fldChar w:fldCharType="begin"/>
           </w:r>
           <w:r>
             <w:rPr>
               <w:noProof/>
+              <w:sz w:val="22"/>
+              <w:szCs w:val="22"/>
             </w:rPr>
-            <w:instrText xml:space="preserve"> PAGEREF _Toc511289405 \h </w:instrText>
+            <w:instrText xml:space="preserve"> PAGEREF _Toc511293814 \h </w:instrText>
           </w:r>
           <w:r>
             <w:rPr>
               <w:noProof/>
+              <w:sz w:val="22"/>
+              <w:szCs w:val="22"/>
             </w:rPr>
           </w:r>
           <w:r>
             <w:rPr>
               <w:noProof/>
+              <w:sz w:val="22"/>
+              <w:szCs w:val="22"/>
             </w:rPr>
             <w:fldChar w:fldCharType="separate"/>
           </w:r>
           <w:r>
             <w:rPr>
               <w:noProof/>
+              <w:sz w:val="22"/>
+              <w:szCs w:val="22"/>
             </w:rPr>
             <w:t>2</w:t>
           </w:r>
           <w:r>
             <w:rPr>
               <w:noProof/>
+              <w:sz w:val="22"/>
+              <w:szCs w:val="22"/>
             </w:rPr>
             <w:fldChar w:fldCharType="end"/>
           </w:r>
@@ -320,54 +364,71 @@
               <w:bCs w:val="0"/>
               <w:noProof/>
               <w:color w:val="auto"/>
-              <w:szCs w:val="24"/>
+              <w:sz w:val="22"/>
+              <w:szCs w:val="22"/>
               <w:lang w:eastAsia="en-US"/>
             </w:rPr>
           </w:pPr>
           <w:r>
             <w:rPr>
               <w:noProof/>
+              <w:sz w:val="22"/>
+              <w:szCs w:val="22"/>
             </w:rPr>
             <w:t>Hardware Terms:</w:t>
           </w:r>
           <w:r>
             <w:rPr>
               <w:noProof/>
+              <w:sz w:val="22"/>
+              <w:szCs w:val="22"/>
             </w:rPr>
             <w:tab/>
           </w:r>
           <w:r>
             <w:rPr>
               <w:noProof/>
+              <w:sz w:val="22"/>
+              <w:szCs w:val="22"/>
             </w:rPr>
             <w:fldChar w:fldCharType="begin"/>
           </w:r>
           <w:r>
             <w:rPr>
               <w:noProof/>
+              <w:sz w:val="22"/>
+              <w:szCs w:val="22"/>
             </w:rPr>
-            <w:instrText xml:space="preserve"> PAGEREF _Toc511289406 \h </w:instrText>
+            <w:instrText xml:space="preserve"> PAGEREF _Toc511293815 \h </w:instrText>
           </w:r>
           <w:r>
             <w:rPr>
               <w:noProof/>
+              <w:sz w:val="22"/>
+              <w:szCs w:val="22"/>
             </w:rPr>
           </w:r>
           <w:r>
             <w:rPr>
               <w:noProof/>
+              <w:sz w:val="22"/>
+              <w:szCs w:val="22"/>
             </w:rPr>
             <w:fldChar w:fldCharType="separate"/>
           </w:r>
           <w:r>
             <w:rPr>
               <w:noProof/>
+              <w:sz w:val="22"/>
+              <w:szCs w:val="22"/>
             </w:rPr>
             <w:t>2</w:t>
           </w:r>
           <w:r>
             <w:rPr>
               <w:noProof/>
+              <w:sz w:val="22"/>
+              <w:szCs w:val="22"/>
             </w:rPr>
             <w:fldChar w:fldCharType="end"/>
           </w:r>
@@ -380,54 +441,71 @@
               <w:bCs w:val="0"/>
               <w:noProof/>
               <w:color w:val="auto"/>
-              <w:szCs w:val="24"/>
+              <w:sz w:val="22"/>
+              <w:szCs w:val="22"/>
               <w:lang w:eastAsia="en-US"/>
             </w:rPr>
           </w:pPr>
           <w:r>
             <w:rPr>
               <w:noProof/>
+              <w:sz w:val="22"/>
+              <w:szCs w:val="22"/>
             </w:rPr>
             <w:t>Software Terms:</w:t>
           </w:r>
           <w:r>
             <w:rPr>
               <w:noProof/>
+              <w:sz w:val="22"/>
+              <w:szCs w:val="22"/>
             </w:rPr>
             <w:tab/>
           </w:r>
           <w:r>
             <w:rPr>
               <w:noProof/>
+              <w:sz w:val="22"/>
+              <w:szCs w:val="22"/>
             </w:rPr>
             <w:fldChar w:fldCharType="begin"/>
           </w:r>
           <w:r>
             <w:rPr>
               <w:noProof/>
+              <w:sz w:val="22"/>
+              <w:szCs w:val="22"/>
             </w:rPr>
-            <w:instrText xml:space="preserve"> PAGEREF _Toc511289407 \h </w:instrText>
+            <w:instrText xml:space="preserve"> PAGEREF _Toc511293816 \h </w:instrText>
           </w:r>
           <w:r>
             <w:rPr>
               <w:noProof/>
+              <w:sz w:val="22"/>
+              <w:szCs w:val="22"/>
             </w:rPr>
           </w:r>
           <w:r>
             <w:rPr>
               <w:noProof/>
+              <w:sz w:val="22"/>
+              <w:szCs w:val="22"/>
             </w:rPr>
             <w:fldChar w:fldCharType="separate"/>
           </w:r>
           <w:r>
             <w:rPr>
               <w:noProof/>
+              <w:sz w:val="22"/>
+              <w:szCs w:val="22"/>
             </w:rPr>
             <w:t>3</w:t>
           </w:r>
           <w:r>
             <w:rPr>
               <w:noProof/>
+              <w:sz w:val="22"/>
+              <w:szCs w:val="22"/>
             </w:rPr>
             <w:fldChar w:fldCharType="end"/>
           </w:r>
@@ -442,54 +520,71 @@
               <w:caps w:val="0"/>
               <w:noProof/>
               <w:color w:val="auto"/>
-              <w:sz w:val="24"/>
+              <w:sz w:val="22"/>
+              <w:szCs w:val="22"/>
               <w:lang w:eastAsia="en-US"/>
             </w:rPr>
           </w:pPr>
           <w:r>
             <w:rPr>
               <w:noProof/>
+              <w:sz w:val="22"/>
+              <w:szCs w:val="22"/>
             </w:rPr>
             <w:t>Usefull information</w:t>
           </w:r>
           <w:r>
             <w:rPr>
               <w:noProof/>
+              <w:sz w:val="22"/>
+              <w:szCs w:val="22"/>
             </w:rPr>
             <w:tab/>
           </w:r>
           <w:r>
             <w:rPr>
               <w:noProof/>
+              <w:sz w:val="22"/>
+              <w:szCs w:val="22"/>
             </w:rPr>
             <w:fldChar w:fldCharType="begin"/>
           </w:r>
           <w:r>
             <w:rPr>
               <w:noProof/>
+              <w:sz w:val="22"/>
+              <w:szCs w:val="22"/>
             </w:rPr>
-            <w:instrText xml:space="preserve"> PAGEREF _Toc511289408 \h </w:instrText>
+            <w:instrText xml:space="preserve"> PAGEREF _Toc511293817 \h </w:instrText>
           </w:r>
           <w:r>
             <w:rPr>
               <w:noProof/>
+              <w:sz w:val="22"/>
+              <w:szCs w:val="22"/>
             </w:rPr>
           </w:r>
           <w:r>
             <w:rPr>
               <w:noProof/>
+              <w:sz w:val="22"/>
+              <w:szCs w:val="22"/>
             </w:rPr>
             <w:fldChar w:fldCharType="separate"/>
           </w:r>
           <w:r>
             <w:rPr>
               <w:noProof/>
+              <w:sz w:val="22"/>
+              <w:szCs w:val="22"/>
             </w:rPr>
             <w:t>6</w:t>
           </w:r>
           <w:r>
             <w:rPr>
               <w:noProof/>
+              <w:sz w:val="22"/>
+              <w:szCs w:val="22"/>
             </w:rPr>
             <w:fldChar w:fldCharType="end"/>
           </w:r>
@@ -502,54 +597,71 @@
               <w:bCs w:val="0"/>
               <w:noProof/>
               <w:color w:val="auto"/>
-              <w:szCs w:val="24"/>
+              <w:sz w:val="22"/>
+              <w:szCs w:val="22"/>
               <w:lang w:eastAsia="en-US"/>
             </w:rPr>
           </w:pPr>
           <w:r>
             <w:rPr>
               <w:noProof/>
+              <w:sz w:val="22"/>
+              <w:szCs w:val="22"/>
             </w:rPr>
             <w:t>Parts list:</w:t>
           </w:r>
           <w:r>
             <w:rPr>
               <w:noProof/>
+              <w:sz w:val="22"/>
+              <w:szCs w:val="22"/>
             </w:rPr>
             <w:tab/>
           </w:r>
           <w:r>
             <w:rPr>
               <w:noProof/>
+              <w:sz w:val="22"/>
+              <w:szCs w:val="22"/>
             </w:rPr>
             <w:fldChar w:fldCharType="begin"/>
           </w:r>
           <w:r>
             <w:rPr>
               <w:noProof/>
+              <w:sz w:val="22"/>
+              <w:szCs w:val="22"/>
             </w:rPr>
-            <w:instrText xml:space="preserve"> PAGEREF _Toc511289409 \h </w:instrText>
+            <w:instrText xml:space="preserve"> PAGEREF _Toc511293818 \h </w:instrText>
           </w:r>
           <w:r>
             <w:rPr>
               <w:noProof/>
+              <w:sz w:val="22"/>
+              <w:szCs w:val="22"/>
             </w:rPr>
           </w:r>
           <w:r>
             <w:rPr>
               <w:noProof/>
+              <w:sz w:val="22"/>
+              <w:szCs w:val="22"/>
             </w:rPr>
             <w:fldChar w:fldCharType="separate"/>
           </w:r>
           <w:r>
             <w:rPr>
               <w:noProof/>
+              <w:sz w:val="22"/>
+              <w:szCs w:val="22"/>
             </w:rPr>
             <w:t>6</w:t>
           </w:r>
           <w:r>
             <w:rPr>
               <w:noProof/>
+              <w:sz w:val="22"/>
+              <w:szCs w:val="22"/>
             </w:rPr>
             <w:fldChar w:fldCharType="end"/>
           </w:r>
@@ -562,54 +674,71 @@
               <w:bCs w:val="0"/>
               <w:noProof/>
               <w:color w:val="auto"/>
-              <w:szCs w:val="24"/>
+              <w:sz w:val="22"/>
+              <w:szCs w:val="22"/>
               <w:lang w:eastAsia="en-US"/>
             </w:rPr>
           </w:pPr>
           <w:r>
             <w:rPr>
               <w:noProof/>
+              <w:sz w:val="22"/>
+              <w:szCs w:val="22"/>
             </w:rPr>
             <w:t>Raspberry Pi GPIO Pinout Diagram:</w:t>
           </w:r>
           <w:r>
             <w:rPr>
               <w:noProof/>
+              <w:sz w:val="22"/>
+              <w:szCs w:val="22"/>
             </w:rPr>
             <w:tab/>
           </w:r>
           <w:r>
             <w:rPr>
               <w:noProof/>
+              <w:sz w:val="22"/>
+              <w:szCs w:val="22"/>
             </w:rPr>
             <w:fldChar w:fldCharType="begin"/>
           </w:r>
           <w:r>
             <w:rPr>
               <w:noProof/>
+              <w:sz w:val="22"/>
+              <w:szCs w:val="22"/>
             </w:rPr>
-            <w:instrText xml:space="preserve"> PAGEREF _Toc511289410 \h </w:instrText>
+            <w:instrText xml:space="preserve"> PAGEREF _Toc511293819 \h </w:instrText>
           </w:r>
           <w:r>
             <w:rPr>
               <w:noProof/>
+              <w:sz w:val="22"/>
+              <w:szCs w:val="22"/>
             </w:rPr>
           </w:r>
           <w:r>
             <w:rPr>
               <w:noProof/>
+              <w:sz w:val="22"/>
+              <w:szCs w:val="22"/>
             </w:rPr>
             <w:fldChar w:fldCharType="separate"/>
           </w:r>
           <w:r>
             <w:rPr>
               <w:noProof/>
+              <w:sz w:val="22"/>
+              <w:szCs w:val="22"/>
             </w:rPr>
             <w:t>7</w:t>
           </w:r>
           <w:r>
             <w:rPr>
               <w:noProof/>
+              <w:sz w:val="22"/>
+              <w:szCs w:val="22"/>
             </w:rPr>
             <w:fldChar w:fldCharType="end"/>
           </w:r>
@@ -622,54 +751,71 @@
               <w:bCs w:val="0"/>
               <w:noProof/>
               <w:color w:val="auto"/>
-              <w:szCs w:val="24"/>
+              <w:sz w:val="22"/>
+              <w:szCs w:val="22"/>
               <w:lang w:eastAsia="en-US"/>
             </w:rPr>
           </w:pPr>
           <w:r>
             <w:rPr>
               <w:noProof/>
+              <w:sz w:val="22"/>
+              <w:szCs w:val="22"/>
             </w:rPr>
             <w:t>Wiring Pictures to help you get wired:</w:t>
           </w:r>
           <w:r>
             <w:rPr>
               <w:noProof/>
+              <w:sz w:val="22"/>
+              <w:szCs w:val="22"/>
             </w:rPr>
             <w:tab/>
           </w:r>
           <w:r>
             <w:rPr>
               <w:noProof/>
+              <w:sz w:val="22"/>
+              <w:szCs w:val="22"/>
             </w:rPr>
             <w:fldChar w:fldCharType="begin"/>
           </w:r>
           <w:r>
             <w:rPr>
               <w:noProof/>
+              <w:sz w:val="22"/>
+              <w:szCs w:val="22"/>
             </w:rPr>
-            <w:instrText xml:space="preserve"> PAGEREF _Toc511289411 \h </w:instrText>
+            <w:instrText xml:space="preserve"> PAGEREF _Toc511293820 \h </w:instrText>
           </w:r>
           <w:r>
             <w:rPr>
               <w:noProof/>
+              <w:sz w:val="22"/>
+              <w:szCs w:val="22"/>
             </w:rPr>
           </w:r>
           <w:r>
             <w:rPr>
               <w:noProof/>
+              <w:sz w:val="22"/>
+              <w:szCs w:val="22"/>
             </w:rPr>
             <w:fldChar w:fldCharType="separate"/>
           </w:r>
           <w:r>
             <w:rPr>
               <w:noProof/>
+              <w:sz w:val="22"/>
+              <w:szCs w:val="22"/>
             </w:rPr>
             <w:t>8</w:t>
           </w:r>
           <w:r>
             <w:rPr>
               <w:noProof/>
+              <w:sz w:val="22"/>
+              <w:szCs w:val="22"/>
             </w:rPr>
             <w:fldChar w:fldCharType="end"/>
           </w:r>
@@ -684,54 +830,71 @@
               <w:caps w:val="0"/>
               <w:noProof/>
               <w:color w:val="auto"/>
-              <w:sz w:val="24"/>
+              <w:sz w:val="22"/>
+              <w:szCs w:val="22"/>
               <w:lang w:eastAsia="en-US"/>
             </w:rPr>
           </w:pPr>
           <w:r>
             <w:rPr>
               <w:noProof/>
+              <w:sz w:val="22"/>
+              <w:szCs w:val="22"/>
             </w:rPr>
             <w:t>Step-By-step command reference</w:t>
           </w:r>
           <w:r>
             <w:rPr>
               <w:noProof/>
+              <w:sz w:val="22"/>
+              <w:szCs w:val="22"/>
             </w:rPr>
             <w:tab/>
           </w:r>
           <w:r>
             <w:rPr>
               <w:noProof/>
+              <w:sz w:val="22"/>
+              <w:szCs w:val="22"/>
             </w:rPr>
             <w:fldChar w:fldCharType="begin"/>
           </w:r>
           <w:r>
             <w:rPr>
               <w:noProof/>
+              <w:sz w:val="22"/>
+              <w:szCs w:val="22"/>
             </w:rPr>
-            <w:instrText xml:space="preserve"> PAGEREF _Toc511289412 \h </w:instrText>
+            <w:instrText xml:space="preserve"> PAGEREF _Toc511293821 \h </w:instrText>
           </w:r>
           <w:r>
             <w:rPr>
               <w:noProof/>
+              <w:sz w:val="22"/>
+              <w:szCs w:val="22"/>
             </w:rPr>
           </w:r>
           <w:r>
             <w:rPr>
               <w:noProof/>
+              <w:sz w:val="22"/>
+              <w:szCs w:val="22"/>
             </w:rPr>
             <w:fldChar w:fldCharType="separate"/>
           </w:r>
           <w:r>
             <w:rPr>
               <w:noProof/>
+              <w:sz w:val="22"/>
+              <w:szCs w:val="22"/>
             </w:rPr>
             <w:t>11</w:t>
           </w:r>
           <w:r>
             <w:rPr>
               <w:noProof/>
+              <w:sz w:val="22"/>
+              <w:szCs w:val="22"/>
             </w:rPr>
             <w:fldChar w:fldCharType="end"/>
           </w:r>
@@ -744,54 +907,71 @@
               <w:bCs w:val="0"/>
               <w:noProof/>
               <w:color w:val="auto"/>
-              <w:szCs w:val="24"/>
+              <w:sz w:val="22"/>
+              <w:szCs w:val="22"/>
               <w:lang w:eastAsia="en-US"/>
             </w:rPr>
           </w:pPr>
           <w:r>
             <w:rPr>
               <w:noProof/>
+              <w:sz w:val="22"/>
+              <w:szCs w:val="22"/>
             </w:rPr>
             <w:t>Commands</w:t>
           </w:r>
           <w:r>
             <w:rPr>
               <w:noProof/>
+              <w:sz w:val="22"/>
+              <w:szCs w:val="22"/>
             </w:rPr>
             <w:tab/>
           </w:r>
           <w:r>
             <w:rPr>
               <w:noProof/>
+              <w:sz w:val="22"/>
+              <w:szCs w:val="22"/>
             </w:rPr>
             <w:fldChar w:fldCharType="begin"/>
           </w:r>
           <w:r>
             <w:rPr>
               <w:noProof/>
+              <w:sz w:val="22"/>
+              <w:szCs w:val="22"/>
             </w:rPr>
-            <w:instrText xml:space="preserve"> PAGEREF _Toc511289413 \h </w:instrText>
+            <w:instrText xml:space="preserve"> PAGEREF _Toc511293822 \h </w:instrText>
           </w:r>
           <w:r>
             <w:rPr>
               <w:noProof/>
+              <w:sz w:val="22"/>
+              <w:szCs w:val="22"/>
             </w:rPr>
           </w:r>
           <w:r>
             <w:rPr>
               <w:noProof/>
+              <w:sz w:val="22"/>
+              <w:szCs w:val="22"/>
             </w:rPr>
             <w:fldChar w:fldCharType="separate"/>
           </w:r>
           <w:r>
             <w:rPr>
               <w:noProof/>
+              <w:sz w:val="22"/>
+              <w:szCs w:val="22"/>
             </w:rPr>
             <w:t>12</w:t>
           </w:r>
           <w:r>
             <w:rPr>
               <w:noProof/>
+              <w:sz w:val="22"/>
+              <w:szCs w:val="22"/>
             </w:rPr>
             <w:fldChar w:fldCharType="end"/>
           </w:r>
@@ -804,54 +984,71 @@
               <w:bCs w:val="0"/>
               <w:noProof/>
               <w:color w:val="auto"/>
-              <w:szCs w:val="24"/>
+              <w:sz w:val="22"/>
+              <w:szCs w:val="22"/>
               <w:lang w:eastAsia="en-US"/>
             </w:rPr>
           </w:pPr>
           <w:r>
             <w:rPr>
               <w:noProof/>
+              <w:sz w:val="22"/>
+              <w:szCs w:val="22"/>
             </w:rPr>
             <w:t>The code:</w:t>
           </w:r>
           <w:r>
             <w:rPr>
               <w:noProof/>
+              <w:sz w:val="22"/>
+              <w:szCs w:val="22"/>
             </w:rPr>
             <w:tab/>
           </w:r>
           <w:r>
             <w:rPr>
               <w:noProof/>
+              <w:sz w:val="22"/>
+              <w:szCs w:val="22"/>
             </w:rPr>
             <w:fldChar w:fldCharType="begin"/>
           </w:r>
           <w:r>
             <w:rPr>
               <w:noProof/>
+              <w:sz w:val="22"/>
+              <w:szCs w:val="22"/>
             </w:rPr>
-            <w:instrText xml:space="preserve"> PAGEREF _Toc511289414 \h </w:instrText>
+            <w:instrText xml:space="preserve"> PAGEREF _Toc511293823 \h </w:instrText>
           </w:r>
           <w:r>
             <w:rPr>
               <w:noProof/>
+              <w:sz w:val="22"/>
+              <w:szCs w:val="22"/>
             </w:rPr>
           </w:r>
           <w:r>
             <w:rPr>
               <w:noProof/>
+              <w:sz w:val="22"/>
+              <w:szCs w:val="22"/>
             </w:rPr>
             <w:fldChar w:fldCharType="separate"/>
           </w:r>
           <w:r>
             <w:rPr>
               <w:noProof/>
+              <w:sz w:val="22"/>
+              <w:szCs w:val="22"/>
             </w:rPr>
             <w:t>13</w:t>
           </w:r>
           <w:r>
             <w:rPr>
               <w:noProof/>
+              <w:sz w:val="22"/>
+              <w:szCs w:val="22"/>
             </w:rPr>
             <w:fldChar w:fldCharType="end"/>
           </w:r>
@@ -864,54 +1061,71 @@
               <w:bCs w:val="0"/>
               <w:noProof/>
               <w:color w:val="auto"/>
-              <w:szCs w:val="24"/>
+              <w:sz w:val="22"/>
+              <w:szCs w:val="22"/>
               <w:lang w:eastAsia="en-US"/>
             </w:rPr>
           </w:pPr>
           <w:r>
             <w:rPr>
               <w:noProof/>
+              <w:sz w:val="22"/>
+              <w:szCs w:val="22"/>
             </w:rPr>
             <w:t>Commands continued:</w:t>
           </w:r>
           <w:r>
             <w:rPr>
               <w:noProof/>
+              <w:sz w:val="22"/>
+              <w:szCs w:val="22"/>
             </w:rPr>
             <w:tab/>
           </w:r>
           <w:r>
             <w:rPr>
               <w:noProof/>
+              <w:sz w:val="22"/>
+              <w:szCs w:val="22"/>
             </w:rPr>
             <w:fldChar w:fldCharType="begin"/>
           </w:r>
           <w:r>
             <w:rPr>
               <w:noProof/>
+              <w:sz w:val="22"/>
+              <w:szCs w:val="22"/>
             </w:rPr>
-            <w:instrText xml:space="preserve"> PAGEREF _Toc511289415 \h </w:instrText>
+            <w:instrText xml:space="preserve"> PAGEREF _Toc511293824 \h </w:instrText>
           </w:r>
           <w:r>
             <w:rPr>
               <w:noProof/>
+              <w:sz w:val="22"/>
+              <w:szCs w:val="22"/>
             </w:rPr>
           </w:r>
           <w:r>
             <w:rPr>
               <w:noProof/>
+              <w:sz w:val="22"/>
+              <w:szCs w:val="22"/>
             </w:rPr>
             <w:fldChar w:fldCharType="separate"/>
           </w:r>
           <w:r>
             <w:rPr>
               <w:noProof/>
+              <w:sz w:val="22"/>
+              <w:szCs w:val="22"/>
             </w:rPr>
             <w:t>22</w:t>
           </w:r>
           <w:r>
             <w:rPr>
               <w:noProof/>
+              <w:sz w:val="22"/>
+              <w:szCs w:val="22"/>
             </w:rPr>
             <w:fldChar w:fldCharType="end"/>
           </w:r>
@@ -926,61 +1140,81 @@
               <w:caps w:val="0"/>
               <w:noProof/>
               <w:color w:val="auto"/>
-              <w:sz w:val="24"/>
+              <w:sz w:val="22"/>
+              <w:szCs w:val="22"/>
               <w:lang w:eastAsia="en-US"/>
             </w:rPr>
           </w:pPr>
           <w:r>
             <w:rPr>
               <w:noProof/>
+              <w:sz w:val="22"/>
+              <w:szCs w:val="22"/>
             </w:rPr>
-            <w:lastRenderedPageBreak/>
             <w:t>Important Resources</w:t>
           </w:r>
           <w:r>
             <w:rPr>
               <w:noProof/>
+              <w:sz w:val="22"/>
+              <w:szCs w:val="22"/>
             </w:rPr>
             <w:tab/>
           </w:r>
           <w:r>
             <w:rPr>
               <w:noProof/>
+              <w:sz w:val="22"/>
+              <w:szCs w:val="22"/>
             </w:rPr>
             <w:fldChar w:fldCharType="begin"/>
           </w:r>
           <w:r>
             <w:rPr>
               <w:noProof/>
+              <w:sz w:val="22"/>
+              <w:szCs w:val="22"/>
             </w:rPr>
-            <w:instrText xml:space="preserve"> PAGEREF _Toc511289416 \h </w:instrText>
+            <w:instrText xml:space="preserve"> PAGEREF _Toc511293825 \h </w:instrText>
           </w:r>
           <w:r>
             <w:rPr>
               <w:noProof/>
+              <w:sz w:val="22"/>
+              <w:szCs w:val="22"/>
             </w:rPr>
           </w:r>
           <w:r>
             <w:rPr>
               <w:noProof/>
+              <w:sz w:val="22"/>
+              <w:szCs w:val="22"/>
             </w:rPr>
             <w:fldChar w:fldCharType="separate"/>
           </w:r>
           <w:r>
             <w:rPr>
               <w:noProof/>
+              <w:sz w:val="22"/>
+              <w:szCs w:val="22"/>
             </w:rPr>
             <w:t>24</w:t>
           </w:r>
           <w:r>
             <w:rPr>
               <w:noProof/>
+              <w:sz w:val="22"/>
+              <w:szCs w:val="22"/>
             </w:rPr>
             <w:fldChar w:fldCharType="end"/>
           </w:r>
         </w:p>
         <w:p>
           <w:pPr>
+            <w:rPr>
+              <w:sz w:val="22"/>
+              <w:szCs w:val="22"/>
+            </w:rPr>
             <w:sectPr>
               <w:pgSz w:w="12240" w:h="15840"/>
               <w:pgMar w:top="2520" w:right="1800" w:bottom="1728" w:left="1800" w:header="720" w:footer="720" w:gutter="0"/>
@@ -997,23 +1231,26 @@
               <w:bCs/>
               <w:caps/>
               <w:color w:val="2A2A2A" w:themeColor="text2"/>
-              <w:sz w:val="28"/>
+              <w:sz w:val="22"/>
+              <w:szCs w:val="22"/>
             </w:rPr>
             <w:fldChar w:fldCharType="end"/>
           </w:r>
         </w:p>
+        <w:bookmarkStart w:id="0" w:name="_GoBack" w:displacedByCustomXml="next"/>
+        <w:bookmarkEnd w:id="0" w:displacedByCustomXml="next"/>
       </w:sdtContent>
     </w:sdt>
     <w:p>
       <w:pPr>
         <w:pStyle w:val="Heading1"/>
       </w:pPr>
-      <w:bookmarkStart w:id="0" w:name="_Toc511289404"/>
+      <w:bookmarkStart w:id="1" w:name="_Toc511293813"/>
       <w:r>
         <w:lastRenderedPageBreak/>
         <w:t>WElcome!</w:t>
       </w:r>
-      <w:bookmarkEnd w:id="0"/>
+      <w:bookmarkEnd w:id="1"/>
     </w:p>
     <w:p>
       <w:r>
@@ -1110,12 +1347,12 @@
       <w:pPr>
         <w:pStyle w:val="Heading1"/>
       </w:pPr>
-      <w:bookmarkStart w:id="1" w:name="_Toc511289405"/>
+      <w:bookmarkStart w:id="2" w:name="_Toc511293814"/>
       <w:r>
         <w:lastRenderedPageBreak/>
         <w:t>Glossary</w:t>
       </w:r>
-      <w:bookmarkEnd w:id="1"/>
+      <w:bookmarkEnd w:id="2"/>
     </w:p>
     <w:p>
       <w:r>
@@ -1126,14 +1363,14 @@
       <w:pPr>
         <w:pStyle w:val="Heading2"/>
       </w:pPr>
-      <w:bookmarkStart w:id="2" w:name="_Toc511289406"/>
+      <w:bookmarkStart w:id="3" w:name="_Toc511293815"/>
       <w:r>
         <w:t>Hardware Terms</w:t>
       </w:r>
       <w:r>
         <w:t>:</w:t>
       </w:r>
-      <w:bookmarkEnd w:id="2"/>
+      <w:bookmarkEnd w:id="3"/>
     </w:p>
     <w:p>
       <w:r>
@@ -1335,11 +1572,11 @@
       <w:pPr>
         <w:pStyle w:val="Heading2"/>
       </w:pPr>
-      <w:bookmarkStart w:id="3" w:name="_Toc511289407"/>
+      <w:bookmarkStart w:id="4" w:name="_Toc511293816"/>
       <w:r>
         <w:t>Software Terms:</w:t>
       </w:r>
-      <w:bookmarkEnd w:id="3"/>
+      <w:bookmarkEnd w:id="4"/>
     </w:p>
     <w:p>
       <w:r>
@@ -1532,7 +1769,7 @@
       <w:pPr>
         <w:pStyle w:val="Heading1"/>
       </w:pPr>
-      <w:bookmarkStart w:id="4" w:name="_Toc511289408"/>
+      <w:bookmarkStart w:id="5" w:name="_Toc511293817"/>
       <w:r>
         <w:rPr>
           <w:noProof/>
@@ -1912,7 +2149,7 @@
           </mc:Choice>
           <mc:Fallback>
             <w:pict>
-              <v:shapetype w14:anchorId="2BB65822" id="_x0000_t32" coordsize="21600,21600" o:spt="32" o:oned="t" path="m,l21600,21600e" filled="f">
+              <v:shapetype w14:anchorId="66748EF2" id="_x0000_t32" coordsize="21600,21600" o:spt="32" o:oned="t" path="m,l21600,21600e" filled="f">
                 <v:path arrowok="t" fillok="f" o:connecttype="none"/>
                 <o:lock v:ext="edit" shapetype="t"/>
               </v:shapetype>
@@ -1986,13 +2223,13 @@
       <w:r>
         <w:t>information</w:t>
       </w:r>
-      <w:bookmarkEnd w:id="4"/>
+      <w:bookmarkEnd w:id="5"/>
     </w:p>
     <w:p>
       <w:pPr>
         <w:pStyle w:val="Heading2"/>
       </w:pPr>
-      <w:bookmarkStart w:id="5" w:name="_Toc511289409"/>
+      <w:bookmarkStart w:id="6" w:name="_Toc511293818"/>
       <w:r>
         <w:rPr>
           <w:noProof/>
@@ -2056,7 +2293,7 @@
       <w:r>
         <w:t>Parts list:</w:t>
       </w:r>
-      <w:bookmarkEnd w:id="5"/>
+      <w:bookmarkEnd w:id="6"/>
     </w:p>
     <w:p>
       <w:r>
@@ -2592,7 +2829,7 @@
       <w:pPr>
         <w:pStyle w:val="Heading2"/>
       </w:pPr>
-      <w:bookmarkStart w:id="6" w:name="_Toc511289410"/>
+      <w:bookmarkStart w:id="7" w:name="_Toc511293819"/>
       <w:r>
         <w:lastRenderedPageBreak/>
         <w:t xml:space="preserve">Raspberry Pi </w:t>
@@ -2603,7 +2840,7 @@
       <w:r>
         <w:t>Pinout Diagram:</w:t>
       </w:r>
-      <w:bookmarkEnd w:id="6"/>
+      <w:bookmarkEnd w:id="7"/>
     </w:p>
     <w:p/>
     <w:p>
@@ -3312,7 +3549,7 @@
           </mc:Choice>
           <mc:Fallback>
             <w:pict>
-              <v:oval w14:anchorId="3A023C50" id="Oval 22" o:spid="_x0000_s1026" style="position:absolute;margin-left:38.45pt;margin-top:233.65pt;width:63.65pt;height:99.65pt;z-index:251684864;visibility:visible;mso-wrap-style:square;mso-wrap-distance-left:9pt;mso-wrap-distance-top:0;mso-wrap-distance-right:9pt;mso-wrap-distance-bottom:0;mso-position-horizontal:absolute;mso-position-horizontal-relative:text;mso-position-vertical:absolute;mso-position-vertical-relative:text;v-text-anchor:middle" o:gfxdata="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" filled="f" strokecolor="#eb130b [2404]" strokeweight="1.75pt">
+              <v:oval w14:anchorId="29DC48EC" id="Oval 22" o:spid="_x0000_s1026" style="position:absolute;margin-left:38.45pt;margin-top:233.65pt;width:63.65pt;height:99.65pt;z-index:251684864;visibility:visible;mso-wrap-style:square;mso-wrap-distance-left:9pt;mso-wrap-distance-top:0;mso-wrap-distance-right:9pt;mso-wrap-distance-bottom:0;mso-position-horizontal:absolute;mso-position-horizontal-relative:text;mso-position-vertical:absolute;mso-position-vertical-relative:text;v-text-anchor:middle" o:gfxdata="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" filled="f" strokecolor="#eb130b [2404]" strokeweight="1.75pt">
                 <v:stroke joinstyle="miter"/>
               </v:oval>
             </w:pict>
@@ -3330,12 +3567,12 @@
           <w:noProof/>
         </w:rPr>
       </w:pPr>
-      <w:bookmarkStart w:id="7" w:name="_Toc511289411"/>
+      <w:bookmarkStart w:id="8" w:name="_Toc511293820"/>
       <w:r>
         <w:lastRenderedPageBreak/>
         <w:t>Wiring Pictures to help you get wired:</w:t>
       </w:r>
-      <w:bookmarkEnd w:id="7"/>
+      <w:bookmarkEnd w:id="8"/>
       <w:r>
         <w:rPr>
           <w:noProof/>
@@ -3521,12 +3758,12 @@
       <w:pPr>
         <w:pStyle w:val="Heading1"/>
       </w:pPr>
-      <w:bookmarkStart w:id="8" w:name="_Toc511289412"/>
+      <w:bookmarkStart w:id="9" w:name="_Toc511293821"/>
       <w:r>
         <w:lastRenderedPageBreak/>
         <w:t>Step-By-step command reference</w:t>
       </w:r>
-      <w:bookmarkEnd w:id="8"/>
+      <w:bookmarkEnd w:id="9"/>
     </w:p>
     <w:p>
       <w:r>
@@ -3621,7 +3858,7 @@
       <w:pPr>
         <w:pStyle w:val="Heading2"/>
       </w:pPr>
-      <w:bookmarkStart w:id="9" w:name="_Toc511289413"/>
+      <w:bookmarkStart w:id="10" w:name="_Toc511293822"/>
       <w:r>
         <w:lastRenderedPageBreak/>
         <w:t>Co</w:t>
@@ -3629,7 +3866,7 @@
       <w:r>
         <w:t>mmands</w:t>
       </w:r>
-      <w:bookmarkEnd w:id="9"/>
+      <w:bookmarkEnd w:id="10"/>
     </w:p>
     <w:p>
       <w:r>
@@ -3867,12 +4104,12 @@
       <w:pPr>
         <w:pStyle w:val="Heading2"/>
       </w:pPr>
-      <w:bookmarkStart w:id="10" w:name="_Toc511289414"/>
+      <w:bookmarkStart w:id="11" w:name="_Toc511293823"/>
       <w:r>
         <w:lastRenderedPageBreak/>
         <w:t>The code:</w:t>
       </w:r>
-      <w:bookmarkEnd w:id="10"/>
+      <w:bookmarkEnd w:id="11"/>
     </w:p>
     <w:p>
       <w:pPr>
@@ -7802,8 +8039,6 @@
         </w:rPr>
         <w:t xml:space="preserve">137: </w:t>
       </w:r>
-      <w:bookmarkStart w:id="11" w:name="_GoBack"/>
-      <w:bookmarkEnd w:id="11"/>
     </w:p>
     <w:p>
       <w:pPr>
@@ -11768,7 +12003,7 @@
       <w:pPr>
         <w:pStyle w:val="Heading2"/>
       </w:pPr>
-      <w:bookmarkStart w:id="12" w:name="_Toc511289415"/>
+      <w:bookmarkStart w:id="12" w:name="_Toc511293824"/>
       <w:r>
         <w:t>Commands continued:</w:t>
       </w:r>
@@ -11970,7 +12205,7 @@
       <w:pPr>
         <w:pStyle w:val="Heading1"/>
       </w:pPr>
-      <w:bookmarkStart w:id="13" w:name="_Toc511289416"/>
+      <w:bookmarkStart w:id="13" w:name="_Toc511293825"/>
       <w:r>
         <w:lastRenderedPageBreak/>
         <w:t xml:space="preserve">Important </w:t>
@@ -15681,7 +15916,7 @@
 </file>
 
 <file path=customXml/itemProps5.xml><?xml version="1.0" encoding="utf-8"?>
-<ds:datastoreItem xmlns:ds="http://schemas.openxmlformats.org/officeDocument/2006/customXml" ds:itemID="{F3058F80-F8FA-8A4C-92E2-D1CC91F6F8CC}">
+<ds:datastoreItem xmlns:ds="http://schemas.openxmlformats.org/officeDocument/2006/customXml" ds:itemID="{F2ABC2B8-D75F-7243-A303-DEBD7EEC5B40}">
   <ds:schemaRefs>
     <ds:schemaRef ds:uri="http://schemas.openxmlformats.org/officeDocument/2006/bibliography"/>
   </ds:schemaRefs>

</xml_diff>

<commit_message>
minor fix to doc
</commit_message>
<xml_diff>
--- a/Sounds/workshop companion.docx
+++ b/Sounds/workshop companion.docx
@@ -1765,7 +1765,15 @@
                               </w:rPr>
                             </w:pPr>
                             <w:r>
-                              <w:t>What's In The Box!?</w:t>
+                              <w:t xml:space="preserve">What's </w:t>
+                            </w:r>
+                            <w:proofErr w:type="gramStart"/>
+                            <w:r>
+                              <w:t>In</w:t>
+                            </w:r>
+                            <w:proofErr w:type="gramEnd"/>
+                            <w:r>
+                              <w:t xml:space="preserve"> The Box!?</w:t>
                             </w:r>
                           </w:p>
                         </w:txbxContent>
@@ -1803,7 +1811,15 @@
                         </w:rPr>
                       </w:pPr>
                       <w:r>
-                        <w:t>What's In The Box!?</w:t>
+                        <w:t xml:space="preserve">What's </w:t>
+                      </w:r>
+                      <w:proofErr w:type="gramStart"/>
+                      <w:r>
+                        <w:t>In</w:t>
+                      </w:r>
+                      <w:proofErr w:type="gramEnd"/>
+                      <w:r>
+                        <w:t xml:space="preserve"> The Box!?</w:t>
                       </w:r>
                     </w:p>
                   </w:txbxContent>
@@ -1998,7 +2014,7 @@
           </mc:Choice>
           <mc:Fallback>
             <w:pict>
-              <v:shapetype w14:anchorId="21D6D8D2" id="_x0000_t32" coordsize="21600,21600" o:spt="32" o:oned="t" path="m,l21600,21600e" filled="f">
+              <v:shapetype w14:anchorId="16FF16B9" id="_x0000_t32" coordsize="21600,21600" o:spt="32" o:oned="t" path="m,l21600,21600e" filled="f">
                 <v:path arrowok="t" fillok="f" o:connecttype="none"/>
                 <o:lock v:ext="edit" shapetype="t"/>
               </v:shapetype>
@@ -2074,7 +2090,7 @@
           </mc:Choice>
           <mc:Fallback>
             <w:pict>
-              <v:shape w14:anchorId="61AD7186" id="Straight Arrow Connector 4" o:spid="_x0000_s1026" type="#_x0000_t32" style="position:absolute;margin-left:114pt;margin-top:235pt;width:111pt;height:98pt;flip:y;z-index:251674624;visibility:visible;mso-wrap-style:square;mso-width-percent:0;mso-height-percent:0;mso-wrap-distance-left:9pt;mso-wrap-distance-top:0;mso-wrap-distance-right:9pt;mso-wrap-distance-bottom:0;mso-position-horizontal:absolute;mso-position-horizontal-relative:text;mso-position-vertical:absolute;mso-position-vertical-relative:text;mso-width-percent:0;mso-height-percent:0;mso-width-relative:margin;mso-height-relative:margin" o:gfxdata="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" strokecolor="#f75952 [3204]" strokeweight=".5pt">
+              <v:shape w14:anchorId="71D347B7" id="Straight Arrow Connector 4" o:spid="_x0000_s1026" type="#_x0000_t32" style="position:absolute;margin-left:114pt;margin-top:235pt;width:111pt;height:98pt;flip:y;z-index:251674624;visibility:visible;mso-wrap-style:square;mso-width-percent:0;mso-height-percent:0;mso-wrap-distance-left:9pt;mso-wrap-distance-top:0;mso-wrap-distance-right:9pt;mso-wrap-distance-bottom:0;mso-position-horizontal:absolute;mso-position-horizontal-relative:text;mso-position-vertical:absolute;mso-position-vertical-relative:text;mso-width-percent:0;mso-height-percent:0;mso-width-relative:margin;mso-height-relative:margin" o:gfxdata="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" strokecolor="#f75952 [3204]" strokeweight=".5pt">
                 <v:stroke endarrow="block" joinstyle="miter"/>
               </v:shape>
             </w:pict>
@@ -2281,7 +2297,7 @@
           </mc:Choice>
           <mc:Fallback>
             <w:pict>
-              <v:shape w14:anchorId="074972F1" id="Straight Arrow Connector 10" o:spid="_x0000_s1026" type="#_x0000_t32" style="position:absolute;margin-left:158pt;margin-top:6.65pt;width:175pt;height:29.55pt;flip:y;z-index:251665408;visibility:visible;mso-wrap-style:square;mso-width-percent:0;mso-height-percent:0;mso-wrap-distance-left:9pt;mso-wrap-distance-top:0;mso-wrap-distance-right:9pt;mso-wrap-distance-bottom:0;mso-position-horizontal:absolute;mso-position-horizontal-relative:text;mso-position-vertical:absolute;mso-position-vertical-relative:text;mso-width-percent:0;mso-height-percent:0;mso-width-relative:margin;mso-height-relative:margin" o:gfxdata="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" strokecolor="#f75952 [3204]" strokeweight=".5pt">
+              <v:shape w14:anchorId="4188BEA4" id="Straight Arrow Connector 10" o:spid="_x0000_s1026" type="#_x0000_t32" style="position:absolute;margin-left:158pt;margin-top:6.65pt;width:175pt;height:29.55pt;flip:y;z-index:251665408;visibility:visible;mso-wrap-style:square;mso-width-percent:0;mso-height-percent:0;mso-wrap-distance-left:9pt;mso-wrap-distance-top:0;mso-wrap-distance-right:9pt;mso-wrap-distance-bottom:0;mso-position-horizontal:absolute;mso-position-horizontal-relative:text;mso-position-vertical:absolute;mso-position-vertical-relative:text;mso-width-percent:0;mso-height-percent:0;mso-width-relative:margin;mso-height-relative:margin" o:gfxdata="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" strokecolor="#f75952 [3204]" strokeweight=".5pt">
                 <v:stroke endarrow="block" joinstyle="miter"/>
               </v:shape>
             </w:pict>
@@ -2412,7 +2428,7 @@
           </mc:Choice>
           <mc:Fallback>
             <w:pict>
-              <v:shape w14:anchorId="75ABB1EE" id="Straight Arrow Connector 11" o:spid="_x0000_s1026" type="#_x0000_t32" style="position:absolute;margin-left:78pt;margin-top:27.7pt;width:285pt;height:10pt;flip:y;z-index:251666432;visibility:visible;mso-wrap-style:square;mso-width-percent:0;mso-height-percent:0;mso-wrap-distance-left:9pt;mso-wrap-distance-top:0;mso-wrap-distance-right:9pt;mso-wrap-distance-bottom:0;mso-position-horizontal:absolute;mso-position-horizontal-relative:text;mso-position-vertical:absolute;mso-position-vertical-relative:text;mso-width-percent:0;mso-height-percent:0;mso-width-relative:margin;mso-height-relative:margin" o:gfxdata="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" strokecolor="#f75952 [3204]" strokeweight=".5pt">
+              <v:shape w14:anchorId="22041F95" id="Straight Arrow Connector 11" o:spid="_x0000_s1026" type="#_x0000_t32" style="position:absolute;margin-left:78pt;margin-top:27.7pt;width:285pt;height:10pt;flip:y;z-index:251666432;visibility:visible;mso-wrap-style:square;mso-width-percent:0;mso-height-percent:0;mso-wrap-distance-left:9pt;mso-wrap-distance-top:0;mso-wrap-distance-right:9pt;mso-wrap-distance-bottom:0;mso-position-horizontal:absolute;mso-position-horizontal-relative:text;mso-position-vertical:absolute;mso-position-vertical-relative:text;mso-width-percent:0;mso-height-percent:0;mso-width-relative:margin;mso-height-relative:margin" o:gfxdata="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" strokecolor="#f75952 [3204]" strokeweight=".5pt">
                 <v:stroke endarrow="block" joinstyle="miter"/>
               </v:shape>
             </w:pict>
@@ -2506,7 +2522,7 @@
           </mc:Choice>
           <mc:Fallback>
             <w:pict>
-              <v:shape w14:anchorId="524520E5" id="Straight Arrow Connector 12" o:spid="_x0000_s1026" type="#_x0000_t32" style="position:absolute;margin-left:90pt;margin-top:8.75pt;width:289pt;height:12pt;z-index:251667456;visibility:visible;mso-wrap-style:square;mso-width-percent:0;mso-height-percent:0;mso-wrap-distance-left:9pt;mso-wrap-distance-top:0;mso-wrap-distance-right:9pt;mso-wrap-distance-bottom:0;mso-position-horizontal:absolute;mso-position-horizontal-relative:text;mso-position-vertical:absolute;mso-position-vertical-relative:text;mso-width-percent:0;mso-height-percent:0;mso-width-relative:margin;mso-height-relative:margin" o:gfxdata="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" strokecolor="#f75952 [3204]" strokeweight=".5pt">
+              <v:shape w14:anchorId="6AD83087" id="Straight Arrow Connector 12" o:spid="_x0000_s1026" type="#_x0000_t32" style="position:absolute;margin-left:90pt;margin-top:8.75pt;width:289pt;height:12pt;z-index:251667456;visibility:visible;mso-wrap-style:square;mso-width-percent:0;mso-height-percent:0;mso-wrap-distance-left:9pt;mso-wrap-distance-top:0;mso-wrap-distance-right:9pt;mso-wrap-distance-bottom:0;mso-position-horizontal:absolute;mso-position-horizontal-relative:text;mso-position-vertical:absolute;mso-position-vertical-relative:text;mso-width-percent:0;mso-height-percent:0;mso-width-relative:margin;mso-height-relative:margin" o:gfxdata="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" strokecolor="#f75952 [3204]" strokeweight=".5pt">
                 <v:stroke endarrow="block" joinstyle="miter"/>
               </v:shape>
             </w:pict>
@@ -2643,7 +2659,7 @@
           </mc:Choice>
           <mc:Fallback>
             <w:pict>
-              <v:shape w14:anchorId="50FF173A" id="Straight Arrow Connector 14" o:spid="_x0000_s1026" type="#_x0000_t32" style="position:absolute;margin-left:204pt;margin-top:8.8pt;width:55pt;height:41.15pt;z-index:251669504;visibility:visible;mso-wrap-style:square;mso-width-percent:0;mso-height-percent:0;mso-wrap-distance-left:9pt;mso-wrap-distance-top:0;mso-wrap-distance-right:9pt;mso-wrap-distance-bottom:0;mso-position-horizontal:absolute;mso-position-horizontal-relative:text;mso-position-vertical:absolute;mso-position-vertical-relative:text;mso-width-percent:0;mso-height-percent:0;mso-width-relative:margin;mso-height-relative:margin" o:gfxdata="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" strokecolor="#f75952 [3204]" strokeweight=".5pt">
+              <v:shape w14:anchorId="4F249B2A" id="Straight Arrow Connector 14" o:spid="_x0000_s1026" type="#_x0000_t32" style="position:absolute;margin-left:204pt;margin-top:8.8pt;width:55pt;height:41.15pt;z-index:251669504;visibility:visible;mso-wrap-style:square;mso-width-percent:0;mso-height-percent:0;mso-wrap-distance-left:9pt;mso-wrap-distance-top:0;mso-wrap-distance-right:9pt;mso-wrap-distance-bottom:0;mso-position-horizontal:absolute;mso-position-horizontal-relative:text;mso-position-vertical:absolute;mso-position-vertical-relative:text;mso-width-percent:0;mso-height-percent:0;mso-width-relative:margin;mso-height-relative:margin" o:gfxdata="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" strokecolor="#f75952 [3204]" strokeweight=".5pt">
                 <v:stroke endarrow="block" joinstyle="miter"/>
               </v:shape>
             </w:pict>
@@ -3449,7 +3465,7 @@
           </mc:Choice>
           <mc:Fallback>
             <w:pict>
-              <v:oval w14:anchorId="58AB06EE" id="Oval 22" o:spid="_x0000_s1026" style="position:absolute;margin-left:38.45pt;margin-top:233.65pt;width:63.65pt;height:99.65pt;z-index:251675648;visibility:visible;mso-wrap-style:square;mso-wrap-distance-left:9pt;mso-wrap-distance-top:0;mso-wrap-distance-right:9pt;mso-wrap-distance-bottom:0;mso-position-horizontal:absolute;mso-position-horizontal-relative:text;mso-position-vertical:absolute;mso-position-vertical-relative:text;v-text-anchor:middle" o:gfxdata="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" filled="f" strokecolor="#eb130b [2404]" strokeweight="1.75pt">
+              <v:oval w14:anchorId="6E79094B" id="Oval 22" o:spid="_x0000_s1026" style="position:absolute;margin-left:38.45pt;margin-top:233.65pt;width:63.65pt;height:99.65pt;z-index:251675648;visibility:visible;mso-wrap-style:square;mso-wrap-distance-left:9pt;mso-wrap-distance-top:0;mso-wrap-distance-right:9pt;mso-wrap-distance-bottom:0;mso-position-horizontal:absolute;mso-position-horizontal-relative:text;mso-position-vertical:absolute;mso-position-vertical-relative:text;v-text-anchor:middle" o:gfxdata="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" filled="f" strokecolor="#eb130b [2404]" strokeweight="1.75pt">
                 <v:stroke joinstyle="miter"/>
               </v:oval>
             </w:pict>
@@ -3661,7 +3677,7 @@
       <w:bookmarkStart w:id="8" w:name="_Toc511293821"/>
       <w:r>
         <w:lastRenderedPageBreak/>
-        <w:t>Step-By-step command reference</w:t>
+        <w:t>Step-By-step reference</w:t>
       </w:r>
       <w:bookmarkEnd w:id="8"/>
     </w:p>
@@ -3700,13 +3716,22 @@
         </w:rPr>
         <w:t xml:space="preserve">the line in the </w:t>
       </w:r>
+      <w:bookmarkStart w:id="9" w:name="_GoBack"/>
+      <w:r>
+        <w:rPr>
+          <w:rFonts w:ascii="Courier" w:hAnsi="Courier"/>
+          <w:i w:val="0"/>
+        </w:rPr>
+        <w:t>preformatted font</w:t>
+      </w:r>
       <w:r>
         <w:rPr>
           <w:rFonts w:ascii="Rockwell" w:hAnsi="Rockwell"/>
           <w:i w:val="0"/>
         </w:rPr>
-        <w:t xml:space="preserve">preformatted font </w:t>
-      </w:r>
+        <w:t xml:space="preserve"> </w:t>
+      </w:r>
+      <w:bookmarkEnd w:id="9"/>
       <w:r>
         <w:rPr>
           <w:i w:val="0"/>
@@ -3755,40 +3780,40 @@
       <w:pPr>
         <w:pStyle w:val="Heading2"/>
       </w:pPr>
-      <w:bookmarkStart w:id="9" w:name="_Toc511293822"/>
-      <w:r>
+      <w:bookmarkStart w:id="10" w:name="_Toc511293822"/>
+      <w:r>
+        <w:t>Commands</w:t>
+      </w:r>
+      <w:bookmarkEnd w:id="10"/>
+    </w:p>
+    <w:p>
+      <w:r>
+        <w:t>Here are the commands we will perform, in order, with the place the command is performed:</w:t>
+      </w:r>
+    </w:p>
+    <w:p>
+      <w:pPr>
+        <w:rPr>
+          <w:b/>
+        </w:rPr>
+      </w:pPr>
+      <w:r>
+        <w:rPr>
+          <w:b/>
+        </w:rPr>
         <w:lastRenderedPageBreak/>
-        <w:t>Commands</w:t>
-      </w:r>
-      <w:bookmarkEnd w:id="9"/>
-    </w:p>
-    <w:p>
-      <w:r>
-        <w:t>Here are the commands we will perform, in order, with the place the command is performed:</w:t>
-      </w:r>
-    </w:p>
-    <w:p>
-      <w:pPr>
+        <w:t>On your laptop</w:t>
+      </w:r>
+      <w:r>
         <w:rPr>
           <w:b/>
         </w:rPr>
-      </w:pPr>
+        <w:t xml:space="preserve"> - either inside the putty application (windows) or in terminal (Mac)</w:t>
+      </w:r>
       <w:r>
         <w:rPr>
           <w:b/>
         </w:rPr>
-        <w:t>On your laptop</w:t>
-      </w:r>
-      <w:r>
-        <w:rPr>
-          <w:b/>
-        </w:rPr>
-        <w:t xml:space="preserve"> - either inside the putty application (windows) or in terminal (Mac)</w:t>
-      </w:r>
-      <w:r>
-        <w:rPr>
-          <w:b/>
-        </w:rPr>
         <w:t>:</w:t>
       </w:r>
     </w:p>
@@ -3904,11 +3929,11 @@
       <w:pPr>
         <w:pStyle w:val="Heading2"/>
       </w:pPr>
-      <w:bookmarkStart w:id="10" w:name="_Toc511293823"/>
+      <w:bookmarkStart w:id="11" w:name="_Toc511293823"/>
       <w:r>
         <w:t>The code:</w:t>
       </w:r>
-      <w:bookmarkEnd w:id="10"/>
+      <w:bookmarkEnd w:id="11"/>
     </w:p>
     <w:p>
       <w:r>
@@ -12855,7 +12880,7 @@
       <w:pPr>
         <w:pStyle w:val="Heading2"/>
       </w:pPr>
-      <w:bookmarkStart w:id="11" w:name="_Toc511293824"/>
+      <w:bookmarkStart w:id="12" w:name="_Toc511293824"/>
     </w:p>
     <w:p>
       <w:pPr>
@@ -12885,7 +12910,7 @@
         <w:lastRenderedPageBreak/>
         <w:t>Commands continued:</w:t>
       </w:r>
-      <w:bookmarkEnd w:id="11"/>
+      <w:bookmarkEnd w:id="12"/>
     </w:p>
     <w:p>
       <w:r>
@@ -13268,7 +13293,7 @@
           <w:szCs w:val="32"/>
         </w:rPr>
       </w:pPr>
-      <w:bookmarkStart w:id="12" w:name="_Toc511293825"/>
+      <w:bookmarkStart w:id="13" w:name="_Toc511293825"/>
       <w:r>
         <w:br w:type="page"/>
       </w:r>
@@ -13277,13 +13302,11 @@
       <w:pPr>
         <w:pStyle w:val="Heading1"/>
       </w:pPr>
-      <w:bookmarkStart w:id="13" w:name="_GoBack"/>
-      <w:bookmarkEnd w:id="13"/>
       <w:r>
         <w:lastRenderedPageBreak/>
         <w:t>Important Resources</w:t>
       </w:r>
-      <w:bookmarkEnd w:id="12"/>
+      <w:bookmarkEnd w:id="13"/>
     </w:p>
     <w:p>
       <w:pPr>
@@ -17066,7 +17089,7 @@
 </file>
 
 <file path=customXml/itemProps5.xml><?xml version="1.0" encoding="utf-8"?>
-<ds:datastoreItem xmlns:ds="http://schemas.openxmlformats.org/officeDocument/2006/customXml" ds:itemID="{629B5144-41BE-FB49-9D26-49F6F1494260}">
+<ds:datastoreItem xmlns:ds="http://schemas.openxmlformats.org/officeDocument/2006/customXml" ds:itemID="{D822B646-A4AF-4942-88D4-97BAB0952B45}">
   <ds:schemaRefs>
     <ds:schemaRef ds:uri="http://schemas.openxmlformats.org/officeDocument/2006/bibliography"/>
   </ds:schemaRefs>

</xml_diff>

<commit_message>
minor change to scp command syntax
</commit_message>
<xml_diff>
--- a/Sounds/workshop companion.docx
+++ b/Sounds/workshop companion.docx
@@ -8319,12 +8319,18 @@
         <w:rPr>
           <w:rFonts w:ascii="Courier" w:hAnsi="Courier"/>
         </w:rPr>
-        <w:t xml:space="preserve"> </w:t>
-      </w:r>
-    </w:p>
-    <w:p>
-      <w:r>
-        <w:t>(where x.x.x.x is the ip address of your pi)</w:t>
+        <w:t>:</w:t>
+      </w:r>
+    </w:p>
+    <w:p>
+      <w:r>
+        <w:t>(where x.x.x.x is the ip address of your pi</w:t>
+      </w:r>
+      <w:r>
+        <w:t xml:space="preserve"> and the : does need to be there</w:t>
+      </w:r>
+      <w:r>
+        <w:t>)</w:t>
       </w:r>
     </w:p>
     <w:p>
@@ -8349,6 +8355,14 @@
         </w:rPr>
         <w:t>pscp /THE/PATH/TO/yourfile.py pi@x.x.x.x</w:t>
       </w:r>
+      <w:r>
+        <w:rPr>
+          <w:rFonts w:ascii="Courier" w:hAnsi="Courier"/>
+        </w:rPr>
+        <w:t>:</w:t>
+      </w:r>
+      <w:bookmarkStart w:id="12" w:name="_GoBack"/>
+      <w:bookmarkEnd w:id="12"/>
     </w:p>
     <w:p>
       <w:r>
@@ -8512,8 +8526,6 @@
         </w:rPr>
         <w:t>http:x.x.x.x/sound.html</w:t>
       </w:r>
-      <w:bookmarkStart w:id="12" w:name="_GoBack"/>
-      <w:bookmarkEnd w:id="12"/>
     </w:p>
     <w:p>
       <w:r>
@@ -11995,27 +12007,6 @@
 </file>
 
 <file path=customXml/item1.xml><?xml version="1.0" encoding="utf-8"?>
-<p:properties xmlns:p="http://schemas.microsoft.com/office/2006/metadata/properties" xmlns:xsi="http://www.w3.org/2001/XMLSchema-instance" xmlns:pc="http://schemas.microsoft.com/office/infopath/2007/PartnerControls">
-  <documentManagement>
-    <_dlc_DocId xmlns="498267d4-2a5a-4c72-99d3-cf7236a95ce8">CTQFD2CFPMXN-979-676</_dlc_DocId>
-    <_dlc_DocIdUrl xmlns="498267d4-2a5a-4c72-99d3-cf7236a95ce8">
-      <Url>https://msft.spoppe.com/teams/cpub/teams/Consumer/templates/_layouts/15/DocIdRedir.aspx?ID=CTQFD2CFPMXN-979-676</Url>
-      <Description>CTQFD2CFPMXN-979-676</Description>
-    </_dlc_DocIdUrl>
-    <SharedWithDetails xmlns="498267d4-2a5a-4c72-99d3-cf7236a95ce8">{}</SharedWithDetails>
-    <SharedWithUsers xmlns="498267d4-2a5a-4c72-99d3-cf7236a95ce8">
-      <UserInfo>
-        <DisplayName/>
-        <AccountId xsi:nil="true"/>
-        <AccountType/>
-      </UserInfo>
-    </SharedWithUsers>
-    <SharingHintHash xmlns="498267d4-2a5a-4c72-99d3-cf7236a95ce8">1245024977</SharingHintHash>
-  </documentManagement>
-</p:properties>
-</file>
-
-<file path=customXml/item2.xml><?xml version="1.0" encoding="utf-8"?>
 <ct:contentTypeSchema xmlns:ct="http://schemas.microsoft.com/office/2006/metadata/contentType" xmlns:ma="http://schemas.microsoft.com/office/2006/metadata/properties/metaAttributes" ct:_="" ma:_="" ma:contentTypeName="Document" ma:contentTypeID="0x010100012E2E405031D74DB051ADDB3D34E572" ma:contentTypeVersion="5" ma:contentTypeDescription="Create a new document." ma:contentTypeScope="" ma:versionID="e0009f9404bcb9590f313d2c358460f1">
   <xsd:schema xmlns:xsd="http://www.w3.org/2001/XMLSchema" xmlns:xs="http://www.w3.org/2001/XMLSchema" xmlns:p="http://schemas.microsoft.com/office/2006/metadata/properties" xmlns:ns2="498267d4-2a5a-4c72-99d3-cf7236a95ce8" targetNamespace="http://schemas.microsoft.com/office/2006/metadata/properties" ma:root="true" ma:fieldsID="06e76fce95f74677884cb27b0c6533f2" ns2:_="">
     <xsd:import namespace="498267d4-2a5a-4c72-99d3-cf7236a95ce8"/>
@@ -12194,7 +12185,37 @@
 </ct:contentTypeSchema>
 </file>
 
+<file path=customXml/item2.xml><?xml version="1.0" encoding="utf-8"?>
+<p:properties xmlns:p="http://schemas.microsoft.com/office/2006/metadata/properties" xmlns:xsi="http://www.w3.org/2001/XMLSchema-instance" xmlns:pc="http://schemas.microsoft.com/office/infopath/2007/PartnerControls">
+  <documentManagement>
+    <_dlc_DocId xmlns="498267d4-2a5a-4c72-99d3-cf7236a95ce8">CTQFD2CFPMXN-979-676</_dlc_DocId>
+    <_dlc_DocIdUrl xmlns="498267d4-2a5a-4c72-99d3-cf7236a95ce8">
+      <Url>https://msft.spoppe.com/teams/cpub/teams/Consumer/templates/_layouts/15/DocIdRedir.aspx?ID=CTQFD2CFPMXN-979-676</Url>
+      <Description>CTQFD2CFPMXN-979-676</Description>
+    </_dlc_DocIdUrl>
+    <SharedWithDetails xmlns="498267d4-2a5a-4c72-99d3-cf7236a95ce8">{}</SharedWithDetails>
+    <SharedWithUsers xmlns="498267d4-2a5a-4c72-99d3-cf7236a95ce8">
+      <UserInfo>
+        <DisplayName/>
+        <AccountId xsi:nil="true"/>
+        <AccountType/>
+      </UserInfo>
+    </SharedWithUsers>
+    <SharingHintHash xmlns="498267d4-2a5a-4c72-99d3-cf7236a95ce8">1245024977</SharingHintHash>
+  </documentManagement>
+</p:properties>
+</file>
+
 <file path=customXml/item3.xml><?xml version="1.0" encoding="utf-8"?>
+<?mso-contentType ?>
+<FormTemplates xmlns="http://schemas.microsoft.com/sharepoint/v3/contenttype/forms">
+  <Display>DocumentLibraryForm</Display>
+  <Edit>DocumentLibraryForm</Edit>
+  <New>DocumentLibraryForm</New>
+</FormTemplates>
+</file>
+
+<file path=customXml/item4.xml><?xml version="1.0" encoding="utf-8"?>
 <?mso-contentType ?>
 <spe:Receivers xmlns:spe="http://schemas.microsoft.com/sharepoint/events">
   <Receiver>
@@ -12244,30 +12265,11 @@
 </spe:Receivers>
 </file>
 
-<file path=customXml/item4.xml><?xml version="1.0" encoding="utf-8"?>
-<?mso-contentType ?>
-<FormTemplates xmlns="http://schemas.microsoft.com/sharepoint/v3/contenttype/forms">
-  <Display>DocumentLibraryForm</Display>
-  <Edit>DocumentLibraryForm</Edit>
-  <New>DocumentLibraryForm</New>
-</FormTemplates>
-</file>
-
 <file path=customXml/item5.xml><?xml version="1.0" encoding="utf-8"?>
 <b:Sources xmlns:b="http://schemas.openxmlformats.org/officeDocument/2006/bibliography" xmlns="http://schemas.openxmlformats.org/officeDocument/2006/bibliography" SelectedStyle="\apasixtheditionofficeonline.xsl" StyleName="APA" Version="6"/>
 </file>
 
 <file path=customXml/itemProps1.xml><?xml version="1.0" encoding="utf-8"?>
-<ds:datastoreItem xmlns:ds="http://schemas.openxmlformats.org/officeDocument/2006/customXml" ds:itemID="{4A3CED26-0910-4819-874B-D8E2CCD421FE}">
-  <ds:schemaRefs>
-    <ds:schemaRef ds:uri="http://schemas.microsoft.com/office/2006/metadata/properties"/>
-    <ds:schemaRef ds:uri="http://schemas.microsoft.com/office/infopath/2007/PartnerControls"/>
-    <ds:schemaRef ds:uri="498267d4-2a5a-4c72-99d3-cf7236a95ce8"/>
-  </ds:schemaRefs>
-</ds:datastoreItem>
-</file>
-
-<file path=customXml/itemProps2.xml><?xml version="1.0" encoding="utf-8"?>
 <ds:datastoreItem xmlns:ds="http://schemas.openxmlformats.org/officeDocument/2006/customXml" ds:itemID="{400DB6FE-DF17-4741-ACCE-BDED9F9E13D9}">
   <ds:schemaRefs>
     <ds:schemaRef ds:uri="http://schemas.microsoft.com/office/2006/metadata/contentType"/>
@@ -12285,7 +12287,25 @@
 </ds:datastoreItem>
 </file>
 
+<file path=customXml/itemProps2.xml><?xml version="1.0" encoding="utf-8"?>
+<ds:datastoreItem xmlns:ds="http://schemas.openxmlformats.org/officeDocument/2006/customXml" ds:itemID="{4A3CED26-0910-4819-874B-D8E2CCD421FE}">
+  <ds:schemaRefs>
+    <ds:schemaRef ds:uri="http://schemas.microsoft.com/office/2006/metadata/properties"/>
+    <ds:schemaRef ds:uri="http://schemas.microsoft.com/office/infopath/2007/PartnerControls"/>
+    <ds:schemaRef ds:uri="498267d4-2a5a-4c72-99d3-cf7236a95ce8"/>
+  </ds:schemaRefs>
+</ds:datastoreItem>
+</file>
+
 <file path=customXml/itemProps3.xml><?xml version="1.0" encoding="utf-8"?>
+<ds:datastoreItem xmlns:ds="http://schemas.openxmlformats.org/officeDocument/2006/customXml" ds:itemID="{B79E6113-9D61-48C6-AB23-FE0124366565}">
+  <ds:schemaRefs>
+    <ds:schemaRef ds:uri="http://schemas.microsoft.com/sharepoint/v3/contenttype/forms"/>
+  </ds:schemaRefs>
+</ds:datastoreItem>
+</file>
+
+<file path=customXml/itemProps4.xml><?xml version="1.0" encoding="utf-8"?>
 <ds:datastoreItem xmlns:ds="http://schemas.openxmlformats.org/officeDocument/2006/customXml" ds:itemID="{D7FA49B8-B6EE-4B3F-B22F-E9F8C6A00940}">
   <ds:schemaRefs>
     <ds:schemaRef ds:uri="http://schemas.microsoft.com/sharepoint/events"/>
@@ -12293,16 +12313,8 @@
 </ds:datastoreItem>
 </file>
 
-<file path=customXml/itemProps4.xml><?xml version="1.0" encoding="utf-8"?>
-<ds:datastoreItem xmlns:ds="http://schemas.openxmlformats.org/officeDocument/2006/customXml" ds:itemID="{B79E6113-9D61-48C6-AB23-FE0124366565}">
-  <ds:schemaRefs>
-    <ds:schemaRef ds:uri="http://schemas.microsoft.com/sharepoint/v3/contenttype/forms"/>
-  </ds:schemaRefs>
-</ds:datastoreItem>
-</file>
-
 <file path=customXml/itemProps5.xml><?xml version="1.0" encoding="utf-8"?>
-<ds:datastoreItem xmlns:ds="http://schemas.openxmlformats.org/officeDocument/2006/customXml" ds:itemID="{E8C193AD-F295-F241-80EA-AAC796849A1D}">
+<ds:datastoreItem xmlns:ds="http://schemas.openxmlformats.org/officeDocument/2006/customXml" ds:itemID="{232B9F88-2800-DA4F-AF5E-667FB11C8AB5}">
   <ds:schemaRefs>
     <ds:schemaRef ds:uri="http://schemas.openxmlformats.org/officeDocument/2006/bibliography"/>
   </ds:schemaRefs>

</xml_diff>